<commit_message>
Task 1a - Output Change, Task 1b - Minor Changes, Report - Starting
</commit_message>
<xml_diff>
--- a/Assessment/Report/CMP9132M_AdvancedArtificialIntelligence_AssessmentItem1_12421031.docx
+++ b/Assessment/Report/CMP9132M_AdvancedArtificialIntelligence_AssessmentItem1_12421031.docx
@@ -213,8 +213,175 @@
         </w:rPr>
         <w:br w:type="page"/>
       </w:r>
+    </w:p>
+    <w:p>
+      <w:pPr>
+        <w:jc w:val="both"/>
+        <w:rPr>
+          <w:rFonts w:ascii="Times New Roman" w:hAnsi="Times New Roman" w:cs="Times New Roman"/>
+        </w:rPr>
+      </w:pPr>
+      <w:r>
+        <w:rPr>
+          <w:rFonts w:ascii="Times New Roman" w:hAnsi="Times New Roman" w:cs="Times New Roman"/>
+        </w:rPr>
+        <w:lastRenderedPageBreak/>
+        <w:t xml:space="preserve">The following report will entail an appraisal and analysis of a range of artificial intelligence techniques </w:t>
+      </w:r>
+      <w:r>
+        <w:rPr>
+          <w:rFonts w:ascii="Times New Roman" w:hAnsi="Times New Roman" w:cs="Times New Roman"/>
+        </w:rPr>
+        <w:t>and consideration for the application of effective decision-making, problem solving and learning for solving a given issue.</w:t>
+      </w:r>
+    </w:p>
+    <w:p>
+      <w:pPr>
+        <w:jc w:val="both"/>
+        <w:rPr>
+          <w:rFonts w:ascii="Times New Roman" w:hAnsi="Times New Roman" w:cs="Times New Roman"/>
+          <w:b/>
+        </w:rPr>
+      </w:pPr>
+      <w:r>
+        <w:rPr>
+          <w:rFonts w:ascii="Times New Roman" w:hAnsi="Times New Roman" w:cs="Times New Roman"/>
+          <w:b/>
+        </w:rPr>
+        <w:t>Task 1.A</w:t>
+      </w:r>
+    </w:p>
+    <w:p>
+      <w:pPr>
+        <w:jc w:val="both"/>
+        <w:rPr>
+          <w:rFonts w:ascii="Times New Roman" w:hAnsi="Times New Roman" w:cs="Times New Roman"/>
+        </w:rPr>
+      </w:pPr>
+      <w:r>
+        <w:rPr>
+          <w:rFonts w:ascii="Times New Roman" w:hAnsi="Times New Roman" w:cs="Times New Roman"/>
+        </w:rPr>
+        <w:t xml:space="preserve">The first task of this assignment </w:t>
+      </w:r>
       <w:bookmarkStart w:id="0" w:name="_GoBack"/>
       <w:bookmarkEnd w:id="0"/>
+      <w:r>
+        <w:rPr>
+          <w:rFonts w:ascii="Times New Roman" w:hAnsi="Times New Roman" w:cs="Times New Roman"/>
+        </w:rPr>
+        <w:t>involves the ‘rare disease and test problem’ scenario where the environment being considered situates a total of two variables, these variables are the following:</w:t>
+      </w:r>
+    </w:p>
+    <w:p>
+      <w:pPr>
+        <w:pStyle w:val="ListParagraph"/>
+        <w:numPr>
+          <w:ilvl w:val="0"/>
+          <w:numId w:val="7"/>
+        </w:numPr>
+        <w:jc w:val="both"/>
+        <w:rPr>
+          <w:rFonts w:ascii="Times New Roman" w:hAnsi="Times New Roman" w:cs="Times New Roman"/>
+        </w:rPr>
+      </w:pPr>
+      <w:r>
+        <w:rPr>
+          <w:rFonts w:ascii="Times New Roman" w:hAnsi="Times New Roman" w:cs="Times New Roman"/>
+        </w:rPr>
+        <w:t>d: the person has the disease.</w:t>
+      </w:r>
+    </w:p>
+    <w:p>
+      <w:pPr>
+        <w:pStyle w:val="ListParagraph"/>
+        <w:numPr>
+          <w:ilvl w:val="0"/>
+          <w:numId w:val="7"/>
+        </w:numPr>
+        <w:jc w:val="both"/>
+        <w:rPr>
+          <w:rFonts w:ascii="Times New Roman" w:hAnsi="Times New Roman" w:cs="Times New Roman"/>
+        </w:rPr>
+      </w:pPr>
+      <w:r>
+        <w:rPr>
+          <w:rFonts w:ascii="Times New Roman" w:hAnsi="Times New Roman" w:cs="Times New Roman"/>
+        </w:rPr>
+        <w:t>t: the test is positive.</w:t>
+      </w:r>
+    </w:p>
+    <w:p>
+      <w:pPr>
+        <w:rPr>
+          <w:rFonts w:ascii="Times New Roman" w:hAnsi="Times New Roman" w:cs="Times New Roman"/>
+        </w:rPr>
+      </w:pPr>
+    </w:p>
+    <w:p>
+      <w:pPr>
+        <w:rPr>
+          <w:rFonts w:ascii="Times New Roman" w:hAnsi="Times New Roman" w:cs="Times New Roman"/>
+        </w:rPr>
+      </w:pPr>
+      <w:r>
+        <w:rPr>
+          <w:rFonts w:ascii="Times New Roman" w:hAnsi="Times New Roman" w:cs="Times New Roman"/>
+        </w:rPr>
+        <w:t>-Introduce the problem at hand</w:t>
+      </w:r>
+    </w:p>
+    <w:p>
+      <w:pPr>
+        <w:rPr>
+          <w:rFonts w:ascii="Times New Roman" w:hAnsi="Times New Roman" w:cs="Times New Roman"/>
+        </w:rPr>
+      </w:pPr>
+      <w:r>
+        <w:rPr>
+          <w:rFonts w:ascii="Times New Roman" w:hAnsi="Times New Roman" w:cs="Times New Roman"/>
+        </w:rPr>
+        <w:t>-Introduce key concepts used to solve the issue</w:t>
+      </w:r>
+    </w:p>
+    <w:p>
+      <w:pPr>
+        <w:rPr>
+          <w:rFonts w:ascii="Times New Roman" w:hAnsi="Times New Roman" w:cs="Times New Roman"/>
+        </w:rPr>
+      </w:pPr>
+      <w:r>
+        <w:rPr>
+          <w:rFonts w:ascii="Times New Roman" w:hAnsi="Times New Roman" w:cs="Times New Roman"/>
+        </w:rPr>
+        <w:t>-Refer to academic literature to back up claims</w:t>
+      </w:r>
+    </w:p>
+    <w:p>
+      <w:pPr>
+        <w:rPr>
+          <w:rFonts w:ascii="Times New Roman" w:hAnsi="Times New Roman" w:cs="Times New Roman"/>
+        </w:rPr>
+      </w:pPr>
+      <w:r>
+        <w:rPr>
+          <w:rFonts w:ascii="Times New Roman" w:hAnsi="Times New Roman" w:cs="Times New Roman"/>
+        </w:rPr>
+        <w:t>-Explain how solution operates</w:t>
+      </w:r>
+    </w:p>
+    <w:p>
+      <w:pPr>
+        <w:rPr>
+          <w:rFonts w:ascii="Times New Roman" w:hAnsi="Times New Roman" w:cs="Times New Roman"/>
+        </w:rPr>
+      </w:pPr>
+      <w:r>
+        <w:rPr>
+          <w:rFonts w:ascii="Times New Roman" w:hAnsi="Times New Roman" w:cs="Times New Roman"/>
+        </w:rPr>
+        <w:t>-Justify strengths and weaknesses of solution</w:t>
+      </w:r>
     </w:p>
     <w:p>
       <w:pPr>
@@ -809,6 +976,118 @@
     </w:lvl>
   </w:abstractNum>
   <w:abstractNum w:abstractNumId="4" w15:restartNumberingAfterBreak="0">
+    <w:nsid w:val="652D2F1A"/>
+    <w:multiLevelType w:val="hybridMultilevel"/>
+    <w:tmpl w:val="CFD6C28E"/>
+    <w:lvl w:ilvl="0" w:tplc="7EEEDCA2">
+      <w:numFmt w:val="bullet"/>
+      <w:lvlText w:val="-"/>
+      <w:lvlJc w:val="left"/>
+      <w:pPr>
+        <w:ind w:left="720" w:hanging="360"/>
+      </w:pPr>
+      <w:rPr>
+        <w:rFonts w:ascii="Times New Roman" w:eastAsiaTheme="minorHAnsi" w:hAnsi="Times New Roman" w:cs="Times New Roman" w:hint="default"/>
+      </w:rPr>
+    </w:lvl>
+    <w:lvl w:ilvl="1" w:tplc="08090003" w:tentative="1">
+      <w:start w:val="1"/>
+      <w:numFmt w:val="bullet"/>
+      <w:lvlText w:val="o"/>
+      <w:lvlJc w:val="left"/>
+      <w:pPr>
+        <w:ind w:left="1440" w:hanging="360"/>
+      </w:pPr>
+      <w:rPr>
+        <w:rFonts w:ascii="Courier New" w:hAnsi="Courier New" w:cs="Courier New" w:hint="default"/>
+      </w:rPr>
+    </w:lvl>
+    <w:lvl w:ilvl="2" w:tplc="08090005" w:tentative="1">
+      <w:start w:val="1"/>
+      <w:numFmt w:val="bullet"/>
+      <w:lvlText w:val=""/>
+      <w:lvlJc w:val="left"/>
+      <w:pPr>
+        <w:ind w:left="2160" w:hanging="360"/>
+      </w:pPr>
+      <w:rPr>
+        <w:rFonts w:ascii="Wingdings" w:hAnsi="Wingdings" w:hint="default"/>
+      </w:rPr>
+    </w:lvl>
+    <w:lvl w:ilvl="3" w:tplc="08090001" w:tentative="1">
+      <w:start w:val="1"/>
+      <w:numFmt w:val="bullet"/>
+      <w:lvlText w:val=""/>
+      <w:lvlJc w:val="left"/>
+      <w:pPr>
+        <w:ind w:left="2880" w:hanging="360"/>
+      </w:pPr>
+      <w:rPr>
+        <w:rFonts w:ascii="Symbol" w:hAnsi="Symbol" w:hint="default"/>
+      </w:rPr>
+    </w:lvl>
+    <w:lvl w:ilvl="4" w:tplc="08090003" w:tentative="1">
+      <w:start w:val="1"/>
+      <w:numFmt w:val="bullet"/>
+      <w:lvlText w:val="o"/>
+      <w:lvlJc w:val="left"/>
+      <w:pPr>
+        <w:ind w:left="3600" w:hanging="360"/>
+      </w:pPr>
+      <w:rPr>
+        <w:rFonts w:ascii="Courier New" w:hAnsi="Courier New" w:cs="Courier New" w:hint="default"/>
+      </w:rPr>
+    </w:lvl>
+    <w:lvl w:ilvl="5" w:tplc="08090005" w:tentative="1">
+      <w:start w:val="1"/>
+      <w:numFmt w:val="bullet"/>
+      <w:lvlText w:val=""/>
+      <w:lvlJc w:val="left"/>
+      <w:pPr>
+        <w:ind w:left="4320" w:hanging="360"/>
+      </w:pPr>
+      <w:rPr>
+        <w:rFonts w:ascii="Wingdings" w:hAnsi="Wingdings" w:hint="default"/>
+      </w:rPr>
+    </w:lvl>
+    <w:lvl w:ilvl="6" w:tplc="08090001" w:tentative="1">
+      <w:start w:val="1"/>
+      <w:numFmt w:val="bullet"/>
+      <w:lvlText w:val=""/>
+      <w:lvlJc w:val="left"/>
+      <w:pPr>
+        <w:ind w:left="5040" w:hanging="360"/>
+      </w:pPr>
+      <w:rPr>
+        <w:rFonts w:ascii="Symbol" w:hAnsi="Symbol" w:hint="default"/>
+      </w:rPr>
+    </w:lvl>
+    <w:lvl w:ilvl="7" w:tplc="08090003" w:tentative="1">
+      <w:start w:val="1"/>
+      <w:numFmt w:val="bullet"/>
+      <w:lvlText w:val="o"/>
+      <w:lvlJc w:val="left"/>
+      <w:pPr>
+        <w:ind w:left="5760" w:hanging="360"/>
+      </w:pPr>
+      <w:rPr>
+        <w:rFonts w:ascii="Courier New" w:hAnsi="Courier New" w:cs="Courier New" w:hint="default"/>
+      </w:rPr>
+    </w:lvl>
+    <w:lvl w:ilvl="8" w:tplc="08090005" w:tentative="1">
+      <w:start w:val="1"/>
+      <w:numFmt w:val="bullet"/>
+      <w:lvlText w:val=""/>
+      <w:lvlJc w:val="left"/>
+      <w:pPr>
+        <w:ind w:left="6480" w:hanging="360"/>
+      </w:pPr>
+      <w:rPr>
+        <w:rFonts w:ascii="Wingdings" w:hAnsi="Wingdings" w:hint="default"/>
+      </w:rPr>
+    </w:lvl>
+  </w:abstractNum>
+  <w:abstractNum w:abstractNumId="5" w15:restartNumberingAfterBreak="0">
     <w:nsid w:val="67643D9E"/>
     <w:multiLevelType w:val="hybridMultilevel"/>
     <w:tmpl w:val="24A63BDA"/>
@@ -892,13 +1171,126 @@
       <w:pPr>
         <w:ind w:left="6480" w:hanging="180"/>
       </w:pPr>
+    </w:lvl>
+  </w:abstractNum>
+  <w:abstractNum w:abstractNumId="6" w15:restartNumberingAfterBreak="0">
+    <w:nsid w:val="6A1026BF"/>
+    <w:multiLevelType w:val="hybridMultilevel"/>
+    <w:tmpl w:val="4D02A37E"/>
+    <w:lvl w:ilvl="0" w:tplc="08090001">
+      <w:start w:val="1"/>
+      <w:numFmt w:val="bullet"/>
+      <w:lvlText w:val=""/>
+      <w:lvlJc w:val="left"/>
+      <w:pPr>
+        <w:ind w:left="720" w:hanging="360"/>
+      </w:pPr>
+      <w:rPr>
+        <w:rFonts w:ascii="Symbol" w:hAnsi="Symbol" w:hint="default"/>
+      </w:rPr>
+    </w:lvl>
+    <w:lvl w:ilvl="1" w:tplc="08090003" w:tentative="1">
+      <w:start w:val="1"/>
+      <w:numFmt w:val="bullet"/>
+      <w:lvlText w:val="o"/>
+      <w:lvlJc w:val="left"/>
+      <w:pPr>
+        <w:ind w:left="1440" w:hanging="360"/>
+      </w:pPr>
+      <w:rPr>
+        <w:rFonts w:ascii="Courier New" w:hAnsi="Courier New" w:cs="Courier New" w:hint="default"/>
+      </w:rPr>
+    </w:lvl>
+    <w:lvl w:ilvl="2" w:tplc="08090005" w:tentative="1">
+      <w:start w:val="1"/>
+      <w:numFmt w:val="bullet"/>
+      <w:lvlText w:val=""/>
+      <w:lvlJc w:val="left"/>
+      <w:pPr>
+        <w:ind w:left="2160" w:hanging="360"/>
+      </w:pPr>
+      <w:rPr>
+        <w:rFonts w:ascii="Wingdings" w:hAnsi="Wingdings" w:hint="default"/>
+      </w:rPr>
+    </w:lvl>
+    <w:lvl w:ilvl="3" w:tplc="08090001" w:tentative="1">
+      <w:start w:val="1"/>
+      <w:numFmt w:val="bullet"/>
+      <w:lvlText w:val=""/>
+      <w:lvlJc w:val="left"/>
+      <w:pPr>
+        <w:ind w:left="2880" w:hanging="360"/>
+      </w:pPr>
+      <w:rPr>
+        <w:rFonts w:ascii="Symbol" w:hAnsi="Symbol" w:hint="default"/>
+      </w:rPr>
+    </w:lvl>
+    <w:lvl w:ilvl="4" w:tplc="08090003" w:tentative="1">
+      <w:start w:val="1"/>
+      <w:numFmt w:val="bullet"/>
+      <w:lvlText w:val="o"/>
+      <w:lvlJc w:val="left"/>
+      <w:pPr>
+        <w:ind w:left="3600" w:hanging="360"/>
+      </w:pPr>
+      <w:rPr>
+        <w:rFonts w:ascii="Courier New" w:hAnsi="Courier New" w:cs="Courier New" w:hint="default"/>
+      </w:rPr>
+    </w:lvl>
+    <w:lvl w:ilvl="5" w:tplc="08090005" w:tentative="1">
+      <w:start w:val="1"/>
+      <w:numFmt w:val="bullet"/>
+      <w:lvlText w:val=""/>
+      <w:lvlJc w:val="left"/>
+      <w:pPr>
+        <w:ind w:left="4320" w:hanging="360"/>
+      </w:pPr>
+      <w:rPr>
+        <w:rFonts w:ascii="Wingdings" w:hAnsi="Wingdings" w:hint="default"/>
+      </w:rPr>
+    </w:lvl>
+    <w:lvl w:ilvl="6" w:tplc="08090001" w:tentative="1">
+      <w:start w:val="1"/>
+      <w:numFmt w:val="bullet"/>
+      <w:lvlText w:val=""/>
+      <w:lvlJc w:val="left"/>
+      <w:pPr>
+        <w:ind w:left="5040" w:hanging="360"/>
+      </w:pPr>
+      <w:rPr>
+        <w:rFonts w:ascii="Symbol" w:hAnsi="Symbol" w:hint="default"/>
+      </w:rPr>
+    </w:lvl>
+    <w:lvl w:ilvl="7" w:tplc="08090003" w:tentative="1">
+      <w:start w:val="1"/>
+      <w:numFmt w:val="bullet"/>
+      <w:lvlText w:val="o"/>
+      <w:lvlJc w:val="left"/>
+      <w:pPr>
+        <w:ind w:left="5760" w:hanging="360"/>
+      </w:pPr>
+      <w:rPr>
+        <w:rFonts w:ascii="Courier New" w:hAnsi="Courier New" w:cs="Courier New" w:hint="default"/>
+      </w:rPr>
+    </w:lvl>
+    <w:lvl w:ilvl="8" w:tplc="08090005" w:tentative="1">
+      <w:start w:val="1"/>
+      <w:numFmt w:val="bullet"/>
+      <w:lvlText w:val=""/>
+      <w:lvlJc w:val="left"/>
+      <w:pPr>
+        <w:ind w:left="6480" w:hanging="360"/>
+      </w:pPr>
+      <w:rPr>
+        <w:rFonts w:ascii="Wingdings" w:hAnsi="Wingdings" w:hint="default"/>
+      </w:rPr>
     </w:lvl>
   </w:abstractNum>
   <w:num w:numId="1">
     <w:abstractNumId w:val="1"/>
   </w:num>
   <w:num w:numId="2">
-    <w:abstractNumId w:val="4"/>
+    <w:abstractNumId w:val="5"/>
   </w:num>
   <w:num w:numId="3">
     <w:abstractNumId w:val="2"/>
@@ -908,6 +1300,12 @@
   </w:num>
   <w:num w:numId="5">
     <w:abstractNumId w:val="0"/>
+  </w:num>
+  <w:num w:numId="6">
+    <w:abstractNumId w:val="6"/>
+  </w:num>
+  <w:num w:numId="7">
+    <w:abstractNumId w:val="4"/>
   </w:num>
 </w:numbering>
 </file>
@@ -1838,7 +2236,7 @@
 </file>
 
 <file path=customXml/itemProps1.xml><?xml version="1.0" encoding="utf-8"?>
-<ds:datastoreItem xmlns:ds="http://schemas.openxmlformats.org/officeDocument/2006/customXml" ds:itemID="{05577BB6-3180-4D4F-B31C-3102B3B426DE}">
+<ds:datastoreItem xmlns:ds="http://schemas.openxmlformats.org/officeDocument/2006/customXml" ds:itemID="{F6D9D058-0726-42CF-84A7-B77B69A66FBE}">
   <ds:schemaRefs>
     <ds:schemaRef ds:uri="http://schemas.openxmlformats.org/officeDocument/2006/bibliography"/>
   </ds:schemaRefs>

</xml_diff>

<commit_message>
Task 1a - Adding Further Output Statements
</commit_message>
<xml_diff>
--- a/Assessment/Report/CMP9132M_AdvancedArtificialIntelligence_AssessmentItem1_12421031.docx
+++ b/Assessment/Report/CMP9132M_AdvancedArtificialIntelligence_AssessmentItem1_12421031.docx
@@ -262,15 +262,7 @@
         <w:rPr>
           <w:rFonts w:ascii="Times New Roman" w:hAnsi="Times New Roman" w:cs="Times New Roman"/>
         </w:rPr>
-        <w:t xml:space="preserve">The first task of this assignment </w:t>
-      </w:r>
-      <w:bookmarkStart w:id="0" w:name="_GoBack"/>
-      <w:bookmarkEnd w:id="0"/>
-      <w:r>
-        <w:rPr>
-          <w:rFonts w:ascii="Times New Roman" w:hAnsi="Times New Roman" w:cs="Times New Roman"/>
-        </w:rPr>
-        <w:t>involves the ‘rare disease and test problem’ scenario where the environment being considered situates a total of two variables, these variables are the following:</w:t>
+        <w:t>The first task of this assignment involves the ‘rare disease and test problem’ scenario where the environment being considered situates a total of two variables, these variables are the following:</w:t>
       </w:r>
     </w:p>
     <w:p>
@@ -313,26 +305,138 @@
     </w:p>
     <w:p>
       <w:pPr>
-        <w:rPr>
-          <w:rFonts w:ascii="Times New Roman" w:hAnsi="Times New Roman" w:cs="Times New Roman"/>
-        </w:rPr>
-      </w:pPr>
-    </w:p>
-    <w:p>
-      <w:pPr>
-        <w:rPr>
-          <w:rFonts w:ascii="Times New Roman" w:hAnsi="Times New Roman" w:cs="Times New Roman"/>
-        </w:rPr>
-      </w:pPr>
-      <w:r>
-        <w:rPr>
-          <w:rFonts w:ascii="Times New Roman" w:hAnsi="Times New Roman" w:cs="Times New Roman"/>
+        <w:jc w:val="both"/>
+        <w:rPr>
+          <w:rFonts w:ascii="Times New Roman" w:hAnsi="Times New Roman" w:cs="Times New Roman"/>
+        </w:rPr>
+      </w:pPr>
+      <w:r>
+        <w:rPr>
+          <w:rFonts w:ascii="Times New Roman" w:hAnsi="Times New Roman" w:cs="Times New Roman"/>
+          <w:highlight w:val="yellow"/>
         </w:rPr>
         <w:t>-Introduce the problem at hand</w:t>
       </w:r>
     </w:p>
     <w:p>
       <w:pPr>
+        <w:jc w:val="both"/>
+        <w:rPr>
+          <w:rFonts w:ascii="Times New Roman" w:eastAsiaTheme="minorEastAsia" w:hAnsi="Times New Roman" w:cs="Times New Roman"/>
+        </w:rPr>
+      </w:pPr>
+      <w:r>
+        <w:rPr>
+          <w:rFonts w:ascii="Times New Roman" w:hAnsi="Times New Roman" w:cs="Times New Roman"/>
+        </w:rPr>
+        <w:t xml:space="preserve">A key issue faced with the proposed problem is the incapacity to calculate the probability of having the disease given the test was positive, otherwise abbreviated as </w:t>
+      </w:r>
+      <m:oMath>
+        <m:r>
+          <w:rPr>
+            <w:rFonts w:ascii="Cambria Math" w:hAnsi="Cambria Math" w:cs="Times New Roman"/>
+          </w:rPr>
+          <m:t>P(d|t)</m:t>
+        </m:r>
+      </m:oMath>
+      <w:r>
+        <w:rPr>
+          <w:rFonts w:ascii="Times New Roman" w:hAnsi="Times New Roman" w:cs="Times New Roman"/>
+        </w:rPr>
+        <w:t>, due to uncertain variables being present in the calculation</w:t>
+      </w:r>
+      <w:r>
+        <w:rPr>
+          <w:rFonts w:ascii="Times New Roman" w:hAnsi="Times New Roman" w:cs="Times New Roman"/>
+        </w:rPr>
+        <w:t xml:space="preserve">. This was especially the case as </w:t>
+      </w:r>
+      <w:r>
+        <w:rPr>
+          <w:rFonts w:ascii="Times New Roman" w:hAnsi="Times New Roman" w:cs="Times New Roman"/>
+        </w:rPr>
+        <w:t xml:space="preserve">only a total of three different variables are taken as input variables from the user, namely </w:t>
+      </w:r>
+      <m:oMath>
+        <m:r>
+          <w:rPr>
+            <w:rFonts w:ascii="Cambria Math" w:hAnsi="Cambria Math" w:cs="Times New Roman"/>
+          </w:rPr>
+          <m:t>P(d)</m:t>
+        </m:r>
+      </m:oMath>
+      <w:r>
+        <w:rPr>
+          <w:rFonts w:ascii="Times New Roman" w:hAnsi="Times New Roman" w:cs="Times New Roman"/>
+        </w:rPr>
+        <w:t xml:space="preserve">, </w:t>
+      </w:r>
+      <m:oMath>
+        <m:r>
+          <w:rPr>
+            <w:rFonts w:ascii="Cambria Math" w:hAnsi="Cambria Math" w:cs="Times New Roman"/>
+          </w:rPr>
+          <m:t>P(</m:t>
+        </m:r>
+        <m:r>
+          <w:rPr>
+            <w:rFonts w:ascii="Cambria Math" w:hAnsi="Cambria Math" w:cs="Times New Roman"/>
+          </w:rPr>
+          <m:t>t|d</m:t>
+        </m:r>
+        <m:r>
+          <w:rPr>
+            <w:rFonts w:ascii="Cambria Math" w:hAnsi="Cambria Math" w:cs="Times New Roman"/>
+          </w:rPr>
+          <m:t>)</m:t>
+        </m:r>
+      </m:oMath>
+      <w:r>
+        <w:rPr>
+          <w:rFonts w:ascii="Times New Roman" w:eastAsiaTheme="minorEastAsia" w:hAnsi="Times New Roman" w:cs="Times New Roman"/>
+        </w:rPr>
+        <w:t xml:space="preserve"> and </w:t>
+      </w:r>
+      <m:oMath>
+        <m:r>
+          <w:rPr>
+            <w:rFonts w:ascii="Cambria Math" w:hAnsi="Cambria Math" w:cs="Times New Roman"/>
+          </w:rPr>
+          <m:t>P(</m:t>
+        </m:r>
+        <m:r>
+          <w:rPr>
+            <w:rFonts w:ascii="Cambria Math" w:hAnsi="Cambria Math" w:cs="Times New Roman"/>
+          </w:rPr>
+          <m:t>¬t|¬</m:t>
+        </m:r>
+        <m:r>
+          <w:rPr>
+            <w:rFonts w:ascii="Cambria Math" w:hAnsi="Cambria Math" w:cs="Times New Roman"/>
+          </w:rPr>
+          <m:t>d)</m:t>
+        </m:r>
+      </m:oMath>
+      <w:r>
+        <w:rPr>
+          <w:rFonts w:ascii="Times New Roman" w:eastAsiaTheme="minorEastAsia" w:hAnsi="Times New Roman" w:cs="Times New Roman"/>
+        </w:rPr>
+        <w:t xml:space="preserve">. </w:t>
+      </w:r>
+    </w:p>
+    <w:p>
+      <w:pPr>
+        <w:jc w:val="both"/>
+        <w:rPr>
+          <w:rFonts w:ascii="Times New Roman" w:hAnsi="Times New Roman" w:cs="Times New Roman"/>
+        </w:rPr>
+      </w:pPr>
+      <w:bookmarkStart w:id="0" w:name="_GoBack"/>
+      <w:bookmarkEnd w:id="0"/>
+    </w:p>
+    <w:p>
+      <w:pPr>
+        <w:jc w:val="both"/>
         <w:rPr>
           <w:rFonts w:ascii="Times New Roman" w:hAnsi="Times New Roman" w:cs="Times New Roman"/>
         </w:rPr>
@@ -346,6 +450,7 @@
     </w:p>
     <w:p>
       <w:pPr>
+        <w:jc w:val="both"/>
         <w:rPr>
           <w:rFonts w:ascii="Times New Roman" w:hAnsi="Times New Roman" w:cs="Times New Roman"/>
         </w:rPr>
@@ -359,6 +464,7 @@
     </w:p>
     <w:p>
       <w:pPr>
+        <w:jc w:val="both"/>
         <w:rPr>
           <w:rFonts w:ascii="Times New Roman" w:hAnsi="Times New Roman" w:cs="Times New Roman"/>
         </w:rPr>
@@ -372,6 +478,7 @@
     </w:p>
     <w:p>
       <w:pPr>
+        <w:jc w:val="both"/>
         <w:rPr>
           <w:rFonts w:ascii="Times New Roman" w:hAnsi="Times New Roman" w:cs="Times New Roman"/>
         </w:rPr>
@@ -2236,7 +2343,7 @@
 </file>
 
 <file path=customXml/itemProps1.xml><?xml version="1.0" encoding="utf-8"?>
-<ds:datastoreItem xmlns:ds="http://schemas.openxmlformats.org/officeDocument/2006/customXml" ds:itemID="{F6D9D058-0726-42CF-84A7-B77B69A66FBE}">
+<ds:datastoreItem xmlns:ds="http://schemas.openxmlformats.org/officeDocument/2006/customXml" ds:itemID="{CEF9C16B-5CEF-4789-BA5A-8B31F17D8120}">
   <ds:schemaRefs>
     <ds:schemaRef ds:uri="http://schemas.openxmlformats.org/officeDocument/2006/bibliography"/>
   </ds:schemaRefs>

</xml_diff>

<commit_message>
Task 1b - finished, report - started
</commit_message>
<xml_diff>
--- a/Assessment/Report/CMP9132M_AdvancedArtificialIntelligence_AssessmentItem1_12421031.docx
+++ b/Assessment/Report/CMP9132M_AdvancedArtificialIntelligence_AssessmentItem1_12421031.docx
@@ -376,19 +376,7 @@
           <w:rPr>
             <w:rFonts w:ascii="Cambria Math" w:hAnsi="Cambria Math" w:cs="Times New Roman"/>
           </w:rPr>
-          <m:t>P(</m:t>
-        </m:r>
-        <m:r>
-          <w:rPr>
-            <w:rFonts w:ascii="Cambria Math" w:hAnsi="Cambria Math" w:cs="Times New Roman"/>
-          </w:rPr>
-          <m:t>t|d</m:t>
-        </m:r>
-        <m:r>
-          <w:rPr>
-            <w:rFonts w:ascii="Cambria Math" w:hAnsi="Cambria Math" w:cs="Times New Roman"/>
-          </w:rPr>
-          <m:t>)</m:t>
+          <m:t>P(t|d)</m:t>
         </m:r>
       </m:oMath>
       <w:r>
@@ -402,19 +390,7 @@
           <w:rPr>
             <w:rFonts w:ascii="Cambria Math" w:hAnsi="Cambria Math" w:cs="Times New Roman"/>
           </w:rPr>
-          <m:t>P(</m:t>
-        </m:r>
-        <m:r>
-          <w:rPr>
-            <w:rFonts w:ascii="Cambria Math" w:hAnsi="Cambria Math" w:cs="Times New Roman"/>
-          </w:rPr>
-          <m:t>¬t|¬</m:t>
-        </m:r>
-        <m:r>
-          <w:rPr>
-            <w:rFonts w:ascii="Cambria Math" w:hAnsi="Cambria Math" w:cs="Times New Roman"/>
-          </w:rPr>
-          <m:t>d)</m:t>
+          <m:t>P(¬t|¬d)</m:t>
         </m:r>
       </m:oMath>
       <w:r>
@@ -431,8 +407,113 @@
           <w:rFonts w:ascii="Times New Roman" w:hAnsi="Times New Roman" w:cs="Times New Roman"/>
         </w:rPr>
       </w:pPr>
+    </w:p>
+    <w:p>
+      <w:pPr>
+        <w:jc w:val="both"/>
+        <w:rPr>
+          <w:rFonts w:ascii="Times New Roman" w:hAnsi="Times New Roman" w:cs="Times New Roman"/>
+        </w:rPr>
+      </w:pPr>
+      <w:r>
+        <w:rPr>
+          <w:rFonts w:ascii="Times New Roman" w:hAnsi="Times New Roman" w:cs="Times New Roman"/>
+        </w:rPr>
+        <w:t>-Introduce key concepts used to solve the issue</w:t>
+      </w:r>
+    </w:p>
+    <w:p>
+      <w:pPr>
+        <w:jc w:val="both"/>
+        <w:rPr>
+          <w:rFonts w:ascii="Times New Roman" w:hAnsi="Times New Roman" w:cs="Times New Roman"/>
+        </w:rPr>
+      </w:pPr>
+      <w:r>
+        <w:rPr>
+          <w:rFonts w:ascii="Times New Roman" w:hAnsi="Times New Roman" w:cs="Times New Roman"/>
+        </w:rPr>
+        <w:t>-Refer to academic literature to back up claims</w:t>
+      </w:r>
+    </w:p>
+    <w:p>
+      <w:pPr>
+        <w:jc w:val="both"/>
+        <w:rPr>
+          <w:rFonts w:ascii="Times New Roman" w:hAnsi="Times New Roman" w:cs="Times New Roman"/>
+        </w:rPr>
+      </w:pPr>
+      <w:r>
+        <w:rPr>
+          <w:rFonts w:ascii="Times New Roman" w:hAnsi="Times New Roman" w:cs="Times New Roman"/>
+        </w:rPr>
+        <w:t>-Explain how solution operates</w:t>
+      </w:r>
+    </w:p>
+    <w:p>
+      <w:pPr>
+        <w:jc w:val="both"/>
+        <w:rPr>
+          <w:rFonts w:ascii="Times New Roman" w:hAnsi="Times New Roman" w:cs="Times New Roman"/>
+        </w:rPr>
+      </w:pPr>
+      <w:r>
+        <w:rPr>
+          <w:rFonts w:ascii="Times New Roman" w:hAnsi="Times New Roman" w:cs="Times New Roman"/>
+        </w:rPr>
+        <w:t>-Justify strengths and weaknesses of solution</w:t>
+      </w:r>
+    </w:p>
+    <w:p>
+      <w:pPr>
+        <w:rPr>
+          <w:rFonts w:ascii="Times New Roman" w:hAnsi="Times New Roman" w:cs="Times New Roman"/>
+          <w:b/>
+        </w:rPr>
+      </w:pPr>
+      <w:r>
+        <w:rPr>
+          <w:rFonts w:ascii="Times New Roman" w:hAnsi="Times New Roman" w:cs="Times New Roman"/>
+          <w:b/>
+        </w:rPr>
+        <w:t>Task 1.B</w:t>
+      </w:r>
+    </w:p>
+    <w:p>
+      <w:pPr>
+        <w:jc w:val="both"/>
+        <w:rPr>
+          <w:rFonts w:ascii="Times New Roman" w:hAnsi="Times New Roman" w:cs="Times New Roman"/>
+        </w:rPr>
+      </w:pPr>
+      <w:r>
+        <w:rPr>
+          <w:rFonts w:ascii="Times New Roman" w:hAnsi="Times New Roman" w:cs="Times New Roman"/>
+        </w:rPr>
+        <w:t xml:space="preserve">This next task involved a probability computation based on a Bayesian Network structure which describes the relationship between the variables involved in this </w:t>
+      </w:r>
+      <w:proofErr w:type="gramStart"/>
+      <w:r>
+        <w:rPr>
+          <w:rFonts w:ascii="Times New Roman" w:hAnsi="Times New Roman" w:cs="Times New Roman"/>
+        </w:rPr>
+        <w:t>particular system</w:t>
+      </w:r>
+      <w:proofErr w:type="gramEnd"/>
+      <w:r>
+        <w:rPr>
+          <w:rFonts w:ascii="Times New Roman" w:hAnsi="Times New Roman" w:cs="Times New Roman"/>
+        </w:rPr>
+        <w:t>. T</w:t>
+      </w:r>
       <w:bookmarkStart w:id="0" w:name="_GoBack"/>
       <w:bookmarkEnd w:id="0"/>
+      <w:r>
+        <w:rPr>
+          <w:rFonts w:ascii="Times New Roman" w:hAnsi="Times New Roman" w:cs="Times New Roman"/>
+        </w:rPr>
+        <w:t>his can be observed in the figure below:</w:t>
+      </w:r>
     </w:p>
     <w:p>
       <w:pPr>
@@ -441,12 +522,6 @@
           <w:rFonts w:ascii="Times New Roman" w:hAnsi="Times New Roman" w:cs="Times New Roman"/>
         </w:rPr>
       </w:pPr>
-      <w:r>
-        <w:rPr>
-          <w:rFonts w:ascii="Times New Roman" w:hAnsi="Times New Roman" w:cs="Times New Roman"/>
-        </w:rPr>
-        <w:t>-Introduce key concepts used to solve the issue</w:t>
-      </w:r>
     </w:p>
     <w:p>
       <w:pPr>
@@ -455,12 +530,6 @@
           <w:rFonts w:ascii="Times New Roman" w:hAnsi="Times New Roman" w:cs="Times New Roman"/>
         </w:rPr>
       </w:pPr>
-      <w:r>
-        <w:rPr>
-          <w:rFonts w:ascii="Times New Roman" w:hAnsi="Times New Roman" w:cs="Times New Roman"/>
-        </w:rPr>
-        <w:t>-Refer to academic literature to back up claims</w:t>
-      </w:r>
     </w:p>
     <w:p>
       <w:pPr>
@@ -469,33 +538,776 @@
           <w:rFonts w:ascii="Times New Roman" w:hAnsi="Times New Roman" w:cs="Times New Roman"/>
         </w:rPr>
       </w:pPr>
-      <w:r>
-        <w:rPr>
-          <w:rFonts w:ascii="Times New Roman" w:hAnsi="Times New Roman" w:cs="Times New Roman"/>
-        </w:rPr>
-        <w:t>-Explain how solution operates</w:t>
-      </w:r>
-    </w:p>
-    <w:p>
-      <w:pPr>
-        <w:jc w:val="both"/>
-        <w:rPr>
-          <w:rFonts w:ascii="Times New Roman" w:hAnsi="Times New Roman" w:cs="Times New Roman"/>
-        </w:rPr>
-      </w:pPr>
-      <w:r>
-        <w:rPr>
-          <w:rFonts w:ascii="Times New Roman" w:hAnsi="Times New Roman" w:cs="Times New Roman"/>
-        </w:rPr>
-        <w:t>-Justify strengths and weaknesses of solution</w:t>
-      </w:r>
-    </w:p>
-    <w:p>
-      <w:pPr>
-        <w:rPr>
-          <w:rFonts w:ascii="Times New Roman" w:hAnsi="Times New Roman" w:cs="Times New Roman"/>
-        </w:rPr>
-      </w:pPr>
+    </w:p>
+    <w:p>
+      <w:pPr>
+        <w:rPr>
+          <w:rFonts w:ascii="Times New Roman" w:hAnsi="Times New Roman" w:cs="Times New Roman"/>
+          <w:b/>
+        </w:rPr>
+      </w:pPr>
+      <w:r>
+        <w:rPr>
+          <w:rFonts w:ascii="Times New Roman" w:hAnsi="Times New Roman" w:cs="Times New Roman"/>
+          <w:b/>
+        </w:rPr>
+        <w:t>Task 2</w:t>
+      </w:r>
+    </w:p>
+    <w:p>
+      <w:pPr>
+        <w:rPr>
+          <w:rFonts w:ascii="Times New Roman" w:hAnsi="Times New Roman" w:cs="Times New Roman"/>
+        </w:rPr>
+      </w:pPr>
+      <w:r>
+        <w:rPr>
+          <w:rFonts w:ascii="Times New Roman" w:hAnsi="Times New Roman" w:cs="Times New Roman"/>
+        </w:rPr>
+        <w:t>-Introduce the case problem</w:t>
+      </w:r>
+    </w:p>
+    <w:p>
+      <w:pPr>
+        <w:rPr>
+          <w:rFonts w:ascii="Times New Roman" w:hAnsi="Times New Roman" w:cs="Times New Roman"/>
+        </w:rPr>
+      </w:pPr>
+      <w:r>
+        <w:rPr>
+          <w:rFonts w:ascii="Times New Roman" w:hAnsi="Times New Roman" w:cs="Times New Roman"/>
+        </w:rPr>
+        <w:t xml:space="preserve">A Markov model can be considered as a stochastic, statistical model which can be utilised for modelling randomly changing systems. For example, the Markov </w:t>
+      </w:r>
+      <w:r>
+        <w:rPr>
+          <w:rFonts w:ascii="Times New Roman" w:hAnsi="Times New Roman" w:cs="Times New Roman"/>
+        </w:rPr>
+        <w:t>C</w:t>
+      </w:r>
+      <w:r>
+        <w:rPr>
+          <w:rFonts w:ascii="Times New Roman" w:hAnsi="Times New Roman" w:cs="Times New Roman"/>
+        </w:rPr>
+        <w:t xml:space="preserve">hain model models the system state with a random variable which is assumed to change as time passes, where it is assumed that the probability distribution for the system only adheres to a dependency on the probability distribution observed in the previous state. However, the system presented with this task merely provides </w:t>
+      </w:r>
+      <w:r>
+        <w:rPr>
+          <w:rFonts w:ascii="Times New Roman" w:hAnsi="Times New Roman" w:cs="Times New Roman"/>
+        </w:rPr>
+        <w:t>the emission distribution, transition distribution and the initial starting state probability which is assumed to be equiprobable. Th</w:t>
+      </w:r>
+      <w:r>
+        <w:rPr>
+          <w:rFonts w:ascii="Times New Roman" w:hAnsi="Times New Roman" w:cs="Times New Roman"/>
+        </w:rPr>
+        <w:t xml:space="preserve">is in turn presents the implication that </w:t>
+      </w:r>
+      <w:r>
+        <w:rPr>
+          <w:rFonts w:ascii="Times New Roman" w:hAnsi="Times New Roman" w:cs="Times New Roman"/>
+        </w:rPr>
+        <w:t xml:space="preserve">while </w:t>
+      </w:r>
+      <w:r>
+        <w:rPr>
+          <w:rFonts w:ascii="Times New Roman" w:hAnsi="Times New Roman" w:cs="Times New Roman"/>
+        </w:rPr>
+        <w:t xml:space="preserve">this system </w:t>
+      </w:r>
+      <w:r>
+        <w:rPr>
+          <w:rFonts w:ascii="Times New Roman" w:hAnsi="Times New Roman" w:cs="Times New Roman"/>
+        </w:rPr>
+        <w:t>has observations related to the system state,</w:t>
+      </w:r>
+      <w:r>
+        <w:rPr>
+          <w:rFonts w:ascii="Times New Roman" w:hAnsi="Times New Roman" w:cs="Times New Roman"/>
+        </w:rPr>
+        <w:t xml:space="preserve"> </w:t>
+      </w:r>
+      <w:r>
+        <w:rPr>
+          <w:rFonts w:ascii="Times New Roman" w:hAnsi="Times New Roman" w:cs="Times New Roman"/>
+        </w:rPr>
+        <w:t xml:space="preserve">the </w:t>
+      </w:r>
+      <w:r>
+        <w:rPr>
+          <w:rFonts w:ascii="Times New Roman" w:hAnsi="Times New Roman" w:cs="Times New Roman"/>
+        </w:rPr>
+        <w:t xml:space="preserve">state sequence and some of the system state sequence is hidden, thus the Markov chain model can be argued to not be an appropriate methodology for this </w:t>
+      </w:r>
+      <w:proofErr w:type="gramStart"/>
+      <w:r>
+        <w:rPr>
+          <w:rFonts w:ascii="Times New Roman" w:hAnsi="Times New Roman" w:cs="Times New Roman"/>
+        </w:rPr>
+        <w:t>particular system</w:t>
+      </w:r>
+      <w:proofErr w:type="gramEnd"/>
+      <w:r>
+        <w:rPr>
+          <w:rFonts w:ascii="Times New Roman" w:hAnsi="Times New Roman" w:cs="Times New Roman"/>
+        </w:rPr>
+        <w:t xml:space="preserve">. In contrast, a Hidden Markov Model </w:t>
+      </w:r>
+      <w:r>
+        <w:rPr>
+          <w:rFonts w:ascii="Times New Roman" w:hAnsi="Times New Roman" w:cs="Times New Roman"/>
+        </w:rPr>
+        <w:t xml:space="preserve">operates </w:t>
+      </w:r>
+      <w:proofErr w:type="gramStart"/>
+      <w:r>
+        <w:rPr>
+          <w:rFonts w:ascii="Times New Roman" w:hAnsi="Times New Roman" w:cs="Times New Roman"/>
+        </w:rPr>
+        <w:t>similar to</w:t>
+      </w:r>
+      <w:proofErr w:type="gramEnd"/>
+      <w:r>
+        <w:rPr>
+          <w:rFonts w:ascii="Times New Roman" w:hAnsi="Times New Roman" w:cs="Times New Roman"/>
+        </w:rPr>
+        <w:t xml:space="preserve"> a Markov Chain model</w:t>
+      </w:r>
+      <w:r>
+        <w:rPr>
+          <w:rFonts w:ascii="Times New Roman" w:hAnsi="Times New Roman" w:cs="Times New Roman"/>
+        </w:rPr>
+        <w:t xml:space="preserve"> but for a system where the </w:t>
+      </w:r>
+      <w:r>
+        <w:rPr>
+          <w:rFonts w:ascii="Times New Roman" w:hAnsi="Times New Roman" w:cs="Times New Roman"/>
+        </w:rPr>
+        <w:t xml:space="preserve">observations are </w:t>
+      </w:r>
+      <w:r>
+        <w:rPr>
+          <w:rFonts w:ascii="Times New Roman" w:hAnsi="Times New Roman" w:cs="Times New Roman"/>
+        </w:rPr>
+        <w:t>partially observable</w:t>
+      </w:r>
+      <w:r>
+        <w:rPr>
+          <w:rFonts w:ascii="Times New Roman" w:hAnsi="Times New Roman" w:cs="Times New Roman"/>
+        </w:rPr>
+        <w:t xml:space="preserve"> and contain </w:t>
+      </w:r>
+      <w:r>
+        <w:rPr>
+          <w:rFonts w:ascii="Times New Roman" w:hAnsi="Times New Roman" w:cs="Times New Roman"/>
+        </w:rPr>
+        <w:t xml:space="preserve">hidden states. The Hidden Markov Model operates under the belief that each state in the system has a probability distribution relative to </w:t>
+      </w:r>
+      <w:r>
+        <w:rPr>
+          <w:rFonts w:ascii="Times New Roman" w:hAnsi="Times New Roman" w:cs="Times New Roman"/>
+        </w:rPr>
+        <w:lastRenderedPageBreak/>
+        <w:t>the possible output values, and therefore the sequence of output values can be used to determine more information about the system state sequence.</w:t>
+      </w:r>
+    </w:p>
+    <w:p>
+      <w:pPr>
+        <w:rPr>
+          <w:rFonts w:ascii="Times New Roman" w:hAnsi="Times New Roman" w:cs="Times New Roman"/>
+        </w:rPr>
+      </w:pPr>
+      <w:r>
+        <w:rPr>
+          <w:rFonts w:ascii="Times New Roman" w:hAnsi="Times New Roman" w:cs="Times New Roman"/>
+        </w:rPr>
+        <w:t xml:space="preserve">To embody this concept into the design of the solution that was being developed, </w:t>
+      </w:r>
+      <w:r>
+        <w:rPr>
+          <w:rFonts w:ascii="Times New Roman" w:hAnsi="Times New Roman" w:cs="Times New Roman"/>
+        </w:rPr>
+        <w:t>the system required more information about the emission probability distribution the user could desire at each new state within the sequence of states of the system being modelled.</w:t>
+      </w:r>
+      <w:r>
+        <w:rPr>
+          <w:rFonts w:ascii="Times New Roman" w:hAnsi="Times New Roman" w:cs="Times New Roman"/>
+        </w:rPr>
+        <w:t xml:space="preserve"> </w:t>
+      </w:r>
+      <w:r>
+        <w:rPr>
+          <w:rFonts w:ascii="Times New Roman" w:hAnsi="Times New Roman" w:cs="Times New Roman"/>
+        </w:rPr>
+        <w:t xml:space="preserve">This operates under a recursive loop which constantly requests for new user input during each </w:t>
+      </w:r>
+      <w:proofErr w:type="gramStart"/>
+      <w:r>
+        <w:rPr>
+          <w:rFonts w:ascii="Times New Roman" w:hAnsi="Times New Roman" w:cs="Times New Roman"/>
+        </w:rPr>
+        <w:t>iterations</w:t>
+      </w:r>
+      <w:proofErr w:type="gramEnd"/>
+      <w:r>
+        <w:rPr>
+          <w:rFonts w:ascii="Times New Roman" w:hAnsi="Times New Roman" w:cs="Times New Roman"/>
+        </w:rPr>
+        <w:t xml:space="preserve">, whereby the user is prompted to input an appropriate sequence of symbols from the vocabulary defined within the system, these being either: </w:t>
+      </w:r>
+      <w:r>
+        <w:rPr>
+          <w:rFonts w:ascii="Times New Roman" w:hAnsi="Times New Roman" w:cs="Times New Roman"/>
+        </w:rPr>
+        <w:t>“W</w:t>
+      </w:r>
+      <w:r>
+        <w:rPr>
+          <w:rFonts w:ascii="Times New Roman" w:hAnsi="Times New Roman" w:cs="Times New Roman"/>
+        </w:rPr>
+        <w:t>arm</w:t>
+      </w:r>
+      <w:r>
+        <w:rPr>
+          <w:rFonts w:ascii="Times New Roman" w:hAnsi="Times New Roman" w:cs="Times New Roman"/>
+        </w:rPr>
+        <w:t>”</w:t>
+      </w:r>
+      <w:r>
+        <w:rPr>
+          <w:rFonts w:ascii="Times New Roman" w:hAnsi="Times New Roman" w:cs="Times New Roman"/>
+        </w:rPr>
+        <w:t xml:space="preserve">, </w:t>
+      </w:r>
+      <w:r>
+        <w:rPr>
+          <w:rFonts w:ascii="Times New Roman" w:hAnsi="Times New Roman" w:cs="Times New Roman"/>
+        </w:rPr>
+        <w:t>“C</w:t>
+      </w:r>
+      <w:r>
+        <w:rPr>
+          <w:rFonts w:ascii="Times New Roman" w:hAnsi="Times New Roman" w:cs="Times New Roman"/>
+        </w:rPr>
+        <w:t>old</w:t>
+      </w:r>
+      <w:r>
+        <w:rPr>
+          <w:rFonts w:ascii="Times New Roman" w:hAnsi="Times New Roman" w:cs="Times New Roman"/>
+        </w:rPr>
+        <w:t>”</w:t>
+      </w:r>
+      <w:r>
+        <w:rPr>
+          <w:rFonts w:ascii="Times New Roman" w:hAnsi="Times New Roman" w:cs="Times New Roman"/>
+        </w:rPr>
+        <w:t xml:space="preserve">, </w:t>
+      </w:r>
+      <w:r>
+        <w:rPr>
+          <w:rFonts w:ascii="Times New Roman" w:hAnsi="Times New Roman" w:cs="Times New Roman"/>
+        </w:rPr>
+        <w:t>“H</w:t>
+      </w:r>
+      <w:r>
+        <w:rPr>
+          <w:rFonts w:ascii="Times New Roman" w:hAnsi="Times New Roman" w:cs="Times New Roman"/>
+        </w:rPr>
+        <w:t>ot</w:t>
+      </w:r>
+      <w:r>
+        <w:rPr>
+          <w:rFonts w:ascii="Times New Roman" w:hAnsi="Times New Roman" w:cs="Times New Roman"/>
+        </w:rPr>
+        <w:t>”</w:t>
+      </w:r>
+      <w:r>
+        <w:rPr>
+          <w:rFonts w:ascii="Times New Roman" w:hAnsi="Times New Roman" w:cs="Times New Roman"/>
+        </w:rPr>
+        <w:t xml:space="preserve">, </w:t>
+      </w:r>
+      <w:r>
+        <w:rPr>
+          <w:rFonts w:ascii="Times New Roman" w:hAnsi="Times New Roman" w:cs="Times New Roman"/>
+        </w:rPr>
+        <w:t>“F</w:t>
+      </w:r>
+      <w:r>
+        <w:rPr>
+          <w:rFonts w:ascii="Times New Roman" w:hAnsi="Times New Roman" w:cs="Times New Roman"/>
+        </w:rPr>
+        <w:t>reezing</w:t>
+      </w:r>
+      <w:r>
+        <w:rPr>
+          <w:rFonts w:ascii="Times New Roman" w:hAnsi="Times New Roman" w:cs="Times New Roman"/>
+        </w:rPr>
+        <w:t>”</w:t>
+      </w:r>
+      <w:r>
+        <w:rPr>
+          <w:rFonts w:ascii="Times New Roman" w:hAnsi="Times New Roman" w:cs="Times New Roman"/>
+        </w:rPr>
+        <w:t xml:space="preserve">. </w:t>
+      </w:r>
+      <w:r>
+        <w:rPr>
+          <w:rFonts w:ascii="Times New Roman" w:hAnsi="Times New Roman" w:cs="Times New Roman"/>
+        </w:rPr>
+        <w:t>The input received from the user will refer to a series of possible emission probability distributions that are known and pre-set in the system</w:t>
+      </w:r>
+      <w:r>
+        <w:rPr>
+          <w:rFonts w:ascii="Times New Roman" w:hAnsi="Times New Roman" w:cs="Times New Roman"/>
+        </w:rPr>
+        <w:t>.</w:t>
+      </w:r>
+    </w:p>
+    <w:p>
+      <w:pPr>
+        <w:autoSpaceDE w:val="0"/>
+        <w:autoSpaceDN w:val="0"/>
+        <w:adjustRightInd w:val="0"/>
+        <w:spacing w:after="0" w:line="240" w:lineRule="auto"/>
+        <w:rPr>
+          <w:rFonts w:ascii="Courier New" w:hAnsi="Courier New" w:cs="Courier New"/>
+          <w:color w:val="000000"/>
+          <w:sz w:val="20"/>
+          <w:szCs w:val="20"/>
+        </w:rPr>
+      </w:pPr>
+    </w:p>
+    <w:p>
+      <w:pPr>
+        <w:autoSpaceDE w:val="0"/>
+        <w:autoSpaceDN w:val="0"/>
+        <w:adjustRightInd w:val="0"/>
+        <w:spacing w:after="0" w:line="240" w:lineRule="auto"/>
+        <w:rPr>
+          <w:rFonts w:ascii="Courier New" w:hAnsi="Courier New" w:cs="Courier New"/>
+          <w:sz w:val="24"/>
+          <w:szCs w:val="24"/>
+        </w:rPr>
+      </w:pPr>
+      <w:r>
+        <w:rPr>
+          <w:rFonts w:ascii="Courier New" w:hAnsi="Courier New" w:cs="Courier New"/>
+          <w:color w:val="000000"/>
+          <w:sz w:val="20"/>
+          <w:szCs w:val="20"/>
+        </w:rPr>
+        <w:t>warm = [0.45,0.00</w:t>
+      </w:r>
+      <w:r>
+        <w:rPr>
+          <w:rFonts w:ascii="Courier New" w:hAnsi="Courier New" w:cs="Courier New"/>
+          <w:color w:val="000000"/>
+          <w:sz w:val="20"/>
+          <w:szCs w:val="20"/>
+        </w:rPr>
+        <w:tab/>
+      </w:r>
+      <w:r>
+        <w:rPr>
+          <w:rFonts w:ascii="Courier New" w:hAnsi="Courier New" w:cs="Courier New"/>
+          <w:color w:val="000000"/>
+          <w:sz w:val="20"/>
+          <w:szCs w:val="20"/>
+        </w:rPr>
+        <w:tab/>
+        <w:t xml:space="preserve"> </w:t>
+      </w:r>
+      <w:r>
+        <w:rPr>
+          <w:rFonts w:ascii="Courier New" w:hAnsi="Courier New" w:cs="Courier New"/>
+          <w:color w:val="000000"/>
+          <w:sz w:val="20"/>
+          <w:szCs w:val="20"/>
+        </w:rPr>
+        <w:t>cold = [0.45,0.00</w:t>
+      </w:r>
+    </w:p>
+    <w:p>
+      <w:pPr>
+        <w:autoSpaceDE w:val="0"/>
+        <w:autoSpaceDN w:val="0"/>
+        <w:adjustRightInd w:val="0"/>
+        <w:spacing w:after="0" w:line="240" w:lineRule="auto"/>
+        <w:rPr>
+          <w:rFonts w:ascii="Courier New" w:hAnsi="Courier New" w:cs="Courier New"/>
+          <w:sz w:val="24"/>
+          <w:szCs w:val="24"/>
+        </w:rPr>
+      </w:pPr>
+      <w:r>
+        <w:rPr>
+          <w:rFonts w:ascii="Courier New" w:hAnsi="Courier New" w:cs="Courier New"/>
+          <w:color w:val="000000"/>
+          <w:sz w:val="20"/>
+          <w:szCs w:val="20"/>
+        </w:rPr>
+        <w:t xml:space="preserve">        0.00,0.05] </w:t>
+      </w:r>
+      <w:r>
+        <w:rPr>
+          <w:rFonts w:ascii="Courier New" w:hAnsi="Courier New" w:cs="Courier New"/>
+          <w:color w:val="000000"/>
+          <w:sz w:val="20"/>
+          <w:szCs w:val="20"/>
+        </w:rPr>
+        <w:tab/>
+      </w:r>
+      <w:r>
+        <w:rPr>
+          <w:rFonts w:ascii="Courier New" w:hAnsi="Courier New" w:cs="Courier New"/>
+          <w:color w:val="000000"/>
+          <w:sz w:val="20"/>
+          <w:szCs w:val="20"/>
+        </w:rPr>
+        <w:t xml:space="preserve"> </w:t>
+      </w:r>
+      <w:r>
+        <w:rPr>
+          <w:rFonts w:ascii="Courier New" w:hAnsi="Courier New" w:cs="Courier New"/>
+          <w:color w:val="000000"/>
+          <w:sz w:val="20"/>
+          <w:szCs w:val="20"/>
+        </w:rPr>
+        <w:tab/>
+        <w:t xml:space="preserve">   </w:t>
+      </w:r>
+      <w:r>
+        <w:rPr>
+          <w:rFonts w:ascii="Courier New" w:hAnsi="Courier New" w:cs="Courier New"/>
+          <w:color w:val="000000"/>
+          <w:sz w:val="20"/>
+          <w:szCs w:val="20"/>
+        </w:rPr>
+        <w:t>0.00,0.05]</w:t>
+      </w:r>
+    </w:p>
+    <w:p>
+      <w:pPr>
+        <w:autoSpaceDE w:val="0"/>
+        <w:autoSpaceDN w:val="0"/>
+        <w:adjustRightInd w:val="0"/>
+        <w:spacing w:after="0" w:line="240" w:lineRule="auto"/>
+        <w:rPr>
+          <w:rFonts w:ascii="Courier New" w:hAnsi="Courier New" w:cs="Courier New"/>
+          <w:sz w:val="24"/>
+          <w:szCs w:val="24"/>
+        </w:rPr>
+      </w:pPr>
+      <w:r>
+        <w:rPr>
+          <w:rFonts w:ascii="Courier New" w:hAnsi="Courier New" w:cs="Courier New"/>
+          <w:color w:val="000000"/>
+          <w:sz w:val="20"/>
+          <w:szCs w:val="20"/>
+        </w:rPr>
+        <w:t>hot = [0.05,0.0</w:t>
+      </w:r>
+      <w:r>
+        <w:rPr>
+          <w:rFonts w:ascii="Courier New" w:hAnsi="Courier New" w:cs="Courier New"/>
+          <w:color w:val="000000"/>
+          <w:sz w:val="20"/>
+          <w:szCs w:val="20"/>
+        </w:rPr>
+        <w:t>0</w:t>
+      </w:r>
+      <w:r>
+        <w:rPr>
+          <w:rFonts w:ascii="Courier New" w:hAnsi="Courier New" w:cs="Courier New"/>
+          <w:color w:val="000000"/>
+          <w:sz w:val="20"/>
+          <w:szCs w:val="20"/>
+        </w:rPr>
+        <w:tab/>
+      </w:r>
+      <w:r>
+        <w:rPr>
+          <w:rFonts w:ascii="Courier New" w:hAnsi="Courier New" w:cs="Courier New"/>
+          <w:color w:val="000000"/>
+          <w:sz w:val="20"/>
+          <w:szCs w:val="20"/>
+        </w:rPr>
+        <w:tab/>
+      </w:r>
+      <w:r>
+        <w:rPr>
+          <w:rFonts w:ascii="Courier New" w:hAnsi="Courier New" w:cs="Courier New"/>
+          <w:color w:val="000000"/>
+          <w:sz w:val="20"/>
+          <w:szCs w:val="20"/>
+        </w:rPr>
+        <w:t xml:space="preserve"> </w:t>
+      </w:r>
+      <w:r>
+        <w:rPr>
+          <w:rFonts w:ascii="Courier New" w:hAnsi="Courier New" w:cs="Courier New"/>
+          <w:color w:val="000000"/>
+          <w:sz w:val="20"/>
+          <w:szCs w:val="20"/>
+        </w:rPr>
+        <w:t>freezing = [0.05,0.0</w:t>
+      </w:r>
+      <w:r>
+        <w:rPr>
+          <w:rFonts w:ascii="Courier New" w:hAnsi="Courier New" w:cs="Courier New"/>
+          <w:color w:val="000000"/>
+          <w:sz w:val="20"/>
+          <w:szCs w:val="20"/>
+        </w:rPr>
+        <w:t>0</w:t>
+      </w:r>
+    </w:p>
+    <w:p>
+      <w:pPr>
+        <w:autoSpaceDE w:val="0"/>
+        <w:autoSpaceDN w:val="0"/>
+        <w:adjustRightInd w:val="0"/>
+        <w:spacing w:after="0" w:line="240" w:lineRule="auto"/>
+        <w:rPr>
+          <w:rFonts w:ascii="Courier New" w:hAnsi="Courier New" w:cs="Courier New"/>
+          <w:sz w:val="24"/>
+          <w:szCs w:val="24"/>
+        </w:rPr>
+      </w:pPr>
+      <w:r>
+        <w:rPr>
+          <w:rFonts w:ascii="Courier New" w:hAnsi="Courier New" w:cs="Courier New"/>
+          <w:color w:val="000000"/>
+          <w:sz w:val="20"/>
+          <w:szCs w:val="20"/>
+        </w:rPr>
+        <w:t xml:space="preserve">       0.</w:t>
+      </w:r>
+      <w:r>
+        <w:rPr>
+          <w:rFonts w:ascii="Courier New" w:hAnsi="Courier New" w:cs="Courier New"/>
+          <w:color w:val="000000"/>
+          <w:sz w:val="20"/>
+          <w:szCs w:val="20"/>
+        </w:rPr>
+        <w:t>0</w:t>
+      </w:r>
+      <w:r>
+        <w:rPr>
+          <w:rFonts w:ascii="Courier New" w:hAnsi="Courier New" w:cs="Courier New"/>
+          <w:color w:val="000000"/>
+          <w:sz w:val="20"/>
+          <w:szCs w:val="20"/>
+        </w:rPr>
+        <w:t>0,0.45]</w:t>
+      </w:r>
+      <w:r>
+        <w:rPr>
+          <w:rFonts w:ascii="Courier New" w:hAnsi="Courier New" w:cs="Courier New"/>
+          <w:color w:val="000000"/>
+          <w:sz w:val="20"/>
+          <w:szCs w:val="20"/>
+        </w:rPr>
+        <w:tab/>
+        <w:t xml:space="preserve">             </w:t>
+      </w:r>
+      <w:r>
+        <w:rPr>
+          <w:rFonts w:ascii="Courier New" w:hAnsi="Courier New" w:cs="Courier New"/>
+          <w:color w:val="000000"/>
+          <w:sz w:val="20"/>
+          <w:szCs w:val="20"/>
+        </w:rPr>
+        <w:tab/>
+        <w:t xml:space="preserve"> </w:t>
+      </w:r>
+      <w:r>
+        <w:rPr>
+          <w:rFonts w:ascii="Courier New" w:hAnsi="Courier New" w:cs="Courier New"/>
+          <w:color w:val="000000"/>
+          <w:sz w:val="20"/>
+          <w:szCs w:val="20"/>
+        </w:rPr>
+        <w:t>0.0</w:t>
+      </w:r>
+      <w:r>
+        <w:rPr>
+          <w:rFonts w:ascii="Courier New" w:hAnsi="Courier New" w:cs="Courier New"/>
+          <w:color w:val="000000"/>
+          <w:sz w:val="20"/>
+          <w:szCs w:val="20"/>
+        </w:rPr>
+        <w:t>0</w:t>
+      </w:r>
+      <w:r>
+        <w:rPr>
+          <w:rFonts w:ascii="Courier New" w:hAnsi="Courier New" w:cs="Courier New"/>
+          <w:color w:val="000000"/>
+          <w:sz w:val="20"/>
+          <w:szCs w:val="20"/>
+        </w:rPr>
+        <w:t>,0.45]</w:t>
+      </w:r>
+    </w:p>
+    <w:p>
+      <w:pPr>
+        <w:autoSpaceDE w:val="0"/>
+        <w:autoSpaceDN w:val="0"/>
+        <w:adjustRightInd w:val="0"/>
+        <w:spacing w:after="0" w:line="240" w:lineRule="auto"/>
+        <w:rPr>
+          <w:rFonts w:ascii="Courier New" w:hAnsi="Courier New" w:cs="Courier New"/>
+          <w:sz w:val="24"/>
+          <w:szCs w:val="24"/>
+        </w:rPr>
+      </w:pPr>
+    </w:p>
+    <w:p>
+      <w:pPr>
+        <w:rPr>
+          <w:rFonts w:ascii="Times New Roman" w:hAnsi="Times New Roman" w:cs="Times New Roman"/>
+        </w:rPr>
+      </w:pPr>
+      <w:r>
+        <w:rPr>
+          <w:rFonts w:ascii="Times New Roman" w:hAnsi="Times New Roman" w:cs="Times New Roman"/>
+        </w:rPr>
+        <w:t xml:space="preserve">The emission probability distributions describe the raw probabilities </w:t>
+      </w:r>
+      <w:r>
+        <w:rPr>
+          <w:rFonts w:ascii="Times New Roman" w:hAnsi="Times New Roman" w:cs="Times New Roman"/>
+        </w:rPr>
+        <w:t xml:space="preserve">for each emission symbol being output. In contrast, the transition probability distributions describe the raw probabilities </w:t>
+      </w:r>
+      <w:r>
+        <w:rPr>
+          <w:rFonts w:ascii="Times New Roman" w:hAnsi="Times New Roman" w:cs="Times New Roman"/>
+        </w:rPr>
+        <w:t>of what the next state could be given the values that reside in the current state. However, as previously discussed, this system features hidden states which describe the operational status of the heater, these being either “ON” or “OFF”. Imperatively, the Hidden Markov model can be used to estimate the values of the hidden states through time as per sequence specified by the user</w:t>
+      </w:r>
+      <w:r>
+        <w:rPr>
+          <w:rFonts w:ascii="Times New Roman" w:hAnsi="Times New Roman" w:cs="Times New Roman"/>
+        </w:rPr>
+        <w:t>,</w:t>
+      </w:r>
+      <w:r>
+        <w:rPr>
+          <w:rFonts w:ascii="Times New Roman" w:hAnsi="Times New Roman" w:cs="Times New Roman"/>
+        </w:rPr>
+        <w:t xml:space="preserve"> based on the output probability distribution of the previous states. </w:t>
+      </w:r>
+    </w:p>
+    <w:p>
+      <w:pPr>
+        <w:rPr>
+          <w:rFonts w:ascii="Times New Roman" w:hAnsi="Times New Roman" w:cs="Times New Roman"/>
+        </w:rPr>
+      </w:pPr>
+      <w:r>
+        <w:rPr>
+          <w:rFonts w:ascii="Times New Roman" w:hAnsi="Times New Roman" w:cs="Times New Roman"/>
+        </w:rPr>
+        <w:t xml:space="preserve">The Hidden Markov model fundamentally operates under two assumptions </w:t>
+      </w:r>
+      <w:proofErr w:type="gramStart"/>
+      <w:r>
+        <w:rPr>
+          <w:rFonts w:ascii="Times New Roman" w:hAnsi="Times New Roman" w:cs="Times New Roman"/>
+        </w:rPr>
+        <w:t>in regards to</w:t>
+      </w:r>
+      <w:proofErr w:type="gramEnd"/>
+      <w:r>
+        <w:rPr>
+          <w:rFonts w:ascii="Times New Roman" w:hAnsi="Times New Roman" w:cs="Times New Roman"/>
+        </w:rPr>
+        <w:t xml:space="preserve"> the data involved with the model, the first assumption being </w:t>
+      </w:r>
+      <w:r>
+        <w:rPr>
+          <w:rFonts w:ascii="Times New Roman" w:hAnsi="Times New Roman" w:cs="Times New Roman"/>
+        </w:rPr>
+        <w:t>the F</w:t>
+      </w:r>
+      <w:r>
+        <w:rPr>
+          <w:rFonts w:ascii="Times New Roman" w:hAnsi="Times New Roman" w:cs="Times New Roman"/>
+        </w:rPr>
+        <w:t>irst-</w:t>
+      </w:r>
+      <w:r>
+        <w:rPr>
+          <w:rFonts w:ascii="Times New Roman" w:hAnsi="Times New Roman" w:cs="Times New Roman"/>
+        </w:rPr>
+        <w:t>O</w:t>
+      </w:r>
+      <w:r>
+        <w:rPr>
+          <w:rFonts w:ascii="Times New Roman" w:hAnsi="Times New Roman" w:cs="Times New Roman"/>
+        </w:rPr>
+        <w:t>rder Markov</w:t>
+      </w:r>
+      <w:r>
+        <w:rPr>
+          <w:rFonts w:ascii="Times New Roman" w:hAnsi="Times New Roman" w:cs="Times New Roman"/>
+        </w:rPr>
+        <w:t xml:space="preserve"> Chain assumption. </w:t>
+      </w:r>
+      <w:r>
+        <w:rPr>
+          <w:rFonts w:ascii="Times New Roman" w:hAnsi="Times New Roman" w:cs="Times New Roman"/>
+        </w:rPr>
+        <w:t xml:space="preserve">This being that the next </w:t>
+      </w:r>
+      <w:r>
+        <w:rPr>
+          <w:rFonts w:ascii="Times New Roman" w:hAnsi="Times New Roman" w:cs="Times New Roman"/>
+        </w:rPr>
+        <w:t xml:space="preserve">step in the sequence of states depends on the current state only and none of the previous states. As a result, it can be assumed that the transition to the next </w:t>
+      </w:r>
+      <w:r>
+        <w:rPr>
+          <w:rFonts w:ascii="Times New Roman" w:hAnsi="Times New Roman" w:cs="Times New Roman"/>
+        </w:rPr>
+        <w:t>state will only depend o</w:t>
+      </w:r>
+      <w:r>
+        <w:rPr>
+          <w:rFonts w:ascii="Times New Roman" w:hAnsi="Times New Roman" w:cs="Times New Roman"/>
+        </w:rPr>
+        <w:t>n the state the system is currently in.</w:t>
+      </w:r>
+    </w:p>
+    <w:p>
+      <w:pPr>
+        <w:rPr>
+          <w:rFonts w:ascii="Times New Roman" w:hAnsi="Times New Roman" w:cs="Times New Roman"/>
+          <w:highlight w:val="yellow"/>
+        </w:rPr>
+      </w:pPr>
+      <w:r>
+        <w:rPr>
+          <w:rFonts w:ascii="Times New Roman" w:hAnsi="Times New Roman" w:cs="Times New Roman"/>
+          <w:highlight w:val="yellow"/>
+        </w:rPr>
+        <w:t>Sensor Markov Assumption</w:t>
+      </w:r>
+    </w:p>
+    <w:p>
+      <w:pPr>
+        <w:rPr>
+          <w:rFonts w:ascii="Times New Roman" w:hAnsi="Times New Roman" w:cs="Times New Roman"/>
+        </w:rPr>
+      </w:pPr>
+      <w:r>
+        <w:rPr>
+          <w:rFonts w:ascii="Times New Roman" w:hAnsi="Times New Roman" w:cs="Times New Roman"/>
+        </w:rPr>
+        <w:t>.</w:t>
+      </w:r>
     </w:p>
     <w:sectPr>
       <w:headerReference w:type="default" r:id="rId9"/>
@@ -599,7 +1411,7 @@
         <w:rFonts w:ascii="Times New Roman" w:hAnsi="Times New Roman" w:cs="Times New Roman"/>
         <w:noProof/>
       </w:rPr>
-      <w:t>2</w:t>
+      <w:t>3</w:t>
     </w:r>
     <w:r>
       <w:rPr>
@@ -2343,7 +3155,7 @@
 </file>
 
 <file path=customXml/itemProps1.xml><?xml version="1.0" encoding="utf-8"?>
-<ds:datastoreItem xmlns:ds="http://schemas.openxmlformats.org/officeDocument/2006/customXml" ds:itemID="{CEF9C16B-5CEF-4789-BA5A-8B31F17D8120}">
+<ds:datastoreItem xmlns:ds="http://schemas.openxmlformats.org/officeDocument/2006/customXml" ds:itemID="{2AFA34DA-515C-4107-8FDE-C013B33FCF0C}">
   <ds:schemaRefs>
     <ds:schemaRef ds:uri="http://schemas.openxmlformats.org/officeDocument/2006/bibliography"/>
   </ds:schemaRefs>

</xml_diff>

<commit_message>
Task 1a - Minor Changes, Report - First Draft Almost Done
</commit_message>
<xml_diff>
--- a/Assessment/Report/CMP9132M_AdvancedArtificialIntelligence_AssessmentItem1_12421031.docx
+++ b/Assessment/Report/CMP9132M_AdvancedArtificialIntelligence_AssessmentItem1_12421031.docx
@@ -206,6 +206,16 @@
         <w:rPr>
           <w:sz w:val="48"/>
         </w:rPr>
+        <w:sectPr>
+          <w:headerReference w:type="default" r:id="rId9"/>
+          <w:footerReference w:type="default" r:id="rId10"/>
+          <w:pgSz w:w="11906" w:h="16838"/>
+          <w:pgMar w:top="1440" w:right="1440" w:bottom="1440" w:left="1440" w:header="708" w:footer="708" w:gutter="0"/>
+          <w:pgNumType w:start="1"/>
+          <w:cols w:space="708"/>
+          <w:titlePg/>
+          <w:docGrid w:linePitch="360"/>
+        </w:sectPr>
       </w:pPr>
       <w:r>
         <w:rPr>
@@ -234,6 +244,12 @@
         </w:rPr>
         <w:t>and consideration for the application of effective decision-making, problem solving and learning for solving a given issue.</w:t>
       </w:r>
+      <w:r>
+        <w:rPr>
+          <w:rFonts w:ascii="Times New Roman" w:hAnsi="Times New Roman" w:cs="Times New Roman"/>
+        </w:rPr>
+        <w:t xml:space="preserve"> The solutions that are being described for each task have been developed in the programming language ‘MATLAB’ and can be located within the appendices of this report.</w:t>
+      </w:r>
     </w:p>
     <w:p>
       <w:pPr>
@@ -262,75 +278,77 @@
         <w:rPr>
           <w:rFonts w:ascii="Times New Roman" w:hAnsi="Times New Roman" w:cs="Times New Roman"/>
         </w:rPr>
-        <w:t>The first task of this assignment involves the ‘rare disease and test problem’ scenario where the environment being considered situates a total of two variables, these variables are the following:</w:t>
-      </w:r>
-    </w:p>
-    <w:p>
-      <w:pPr>
-        <w:pStyle w:val="ListParagraph"/>
-        <w:numPr>
-          <w:ilvl w:val="0"/>
-          <w:numId w:val="7"/>
-        </w:numPr>
-        <w:jc w:val="both"/>
-        <w:rPr>
-          <w:rFonts w:ascii="Times New Roman" w:hAnsi="Times New Roman" w:cs="Times New Roman"/>
-        </w:rPr>
-      </w:pPr>
-      <w:r>
-        <w:rPr>
-          <w:rFonts w:ascii="Times New Roman" w:hAnsi="Times New Roman" w:cs="Times New Roman"/>
-        </w:rPr>
-        <w:t>d: the person has the disease.</w:t>
-      </w:r>
-    </w:p>
-    <w:p>
-      <w:pPr>
-        <w:pStyle w:val="ListParagraph"/>
-        <w:numPr>
-          <w:ilvl w:val="0"/>
-          <w:numId w:val="7"/>
-        </w:numPr>
-        <w:jc w:val="both"/>
-        <w:rPr>
-          <w:rFonts w:ascii="Times New Roman" w:hAnsi="Times New Roman" w:cs="Times New Roman"/>
-        </w:rPr>
-      </w:pPr>
-      <w:r>
-        <w:rPr>
-          <w:rFonts w:ascii="Times New Roman" w:hAnsi="Times New Roman" w:cs="Times New Roman"/>
-        </w:rPr>
-        <w:t>t: the test is positive.</w:t>
-      </w:r>
-    </w:p>
-    <w:p>
-      <w:pPr>
-        <w:jc w:val="both"/>
-        <w:rPr>
-          <w:rFonts w:ascii="Times New Roman" w:hAnsi="Times New Roman" w:cs="Times New Roman"/>
-        </w:rPr>
-      </w:pPr>
-      <w:r>
-        <w:rPr>
-          <w:rFonts w:ascii="Times New Roman" w:hAnsi="Times New Roman" w:cs="Times New Roman"/>
-          <w:highlight w:val="yellow"/>
-        </w:rPr>
-        <w:t>-Introduce the problem at hand</w:t>
-      </w:r>
-    </w:p>
-    <w:p>
-      <w:pPr>
-        <w:jc w:val="both"/>
-        <w:rPr>
-          <w:rFonts w:ascii="Times New Roman" w:eastAsiaTheme="minorEastAsia" w:hAnsi="Times New Roman" w:cs="Times New Roman"/>
-        </w:rPr>
-      </w:pPr>
-      <w:r>
-        <w:rPr>
-          <w:rFonts w:ascii="Times New Roman" w:hAnsi="Times New Roman" w:cs="Times New Roman"/>
-        </w:rPr>
-        <w:t xml:space="preserve">A key issue faced with the proposed problem is the incapacity to calculate the probability of having the disease given the test was positive, otherwise abbreviated as </w:t>
-      </w:r>
+        <w:t xml:space="preserve">The first task of this assignment involves the ‘rare disease and test problem’ scenario where the </w:t>
+      </w:r>
+      <w:r>
+        <w:rPr>
+          <w:rFonts w:ascii="Times New Roman" w:hAnsi="Times New Roman" w:cs="Times New Roman"/>
+        </w:rPr>
+        <w:t xml:space="preserve">system </w:t>
+      </w:r>
+      <w:r>
+        <w:rPr>
+          <w:rFonts w:ascii="Times New Roman" w:hAnsi="Times New Roman" w:cs="Times New Roman"/>
+        </w:rPr>
+        <w:t xml:space="preserve">environment being considered situates a total of two variables, </w:t>
+      </w:r>
+      <w:r>
+        <w:rPr>
+          <w:rFonts w:ascii="Times New Roman" w:hAnsi="Times New Roman" w:cs="Times New Roman"/>
+        </w:rPr>
+        <w:t>‘</w:t>
+      </w:r>
+      <w:r>
+        <w:rPr>
+          <w:rFonts w:ascii="Times New Roman" w:hAnsi="Times New Roman" w:cs="Times New Roman"/>
+          <w:i/>
+        </w:rPr>
+        <w:t>d</w:t>
+      </w:r>
+      <w:r>
+        <w:rPr>
+          <w:rFonts w:ascii="Times New Roman" w:hAnsi="Times New Roman" w:cs="Times New Roman"/>
+        </w:rPr>
+        <w:t xml:space="preserve">’ – </w:t>
+      </w:r>
+      <w:r>
+        <w:rPr>
+          <w:rFonts w:ascii="Times New Roman" w:hAnsi="Times New Roman" w:cs="Times New Roman"/>
+        </w:rPr>
+        <w:t>the person has the disease</w:t>
+      </w:r>
+      <w:r>
+        <w:rPr>
+          <w:rFonts w:ascii="Times New Roman" w:hAnsi="Times New Roman" w:cs="Times New Roman"/>
+        </w:rPr>
+        <w:t xml:space="preserve"> and ‘</w:t>
+      </w:r>
+      <w:r>
+        <w:rPr>
+          <w:rFonts w:ascii="Times New Roman" w:hAnsi="Times New Roman" w:cs="Times New Roman"/>
+          <w:i/>
+        </w:rPr>
+        <w:t>t</w:t>
+      </w:r>
+      <w:r>
+        <w:rPr>
+          <w:rFonts w:ascii="Times New Roman" w:hAnsi="Times New Roman" w:cs="Times New Roman"/>
+        </w:rPr>
+        <w:t xml:space="preserve">’ – </w:t>
+      </w:r>
+      <w:r>
+        <w:rPr>
+          <w:rFonts w:ascii="Times New Roman" w:hAnsi="Times New Roman" w:cs="Times New Roman"/>
+        </w:rPr>
+        <w:t>the test is positive.</w:t>
+      </w:r>
+      <w:r>
+        <w:rPr>
+          <w:rFonts w:ascii="Times New Roman" w:hAnsi="Times New Roman" w:cs="Times New Roman"/>
+        </w:rPr>
+        <w:t xml:space="preserve"> The problem at hand consists of a computation for the probability that the person has the disease given the test was positive, the variable equivalent representation being: ‘</w:t>
+      </w:r>
+      <w:bookmarkStart w:id="0" w:name="_Hlk500258321"/>
       <m:oMath>
         <m:r>
           <w:rPr>
@@ -339,23 +357,24 @@
           <m:t>P(d|t)</m:t>
         </m:r>
       </m:oMath>
-      <w:r>
-        <w:rPr>
-          <w:rFonts w:ascii="Times New Roman" w:hAnsi="Times New Roman" w:cs="Times New Roman"/>
-        </w:rPr>
-        <w:t>, due to uncertain variables being present in the calculation</w:t>
-      </w:r>
-      <w:r>
-        <w:rPr>
-          <w:rFonts w:ascii="Times New Roman" w:hAnsi="Times New Roman" w:cs="Times New Roman"/>
-        </w:rPr>
-        <w:t xml:space="preserve">. This was especially the case as </w:t>
-      </w:r>
-      <w:r>
-        <w:rPr>
-          <w:rFonts w:ascii="Times New Roman" w:hAnsi="Times New Roman" w:cs="Times New Roman"/>
-        </w:rPr>
-        <w:t xml:space="preserve">only a total of three different variables are taken as input variables from the user, namely </w:t>
+      <w:bookmarkEnd w:id="0"/>
+      <w:r>
+        <w:rPr>
+          <w:rFonts w:ascii="Times New Roman" w:hAnsi="Times New Roman" w:cs="Times New Roman"/>
+        </w:rPr>
+        <w:t>’</w:t>
+      </w:r>
+      <w:r>
+        <w:rPr>
+          <w:rFonts w:ascii="Times New Roman" w:hAnsi="Times New Roman" w:cs="Times New Roman"/>
+        </w:rPr>
+        <w:t xml:space="preserve">. Several probability variables are known and are assigned an initial probability distribution value at run-time by the user, these include </w:t>
+      </w:r>
+      <w:r>
+        <w:rPr>
+          <w:rFonts w:ascii="Times New Roman" w:eastAsiaTheme="minorEastAsia" w:hAnsi="Times New Roman" w:cs="Times New Roman"/>
+        </w:rPr>
+        <w:t>‘</w:t>
       </w:r>
       <m:oMath>
         <m:r>
@@ -367,9 +386,15 @@
       </m:oMath>
       <w:r>
         <w:rPr>
-          <w:rFonts w:ascii="Times New Roman" w:hAnsi="Times New Roman" w:cs="Times New Roman"/>
-        </w:rPr>
-        <w:t xml:space="preserve">, </w:t>
+          <w:rFonts w:ascii="Times New Roman" w:eastAsiaTheme="minorEastAsia" w:hAnsi="Times New Roman" w:cs="Times New Roman"/>
+        </w:rPr>
+        <w:t>’</w:t>
+      </w:r>
+      <w:r>
+        <w:rPr>
+          <w:rFonts w:ascii="Times New Roman" w:hAnsi="Times New Roman" w:cs="Times New Roman"/>
+        </w:rPr>
+        <w:t>: the prior probability of having the disease, ‘</w:t>
       </w:r>
       <m:oMath>
         <m:r>
@@ -383,7 +408,7 @@
         <w:rPr>
           <w:rFonts w:ascii="Times New Roman" w:eastAsiaTheme="minorEastAsia" w:hAnsi="Times New Roman" w:cs="Times New Roman"/>
         </w:rPr>
-        <w:t xml:space="preserve"> and </w:t>
+        <w:t>’: the probability that the test is positive given the person has the disease and ‘</w:t>
       </w:r>
       <m:oMath>
         <m:r>
@@ -397,139 +422,1448 @@
         <w:rPr>
           <w:rFonts w:ascii="Times New Roman" w:eastAsiaTheme="minorEastAsia" w:hAnsi="Times New Roman" w:cs="Times New Roman"/>
         </w:rPr>
-        <w:t xml:space="preserve">. </w:t>
-      </w:r>
+        <w:t>’: probability that the test is negative given the person does not have the disease.</w:t>
+      </w:r>
+      <w:bookmarkStart w:id="1" w:name="_GoBack"/>
+      <w:bookmarkEnd w:id="1"/>
     </w:p>
     <w:p>
       <w:pPr>
         <w:jc w:val="both"/>
         <w:rPr>
-          <w:rFonts w:ascii="Times New Roman" w:hAnsi="Times New Roman" w:cs="Times New Roman"/>
-        </w:rPr>
-      </w:pPr>
+          <w:rFonts w:ascii="Times New Roman" w:eastAsiaTheme="minorEastAsia" w:hAnsi="Times New Roman" w:cs="Times New Roman"/>
+        </w:rPr>
+      </w:pPr>
+      <w:r>
+        <w:rPr>
+          <w:rFonts w:ascii="Times New Roman" w:eastAsiaTheme="minorEastAsia" w:hAnsi="Times New Roman" w:cs="Times New Roman"/>
+        </w:rPr>
+        <w:t>One issue presented with the task at hand</w:t>
+      </w:r>
+      <w:r>
+        <w:rPr>
+          <w:rFonts w:ascii="Times New Roman" w:eastAsiaTheme="minorEastAsia" w:hAnsi="Times New Roman" w:cs="Times New Roman"/>
+        </w:rPr>
+        <w:t xml:space="preserve"> is that it is difficult to calculate the probability of ‘</w:t>
+      </w:r>
+      <m:oMath>
+        <m:r>
+          <w:rPr>
+            <w:rFonts w:ascii="Cambria Math" w:hAnsi="Cambria Math" w:cs="Times New Roman"/>
+          </w:rPr>
+          <m:t>P(A|B)</m:t>
+        </m:r>
+      </m:oMath>
+      <w:r>
+        <w:rPr>
+          <w:rFonts w:ascii="Times New Roman" w:eastAsiaTheme="minorEastAsia" w:hAnsi="Times New Roman" w:cs="Times New Roman"/>
+        </w:rPr>
+        <w:t>’ directly due to no or limited information, however more information could be grasped by applying the Bayes Rule which enables the probability of ‘</w:t>
+      </w:r>
+      <m:oMath>
+        <m:r>
+          <w:rPr>
+            <w:rFonts w:ascii="Cambria Math" w:hAnsi="Cambria Math" w:cs="Times New Roman"/>
+          </w:rPr>
+          <m:t>P(A|B)</m:t>
+        </m:r>
+      </m:oMath>
+      <w:r>
+        <w:rPr>
+          <w:rFonts w:ascii="Times New Roman" w:eastAsiaTheme="minorEastAsia" w:hAnsi="Times New Roman" w:cs="Times New Roman"/>
+        </w:rPr>
+        <w:t>’ to be rearranged and computed in terms of ‘</w:t>
+      </w:r>
+      <m:oMath>
+        <m:r>
+          <w:rPr>
+            <w:rFonts w:ascii="Cambria Math" w:hAnsi="Cambria Math" w:cs="Times New Roman"/>
+          </w:rPr>
+          <m:t>P(B|A)</m:t>
+        </m:r>
+      </m:oMath>
+      <w:r>
+        <w:rPr>
+          <w:rFonts w:ascii="Times New Roman" w:eastAsiaTheme="minorEastAsia" w:hAnsi="Times New Roman" w:cs="Times New Roman"/>
+        </w:rPr>
+        <w:t xml:space="preserve">’. </w:t>
+      </w:r>
+      <w:r>
+        <w:rPr>
+          <w:rFonts w:ascii="Times New Roman" w:eastAsiaTheme="minorEastAsia" w:hAnsi="Times New Roman" w:cs="Times New Roman"/>
+        </w:rPr>
+        <w:t>In essence, the Bayes Rule entails calculating the probability of ‘</w:t>
+      </w:r>
+      <m:oMath>
+        <m:r>
+          <w:rPr>
+            <w:rFonts w:ascii="Cambria Math" w:hAnsi="Cambria Math" w:cs="Times New Roman"/>
+          </w:rPr>
+          <m:t>P</m:t>
+        </m:r>
+        <m:d>
+          <m:dPr>
+            <m:ctrlPr>
+              <w:rPr>
+                <w:rFonts w:ascii="Cambria Math" w:hAnsi="Cambria Math" w:cs="Times New Roman"/>
+                <w:i/>
+              </w:rPr>
+            </m:ctrlPr>
+          </m:dPr>
+          <m:e>
+            <m:r>
+              <w:rPr>
+                <w:rFonts w:ascii="Cambria Math" w:hAnsi="Cambria Math" w:cs="Times New Roman"/>
+              </w:rPr>
+              <m:t>A</m:t>
+            </m:r>
+          </m:e>
+          <m:e>
+            <m:r>
+              <w:rPr>
+                <w:rFonts w:ascii="Cambria Math" w:hAnsi="Cambria Math" w:cs="Times New Roman"/>
+              </w:rPr>
+              <m:t>B</m:t>
+            </m:r>
+          </m:e>
+        </m:d>
+      </m:oMath>
+      <w:r>
+        <w:rPr>
+          <w:rFonts w:ascii="Times New Roman" w:eastAsiaTheme="minorEastAsia" w:hAnsi="Times New Roman" w:cs="Times New Roman"/>
+        </w:rPr>
+        <w:t>’ by multiplying the likelihood of ‘</w:t>
+      </w:r>
+      <m:oMath>
+        <m:r>
+          <w:rPr>
+            <w:rFonts w:ascii="Cambria Math" w:hAnsi="Cambria Math" w:cs="Times New Roman"/>
+          </w:rPr>
+          <m:t>P</m:t>
+        </m:r>
+        <m:d>
+          <m:dPr>
+            <m:ctrlPr>
+              <w:rPr>
+                <w:rFonts w:ascii="Cambria Math" w:hAnsi="Cambria Math" w:cs="Times New Roman"/>
+                <w:i/>
+              </w:rPr>
+            </m:ctrlPr>
+          </m:dPr>
+          <m:e>
+            <m:r>
+              <w:rPr>
+                <w:rFonts w:ascii="Cambria Math" w:hAnsi="Cambria Math" w:cs="Times New Roman"/>
+              </w:rPr>
+              <m:t>B</m:t>
+            </m:r>
+          </m:e>
+          <m:e>
+            <m:r>
+              <w:rPr>
+                <w:rFonts w:ascii="Cambria Math" w:hAnsi="Cambria Math" w:cs="Times New Roman"/>
+              </w:rPr>
+              <m:t>A</m:t>
+            </m:r>
+          </m:e>
+        </m:d>
+      </m:oMath>
+      <w:r>
+        <w:rPr>
+          <w:rFonts w:ascii="Times New Roman" w:eastAsiaTheme="minorEastAsia" w:hAnsi="Times New Roman" w:cs="Times New Roman"/>
+        </w:rPr>
+        <w:t>’ by the prior probability of ‘</w:t>
+      </w:r>
+      <m:oMath>
+        <m:r>
+          <w:rPr>
+            <w:rFonts w:ascii="Cambria Math" w:hAnsi="Cambria Math" w:cs="Times New Roman"/>
+          </w:rPr>
+          <m:t>P(A)</m:t>
+        </m:r>
+      </m:oMath>
+      <w:r>
+        <w:rPr>
+          <w:rFonts w:ascii="Times New Roman" w:eastAsiaTheme="minorEastAsia" w:hAnsi="Times New Roman" w:cs="Times New Roman"/>
+        </w:rPr>
+        <w:t xml:space="preserve">’ divided by the likelihood that </w:t>
+      </w:r>
+      <w:r>
+        <w:rPr>
+          <w:rFonts w:ascii="Times New Roman" w:eastAsiaTheme="minorEastAsia" w:hAnsi="Times New Roman" w:cs="Times New Roman"/>
+        </w:rPr>
+        <w:t>‘</w:t>
+      </w:r>
+      <m:oMath>
+        <m:r>
+          <w:rPr>
+            <w:rFonts w:ascii="Cambria Math" w:hAnsi="Cambria Math" w:cs="Times New Roman"/>
+          </w:rPr>
+          <m:t>P(B)</m:t>
+        </m:r>
+      </m:oMath>
+      <w:r>
+        <w:rPr>
+          <w:rFonts w:ascii="Times New Roman" w:eastAsiaTheme="minorEastAsia" w:hAnsi="Times New Roman" w:cs="Times New Roman"/>
+        </w:rPr>
+        <w:t>’</w:t>
+      </w:r>
+      <w:r>
+        <w:rPr>
+          <w:rFonts w:ascii="Times New Roman" w:eastAsiaTheme="minorEastAsia" w:hAnsi="Times New Roman" w:cs="Times New Roman"/>
+        </w:rPr>
+        <w:t xml:space="preserve"> will occur. By substituting the probabilities involved in this </w:t>
+      </w:r>
+      <w:r>
+        <w:rPr>
+          <w:rFonts w:ascii="Times New Roman" w:eastAsiaTheme="minorEastAsia" w:hAnsi="Times New Roman" w:cs="Times New Roman"/>
+        </w:rPr>
+        <w:t>system</w:t>
+      </w:r>
+      <w:r>
+        <w:rPr>
+          <w:rFonts w:ascii="Times New Roman" w:eastAsiaTheme="minorEastAsia" w:hAnsi="Times New Roman" w:cs="Times New Roman"/>
+        </w:rPr>
+        <w:t>, the Bayes Rule is evaluated as shown in the formula below:</w:t>
+      </w:r>
     </w:p>
     <w:p>
       <w:pPr>
-        <w:jc w:val="both"/>
-        <w:rPr>
-          <w:rFonts w:ascii="Times New Roman" w:hAnsi="Times New Roman" w:cs="Times New Roman"/>
-        </w:rPr>
-      </w:pPr>
-      <w:r>
-        <w:rPr>
-          <w:rFonts w:ascii="Times New Roman" w:hAnsi="Times New Roman" w:cs="Times New Roman"/>
-        </w:rPr>
-        <w:t>-Introduce key concepts used to solve the issue</w:t>
-      </w:r>
+        <w:rPr>
+          <w:rFonts w:eastAsiaTheme="minorEastAsia"/>
+        </w:rPr>
+      </w:pPr>
+      <m:oMathPara>
+        <m:oMath>
+          <m:r>
+            <w:rPr>
+              <w:rFonts w:ascii="Cambria Math" w:hAnsi="Cambria Math" w:cstheme="minorHAnsi"/>
+            </w:rPr>
+            <m:t>P</m:t>
+          </m:r>
+          <m:d>
+            <m:dPr>
+              <m:ctrlPr>
+                <w:rPr>
+                  <w:rFonts w:ascii="Cambria Math" w:hAnsi="Cambria Math" w:cstheme="minorHAnsi"/>
+                  <w:i/>
+                </w:rPr>
+              </m:ctrlPr>
+            </m:dPr>
+            <m:e>
+              <m:r>
+                <w:rPr>
+                  <w:rFonts w:ascii="Cambria Math" w:hAnsi="Cambria Math" w:cstheme="minorHAnsi"/>
+                </w:rPr>
+                <m:t>A</m:t>
+              </m:r>
+            </m:e>
+            <m:e>
+              <m:r>
+                <w:rPr>
+                  <w:rFonts w:ascii="Cambria Math" w:hAnsi="Cambria Math" w:cstheme="minorHAnsi"/>
+                </w:rPr>
+                <m:t>B</m:t>
+              </m:r>
+            </m:e>
+          </m:d>
+          <m:r>
+            <w:rPr>
+              <w:rFonts w:ascii="Cambria Math" w:hAnsi="Cambria Math" w:cstheme="minorHAnsi"/>
+            </w:rPr>
+            <m:t xml:space="preserve">= </m:t>
+          </m:r>
+          <m:f>
+            <m:fPr>
+              <m:ctrlPr>
+                <w:rPr>
+                  <w:rFonts w:ascii="Cambria Math" w:hAnsi="Cambria Math" w:cstheme="minorHAnsi"/>
+                  <w:i/>
+                </w:rPr>
+              </m:ctrlPr>
+            </m:fPr>
+            <m:num>
+              <m:r>
+                <w:rPr>
+                  <w:rFonts w:ascii="Cambria Math" w:hAnsi="Cambria Math" w:cstheme="minorHAnsi"/>
+                </w:rPr>
+                <m:t>P</m:t>
+              </m:r>
+              <m:d>
+                <m:dPr>
+                  <m:ctrlPr>
+                    <w:rPr>
+                      <w:rFonts w:ascii="Cambria Math" w:hAnsi="Cambria Math" w:cstheme="minorHAnsi"/>
+                      <w:i/>
+                    </w:rPr>
+                  </m:ctrlPr>
+                </m:dPr>
+                <m:e>
+                  <m:r>
+                    <w:rPr>
+                      <w:rFonts w:ascii="Cambria Math" w:hAnsi="Cambria Math" w:cstheme="minorHAnsi"/>
+                    </w:rPr>
+                    <m:t>B</m:t>
+                  </m:r>
+                </m:e>
+                <m:e>
+                  <m:r>
+                    <w:rPr>
+                      <w:rFonts w:ascii="Cambria Math" w:hAnsi="Cambria Math" w:cstheme="minorHAnsi"/>
+                    </w:rPr>
+                    <m:t>A</m:t>
+                  </m:r>
+                </m:e>
+              </m:d>
+              <m:r>
+                <w:rPr>
+                  <w:rFonts w:ascii="Cambria Math" w:hAnsi="Cambria Math" w:cstheme="minorHAnsi"/>
+                </w:rPr>
+                <m:t>P(A)</m:t>
+              </m:r>
+            </m:num>
+            <m:den>
+              <m:r>
+                <w:rPr>
+                  <w:rFonts w:ascii="Cambria Math" w:hAnsi="Cambria Math" w:cstheme="minorHAnsi"/>
+                </w:rPr>
+                <m:t>P(B)</m:t>
+              </m:r>
+            </m:den>
+          </m:f>
+          <m:r>
+            <w:rPr>
+              <w:rFonts w:ascii="Cambria Math" w:eastAsiaTheme="minorEastAsia" w:hAnsi="Cambria Math" w:cs="Times New Roman"/>
+            </w:rPr>
+            <m:t xml:space="preserve">      </m:t>
+          </m:r>
+          <m:r>
+            <w:rPr>
+              <w:rFonts w:ascii="Cambria Math" w:eastAsiaTheme="minorEastAsia" w:hAnsi="Cambria Math" w:cs="Times New Roman"/>
+            </w:rPr>
+            <m:t xml:space="preserve">       </m:t>
+          </m:r>
+          <m:r>
+            <w:rPr>
+              <w:rFonts w:ascii="Cambria Math" w:eastAsiaTheme="minorEastAsia" w:hAnsi="Cambria Math" w:cs="Times New Roman"/>
+            </w:rPr>
+            <m:t xml:space="preserve">    </m:t>
+          </m:r>
+          <m:r>
+            <w:rPr>
+              <w:rFonts w:ascii="Cambria Math" w:eastAsiaTheme="minorEastAsia" w:hAnsi="Cambria Math" w:cs="Times New Roman"/>
+            </w:rPr>
+            <m:t>P</m:t>
+          </m:r>
+          <m:d>
+            <m:dPr>
+              <m:ctrlPr>
+                <w:rPr>
+                  <w:rFonts w:ascii="Cambria Math" w:eastAsiaTheme="minorEastAsia" w:hAnsi="Cambria Math" w:cs="Times New Roman"/>
+                  <w:i/>
+                </w:rPr>
+              </m:ctrlPr>
+            </m:dPr>
+            <m:e>
+              <m:r>
+                <w:rPr>
+                  <w:rFonts w:ascii="Cambria Math" w:eastAsiaTheme="minorEastAsia" w:hAnsi="Cambria Math" w:cs="Times New Roman"/>
+                </w:rPr>
+                <m:t>d</m:t>
+              </m:r>
+            </m:e>
+            <m:e>
+              <m:r>
+                <w:rPr>
+                  <w:rFonts w:ascii="Cambria Math" w:eastAsiaTheme="minorEastAsia" w:hAnsi="Cambria Math" w:cs="Times New Roman"/>
+                </w:rPr>
+                <m:t>t</m:t>
+              </m:r>
+            </m:e>
+          </m:d>
+          <m:r>
+            <w:rPr>
+              <w:rFonts w:ascii="Cambria Math" w:eastAsiaTheme="minorEastAsia" w:hAnsi="Cambria Math" w:cs="Times New Roman"/>
+            </w:rPr>
+            <m:t>=</m:t>
+          </m:r>
+          <m:f>
+            <m:fPr>
+              <m:ctrlPr>
+                <w:rPr>
+                  <w:rFonts w:ascii="Cambria Math" w:eastAsiaTheme="minorEastAsia" w:hAnsi="Cambria Math" w:cs="Times New Roman"/>
+                  <w:i/>
+                </w:rPr>
+              </m:ctrlPr>
+            </m:fPr>
+            <m:num>
+              <m:r>
+                <w:rPr>
+                  <w:rFonts w:ascii="Cambria Math" w:eastAsiaTheme="minorEastAsia" w:hAnsi="Cambria Math" w:cs="Times New Roman"/>
+                </w:rPr>
+                <m:t>P</m:t>
+              </m:r>
+              <m:d>
+                <m:dPr>
+                  <m:ctrlPr>
+                    <w:rPr>
+                      <w:rFonts w:ascii="Cambria Math" w:eastAsiaTheme="minorEastAsia" w:hAnsi="Cambria Math" w:cs="Times New Roman"/>
+                      <w:i/>
+                    </w:rPr>
+                  </m:ctrlPr>
+                </m:dPr>
+                <m:e>
+                  <m:r>
+                    <w:rPr>
+                      <w:rFonts w:ascii="Cambria Math" w:eastAsiaTheme="minorEastAsia" w:hAnsi="Cambria Math" w:cs="Times New Roman"/>
+                    </w:rPr>
+                    <m:t>t</m:t>
+                  </m:r>
+                </m:e>
+                <m:e>
+                  <m:r>
+                    <w:rPr>
+                      <w:rFonts w:ascii="Cambria Math" w:eastAsiaTheme="minorEastAsia" w:hAnsi="Cambria Math" w:cs="Times New Roman"/>
+                    </w:rPr>
+                    <m:t>d</m:t>
+                  </m:r>
+                </m:e>
+              </m:d>
+              <m:r>
+                <w:rPr>
+                  <w:rFonts w:ascii="Cambria Math" w:eastAsiaTheme="minorEastAsia" w:hAnsi="Cambria Math" w:cs="Times New Roman"/>
+                </w:rPr>
+                <m:t>P(</m:t>
+              </m:r>
+              <m:r>
+                <w:rPr>
+                  <w:rFonts w:ascii="Cambria Math" w:eastAsiaTheme="minorEastAsia" w:hAnsi="Cambria Math" w:cs="Times New Roman"/>
+                </w:rPr>
+                <m:t>d</m:t>
+              </m:r>
+              <m:r>
+                <w:rPr>
+                  <w:rFonts w:ascii="Cambria Math" w:eastAsiaTheme="minorEastAsia" w:hAnsi="Cambria Math" w:cs="Times New Roman"/>
+                </w:rPr>
+                <m:t>)</m:t>
+              </m:r>
+            </m:num>
+            <m:den>
+              <m:r>
+                <w:rPr>
+                  <w:rFonts w:ascii="Cambria Math" w:eastAsiaTheme="minorEastAsia" w:hAnsi="Cambria Math" w:cs="Times New Roman"/>
+                </w:rPr>
+                <m:t>P(</m:t>
+              </m:r>
+              <m:r>
+                <w:rPr>
+                  <w:rFonts w:ascii="Cambria Math" w:eastAsiaTheme="minorEastAsia" w:hAnsi="Cambria Math" w:cs="Times New Roman"/>
+                </w:rPr>
+                <m:t>t</m:t>
+              </m:r>
+              <m:r>
+                <w:rPr>
+                  <w:rFonts w:ascii="Cambria Math" w:eastAsiaTheme="minorEastAsia" w:hAnsi="Cambria Math" w:cs="Times New Roman"/>
+                </w:rPr>
+                <m:t>)</m:t>
+              </m:r>
+            </m:den>
+          </m:f>
+        </m:oMath>
+      </m:oMathPara>
     </w:p>
     <w:p>
       <w:pPr>
         <w:jc w:val="both"/>
         <w:rPr>
-          <w:rFonts w:ascii="Times New Roman" w:hAnsi="Times New Roman" w:cs="Times New Roman"/>
-        </w:rPr>
-      </w:pPr>
-      <w:r>
-        <w:rPr>
-          <w:rFonts w:ascii="Times New Roman" w:hAnsi="Times New Roman" w:cs="Times New Roman"/>
-        </w:rPr>
-        <w:t>-Refer to academic literature to back up claims</w:t>
+          <w:rFonts w:ascii="Times New Roman" w:eastAsiaTheme="minorEastAsia" w:hAnsi="Times New Roman" w:cs="Times New Roman"/>
+        </w:rPr>
+      </w:pPr>
+      <w:r>
+        <w:rPr>
+          <w:rFonts w:ascii="Times New Roman" w:eastAsiaTheme="minorEastAsia" w:hAnsi="Times New Roman" w:cs="Times New Roman"/>
+        </w:rPr>
+        <w:t xml:space="preserve">However, </w:t>
+      </w:r>
+      <w:r>
+        <w:rPr>
+          <w:rFonts w:ascii="Times New Roman" w:eastAsiaTheme="minorEastAsia" w:hAnsi="Times New Roman" w:cs="Times New Roman"/>
+        </w:rPr>
+        <w:t xml:space="preserve">this </w:t>
+      </w:r>
+      <w:r>
+        <w:rPr>
+          <w:rFonts w:ascii="Times New Roman" w:eastAsiaTheme="minorEastAsia" w:hAnsi="Times New Roman" w:cs="Times New Roman"/>
+        </w:rPr>
+        <w:t>in turn presents another issue, this being the lack of information regarding the probability of ‘</w:t>
+      </w:r>
+      <m:oMath>
+        <m:r>
+          <w:rPr>
+            <w:rFonts w:ascii="Cambria Math" w:hAnsi="Cambria Math" w:cs="Times New Roman"/>
+          </w:rPr>
+          <m:t>P(t)</m:t>
+        </m:r>
+      </m:oMath>
+      <w:r>
+        <w:rPr>
+          <w:rFonts w:ascii="Times New Roman" w:eastAsiaTheme="minorEastAsia" w:hAnsi="Times New Roman" w:cs="Times New Roman"/>
+        </w:rPr>
+        <w:t>’</w:t>
+      </w:r>
+      <w:r>
+        <w:rPr>
+          <w:rFonts w:ascii="Times New Roman" w:eastAsiaTheme="minorEastAsia" w:hAnsi="Times New Roman" w:cs="Times New Roman"/>
+        </w:rPr>
+        <w:t>.</w:t>
+      </w:r>
+      <w:r>
+        <w:rPr>
+          <w:rFonts w:ascii="Times New Roman" w:eastAsiaTheme="minorEastAsia" w:hAnsi="Times New Roman" w:cs="Times New Roman"/>
+        </w:rPr>
+        <w:t xml:space="preserve"> </w:t>
+      </w:r>
+      <w:r>
+        <w:rPr>
+          <w:rFonts w:ascii="Times New Roman" w:eastAsiaTheme="minorEastAsia" w:hAnsi="Times New Roman" w:cs="Times New Roman"/>
+        </w:rPr>
+        <w:t xml:space="preserve">The outcome of this is that it </w:t>
+      </w:r>
+      <w:r>
+        <w:rPr>
+          <w:rFonts w:ascii="Times New Roman" w:eastAsiaTheme="minorEastAsia" w:hAnsi="Times New Roman" w:cs="Times New Roman"/>
+        </w:rPr>
+        <w:t xml:space="preserve">obstructs </w:t>
+      </w:r>
+      <w:r>
+        <w:rPr>
+          <w:rFonts w:ascii="Times New Roman" w:eastAsiaTheme="minorEastAsia" w:hAnsi="Times New Roman" w:cs="Times New Roman"/>
+        </w:rPr>
+        <w:t>the possibility of being able to utilise Bayes Rule</w:t>
+      </w:r>
+      <w:r>
+        <w:rPr>
+          <w:rFonts w:ascii="Times New Roman" w:eastAsiaTheme="minorEastAsia" w:hAnsi="Times New Roman" w:cs="Times New Roman"/>
+        </w:rPr>
+        <w:t>, as it is currently impossible to substitute a value for the prior probability ‘</w:t>
+      </w:r>
+      <m:oMath>
+        <m:r>
+          <w:rPr>
+            <w:rFonts w:ascii="Cambria Math" w:hAnsi="Cambria Math" w:cs="Times New Roman"/>
+          </w:rPr>
+          <m:t>P(A)</m:t>
+        </m:r>
+      </m:oMath>
+      <w:r>
+        <w:rPr>
+          <w:rFonts w:ascii="Times New Roman" w:eastAsiaTheme="minorEastAsia" w:hAnsi="Times New Roman" w:cs="Times New Roman"/>
+        </w:rPr>
+        <w:t xml:space="preserve">’ and therefore incapable of completing the Bayes Rule substitution. Therefore, </w:t>
+      </w:r>
+      <w:r>
+        <w:rPr>
+          <w:rFonts w:ascii="Times New Roman" w:eastAsiaTheme="minorEastAsia" w:hAnsi="Times New Roman" w:cs="Times New Roman"/>
+        </w:rPr>
+        <w:t xml:space="preserve">a critical objective for this </w:t>
+      </w:r>
+      <w:r>
+        <w:rPr>
+          <w:rFonts w:ascii="Times New Roman" w:eastAsiaTheme="minorEastAsia" w:hAnsi="Times New Roman" w:cs="Times New Roman"/>
+        </w:rPr>
+        <w:t xml:space="preserve">task </w:t>
+      </w:r>
+      <w:r>
+        <w:rPr>
+          <w:rFonts w:ascii="Times New Roman" w:eastAsiaTheme="minorEastAsia" w:hAnsi="Times New Roman" w:cs="Times New Roman"/>
+        </w:rPr>
+        <w:t>was to estimate the probability distribution of ‘</w:t>
+      </w:r>
+      <m:oMath>
+        <m:r>
+          <w:rPr>
+            <w:rFonts w:ascii="Cambria Math" w:hAnsi="Cambria Math" w:cs="Times New Roman"/>
+          </w:rPr>
+          <m:t>P(t)</m:t>
+        </m:r>
+      </m:oMath>
+      <w:r>
+        <w:rPr>
+          <w:rFonts w:ascii="Times New Roman" w:eastAsiaTheme="minorEastAsia" w:hAnsi="Times New Roman" w:cs="Times New Roman"/>
+        </w:rPr>
+        <w:t xml:space="preserve">’ by inferring information from the known probabilities within the system. </w:t>
+      </w:r>
+      <w:r>
+        <w:rPr>
+          <w:rFonts w:ascii="Times New Roman" w:eastAsiaTheme="minorEastAsia" w:hAnsi="Times New Roman" w:cs="Times New Roman"/>
+        </w:rPr>
+        <w:t>Overall, the probability of ‘</w:t>
+      </w:r>
+      <m:oMath>
+        <m:r>
+          <w:rPr>
+            <w:rFonts w:ascii="Cambria Math" w:hAnsi="Cambria Math" w:cs="Times New Roman"/>
+          </w:rPr>
+          <m:t>P</m:t>
+        </m:r>
+        <m:d>
+          <m:dPr>
+            <m:ctrlPr>
+              <w:rPr>
+                <w:rFonts w:ascii="Cambria Math" w:hAnsi="Cambria Math" w:cs="Times New Roman"/>
+                <w:i/>
+              </w:rPr>
+            </m:ctrlPr>
+          </m:dPr>
+          <m:e>
+            <m:r>
+              <w:rPr>
+                <w:rFonts w:ascii="Cambria Math" w:hAnsi="Cambria Math" w:cs="Times New Roman"/>
+              </w:rPr>
+              <m:t>t</m:t>
+            </m:r>
+          </m:e>
+        </m:d>
+      </m:oMath>
+      <w:r>
+        <w:rPr>
+          <w:rFonts w:ascii="Times New Roman" w:eastAsiaTheme="minorEastAsia" w:hAnsi="Times New Roman" w:cs="Times New Roman"/>
+        </w:rPr>
+        <w:t xml:space="preserve">’ can be found by </w:t>
+      </w:r>
+      <w:r>
+        <w:rPr>
+          <w:rFonts w:ascii="Times New Roman" w:eastAsiaTheme="minorEastAsia" w:hAnsi="Times New Roman" w:cs="Times New Roman"/>
+        </w:rPr>
+        <w:t xml:space="preserve">evaluating both the positive and negative cases of </w:t>
+      </w:r>
+      <w:r>
+        <w:rPr>
+          <w:rFonts w:ascii="Times New Roman" w:eastAsiaTheme="minorEastAsia" w:hAnsi="Times New Roman" w:cs="Times New Roman"/>
+        </w:rPr>
+        <w:t>‘</w:t>
+      </w:r>
+      <m:oMath>
+        <m:r>
+          <w:rPr>
+            <w:rFonts w:ascii="Cambria Math" w:hAnsi="Cambria Math" w:cs="Times New Roman"/>
+          </w:rPr>
+          <m:t>P</m:t>
+        </m:r>
+        <m:r>
+          <w:rPr>
+            <w:rFonts w:ascii="Cambria Math" w:hAnsi="Cambria Math" w:cs="Times New Roman"/>
+          </w:rPr>
+          <m:t>(d)</m:t>
+        </m:r>
+      </m:oMath>
+      <w:r>
+        <w:rPr>
+          <w:rFonts w:ascii="Times New Roman" w:eastAsiaTheme="minorEastAsia" w:hAnsi="Times New Roman" w:cs="Times New Roman"/>
+        </w:rPr>
+        <w:t>’</w:t>
+      </w:r>
+      <w:r>
+        <w:rPr>
+          <w:rFonts w:ascii="Times New Roman" w:eastAsiaTheme="minorEastAsia" w:hAnsi="Times New Roman" w:cs="Times New Roman"/>
+        </w:rPr>
+        <w:t xml:space="preserve"> and </w:t>
+      </w:r>
+      <w:r>
+        <w:rPr>
+          <w:rFonts w:ascii="Times New Roman" w:eastAsiaTheme="minorEastAsia" w:hAnsi="Times New Roman" w:cs="Times New Roman"/>
+        </w:rPr>
+        <w:t>‘</w:t>
+      </w:r>
+      <m:oMath>
+        <m:r>
+          <w:rPr>
+            <w:rFonts w:ascii="Cambria Math" w:hAnsi="Cambria Math" w:cs="Times New Roman"/>
+          </w:rPr>
+          <m:t>P</m:t>
+        </m:r>
+        <m:d>
+          <m:dPr>
+            <m:ctrlPr>
+              <w:rPr>
+                <w:rFonts w:ascii="Cambria Math" w:hAnsi="Cambria Math" w:cs="Times New Roman"/>
+                <w:i/>
+              </w:rPr>
+            </m:ctrlPr>
+          </m:dPr>
+          <m:e>
+            <m:r>
+              <w:rPr>
+                <w:rFonts w:ascii="Cambria Math" w:hAnsi="Cambria Math" w:cs="Times New Roman"/>
+              </w:rPr>
+              <m:t>t</m:t>
+            </m:r>
+          </m:e>
+          <m:e>
+            <m:r>
+              <w:rPr>
+                <w:rFonts w:ascii="Cambria Math" w:hAnsi="Cambria Math" w:cs="Times New Roman"/>
+              </w:rPr>
+              <m:t>d</m:t>
+            </m:r>
+          </m:e>
+        </m:d>
+      </m:oMath>
+      <w:r>
+        <w:rPr>
+          <w:rFonts w:ascii="Times New Roman" w:eastAsiaTheme="minorEastAsia" w:hAnsi="Times New Roman" w:cs="Times New Roman"/>
+        </w:rPr>
+        <w:t>’, which were provided as input variables by the user</w:t>
+      </w:r>
+      <w:r>
+        <w:rPr>
+          <w:rFonts w:ascii="Times New Roman" w:eastAsiaTheme="minorEastAsia" w:hAnsi="Times New Roman" w:cs="Times New Roman"/>
+        </w:rPr>
+        <w:t xml:space="preserve">. Assuming that these variables contain normalised values, the sum of the positive and negative cases of both variables should sum to one. </w:t>
+      </w:r>
+      <w:r>
+        <w:rPr>
+          <w:rFonts w:ascii="Times New Roman" w:eastAsiaTheme="minorEastAsia" w:hAnsi="Times New Roman" w:cs="Times New Roman"/>
+        </w:rPr>
+        <w:t>Therefore, the negative cases of these variables can be established by subtracting the values of the positive cases away from 1.0.</w:t>
       </w:r>
     </w:p>
     <w:p>
       <w:pPr>
-        <w:jc w:val="both"/>
-        <w:rPr>
-          <w:rFonts w:ascii="Times New Roman" w:hAnsi="Times New Roman" w:cs="Times New Roman"/>
-        </w:rPr>
-      </w:pPr>
-      <w:r>
-        <w:rPr>
-          <w:rFonts w:ascii="Times New Roman" w:hAnsi="Times New Roman" w:cs="Times New Roman"/>
-        </w:rPr>
-        <w:t>-Explain how solution operates</w:t>
-      </w:r>
+        <w:jc w:val="center"/>
+        <w:rPr>
+          <w:rFonts w:ascii="Times New Roman" w:eastAsiaTheme="minorEastAsia" w:hAnsi="Times New Roman" w:cs="Times New Roman"/>
+        </w:rPr>
+      </w:pPr>
+      <m:oMath>
+        <m:r>
+          <w:rPr>
+            <w:rFonts w:ascii="Cambria Math" w:hAnsi="Cambria Math" w:cstheme="minorHAnsi"/>
+          </w:rPr>
+          <m:t>P</m:t>
+        </m:r>
+        <m:d>
+          <m:dPr>
+            <m:ctrlPr>
+              <w:rPr>
+                <w:rFonts w:ascii="Cambria Math" w:hAnsi="Cambria Math" w:cstheme="minorHAnsi"/>
+                <w:i/>
+              </w:rPr>
+            </m:ctrlPr>
+          </m:dPr>
+          <m:e>
+            <m:r>
+              <w:rPr>
+                <w:rFonts w:ascii="Cambria Math" w:hAnsi="Cambria Math" w:cstheme="minorHAnsi"/>
+              </w:rPr>
+              <m:t>¬d</m:t>
+            </m:r>
+          </m:e>
+        </m:d>
+        <m:r>
+          <w:rPr>
+            <w:rFonts w:ascii="Cambria Math" w:hAnsi="Cambria Math" w:cstheme="minorHAnsi"/>
+          </w:rPr>
+          <m:t>=1- P(d)</m:t>
+        </m:r>
+      </m:oMath>
+      <w:r>
+        <w:rPr>
+          <w:rFonts w:ascii="Times New Roman" w:eastAsiaTheme="minorEastAsia" w:hAnsi="Times New Roman" w:cs="Times New Roman"/>
+        </w:rPr>
+        <w:t xml:space="preserve">              </w:t>
+      </w:r>
+      <m:oMath>
+        <m:r>
+          <w:rPr>
+            <w:rFonts w:ascii="Cambria Math" w:hAnsi="Cambria Math" w:cstheme="minorHAnsi"/>
+          </w:rPr>
+          <m:t>P</m:t>
+        </m:r>
+        <m:d>
+          <m:dPr>
+            <m:ctrlPr>
+              <w:rPr>
+                <w:rFonts w:ascii="Cambria Math" w:hAnsi="Cambria Math" w:cstheme="minorHAnsi"/>
+                <w:i/>
+              </w:rPr>
+            </m:ctrlPr>
+          </m:dPr>
+          <m:e>
+            <m:r>
+              <w:rPr>
+                <w:rFonts w:ascii="Cambria Math" w:hAnsi="Cambria Math" w:cstheme="minorHAnsi"/>
+              </w:rPr>
+              <m:t>t</m:t>
+            </m:r>
+          </m:e>
+          <m:e>
+            <m:r>
+              <w:rPr>
+                <w:rFonts w:ascii="Cambria Math" w:hAnsi="Cambria Math" w:cstheme="minorHAnsi"/>
+              </w:rPr>
+              <m:t>¬d</m:t>
+            </m:r>
+          </m:e>
+        </m:d>
+        <m:r>
+          <w:rPr>
+            <w:rFonts w:ascii="Cambria Math" w:hAnsi="Cambria Math" w:cstheme="minorHAnsi"/>
+          </w:rPr>
+          <m:t>=1- P</m:t>
+        </m:r>
+        <m:d>
+          <m:dPr>
+            <m:ctrlPr>
+              <w:rPr>
+                <w:rFonts w:ascii="Cambria Math" w:hAnsi="Cambria Math" w:cstheme="minorHAnsi"/>
+                <w:i/>
+              </w:rPr>
+            </m:ctrlPr>
+          </m:dPr>
+          <m:e>
+            <m:r>
+              <w:rPr>
+                <w:rFonts w:ascii="Cambria Math" w:hAnsi="Cambria Math" w:cstheme="minorHAnsi"/>
+              </w:rPr>
+              <m:t>¬</m:t>
+            </m:r>
+            <m:r>
+              <w:rPr>
+                <w:rFonts w:ascii="Cambria Math" w:hAnsi="Cambria Math" w:cstheme="minorHAnsi"/>
+              </w:rPr>
+              <m:t>t</m:t>
+            </m:r>
+          </m:e>
+          <m:e>
+            <m:r>
+              <w:rPr>
+                <w:rFonts w:ascii="Cambria Math" w:hAnsi="Cambria Math" w:cstheme="minorHAnsi"/>
+              </w:rPr>
+              <m:t>¬</m:t>
+            </m:r>
+            <m:r>
+              <w:rPr>
+                <w:rFonts w:ascii="Cambria Math" w:hAnsi="Cambria Math" w:cstheme="minorHAnsi"/>
+              </w:rPr>
+              <m:t>d</m:t>
+            </m:r>
+          </m:e>
+        </m:d>
+      </m:oMath>
     </w:p>
     <w:p>
       <w:pPr>
         <w:jc w:val="both"/>
         <w:rPr>
-          <w:rFonts w:ascii="Times New Roman" w:hAnsi="Times New Roman" w:cs="Times New Roman"/>
-        </w:rPr>
-      </w:pPr>
-      <w:r>
-        <w:rPr>
-          <w:rFonts w:ascii="Times New Roman" w:hAnsi="Times New Roman" w:cs="Times New Roman"/>
-        </w:rPr>
-        <w:t>-Justify strengths and weaknesses of solution</w:t>
+          <w:rFonts w:ascii="Times New Roman" w:eastAsiaTheme="minorEastAsia" w:hAnsi="Times New Roman" w:cs="Times New Roman"/>
+        </w:rPr>
+      </w:pPr>
+      <w:r>
+        <w:rPr>
+          <w:rFonts w:ascii="Times New Roman" w:eastAsiaTheme="minorEastAsia" w:hAnsi="Times New Roman" w:cs="Times New Roman"/>
+        </w:rPr>
+        <w:t xml:space="preserve">As a result, these estimated negative variables can be substituted back into the previously discussed Bayes </w:t>
+      </w:r>
+      <w:r>
+        <w:rPr>
+          <w:rFonts w:ascii="Times New Roman" w:eastAsiaTheme="minorEastAsia" w:hAnsi="Times New Roman" w:cs="Times New Roman"/>
+        </w:rPr>
+        <w:t xml:space="preserve">Rule, </w:t>
+      </w:r>
+      <w:r>
+        <w:rPr>
+          <w:rFonts w:ascii="Times New Roman" w:eastAsiaTheme="minorEastAsia" w:hAnsi="Times New Roman" w:cs="Times New Roman"/>
+        </w:rPr>
+        <w:t>where the previously discussed equation can be rearranged to estimate the value of ‘</w:t>
+      </w:r>
+      <m:oMath>
+        <m:r>
+          <w:rPr>
+            <w:rFonts w:ascii="Cambria Math" w:hAnsi="Cambria Math" w:cs="Times New Roman"/>
+          </w:rPr>
+          <m:t>P</m:t>
+        </m:r>
+        <m:d>
+          <m:dPr>
+            <m:ctrlPr>
+              <w:rPr>
+                <w:rFonts w:ascii="Cambria Math" w:hAnsi="Cambria Math" w:cs="Times New Roman"/>
+                <w:i/>
+              </w:rPr>
+            </m:ctrlPr>
+          </m:dPr>
+          <m:e>
+            <m:r>
+              <w:rPr>
+                <w:rFonts w:ascii="Cambria Math" w:hAnsi="Cambria Math" w:cs="Times New Roman"/>
+              </w:rPr>
+              <m:t>t</m:t>
+            </m:r>
+          </m:e>
+        </m:d>
+      </m:oMath>
+      <w:r>
+        <w:rPr>
+          <w:rFonts w:ascii="Times New Roman" w:eastAsiaTheme="minorEastAsia" w:hAnsi="Times New Roman" w:cs="Times New Roman"/>
+        </w:rPr>
+        <w:t>’.</w:t>
       </w:r>
     </w:p>
     <w:p>
       <w:pPr>
-        <w:rPr>
-          <w:rFonts w:ascii="Times New Roman" w:hAnsi="Times New Roman" w:cs="Times New Roman"/>
-          <w:b/>
-        </w:rPr>
-      </w:pPr>
-      <w:r>
-        <w:rPr>
-          <w:rFonts w:ascii="Times New Roman" w:hAnsi="Times New Roman" w:cs="Times New Roman"/>
-          <w:b/>
-        </w:rPr>
-        <w:t>Task 1.B</w:t>
-      </w:r>
+        <w:jc w:val="both"/>
+        <w:rPr>
+          <w:rFonts w:ascii="Times New Roman" w:eastAsiaTheme="minorEastAsia" w:hAnsi="Times New Roman" w:cs="Times New Roman"/>
+        </w:rPr>
+      </w:pPr>
+      <m:oMathPara>
+        <m:oMath>
+          <m:r>
+            <w:rPr>
+              <w:rFonts w:ascii="Cambria Math" w:eastAsiaTheme="minorEastAsia" w:hAnsi="Cambria Math" w:cs="Times New Roman"/>
+            </w:rPr>
+            <m:t>P</m:t>
+          </m:r>
+          <m:d>
+            <m:dPr>
+              <m:ctrlPr>
+                <w:rPr>
+                  <w:rFonts w:ascii="Cambria Math" w:eastAsiaTheme="minorEastAsia" w:hAnsi="Cambria Math" w:cs="Times New Roman"/>
+                  <w:i/>
+                </w:rPr>
+              </m:ctrlPr>
+            </m:dPr>
+            <m:e>
+              <m:r>
+                <w:rPr>
+                  <w:rFonts w:ascii="Cambria Math" w:eastAsiaTheme="minorEastAsia" w:hAnsi="Cambria Math" w:cs="Times New Roman"/>
+                </w:rPr>
+                <m:t>t</m:t>
+              </m:r>
+            </m:e>
+          </m:d>
+          <m:r>
+            <w:rPr>
+              <w:rFonts w:ascii="Cambria Math" w:eastAsiaTheme="minorEastAsia" w:hAnsi="Cambria Math" w:cs="Times New Roman"/>
+            </w:rPr>
+            <m:t>=</m:t>
+          </m:r>
+          <m:f>
+            <m:fPr>
+              <m:ctrlPr>
+                <w:rPr>
+                  <w:rFonts w:ascii="Cambria Math" w:eastAsiaTheme="minorEastAsia" w:hAnsi="Cambria Math" w:cs="Times New Roman"/>
+                  <w:i/>
+                </w:rPr>
+              </m:ctrlPr>
+            </m:fPr>
+            <m:num>
+              <m:r>
+                <w:rPr>
+                  <w:rFonts w:ascii="Cambria Math" w:eastAsiaTheme="minorEastAsia" w:hAnsi="Cambria Math" w:cs="Times New Roman"/>
+                </w:rPr>
+                <m:t>P</m:t>
+              </m:r>
+              <m:d>
+                <m:dPr>
+                  <m:ctrlPr>
+                    <w:rPr>
+                      <w:rFonts w:ascii="Cambria Math" w:eastAsiaTheme="minorEastAsia" w:hAnsi="Cambria Math" w:cs="Times New Roman"/>
+                      <w:i/>
+                    </w:rPr>
+                  </m:ctrlPr>
+                </m:dPr>
+                <m:e>
+                  <m:r>
+                    <w:rPr>
+                      <w:rFonts w:ascii="Cambria Math" w:eastAsiaTheme="minorEastAsia" w:hAnsi="Cambria Math" w:cs="Times New Roman"/>
+                    </w:rPr>
+                    <m:t>t</m:t>
+                  </m:r>
+                </m:e>
+                <m:e>
+                  <m:r>
+                    <w:rPr>
+                      <w:rFonts w:ascii="Cambria Math" w:eastAsiaTheme="minorEastAsia" w:hAnsi="Cambria Math" w:cs="Times New Roman"/>
+                    </w:rPr>
+                    <m:t>d</m:t>
+                  </m:r>
+                </m:e>
+              </m:d>
+              <m:r>
+                <w:rPr>
+                  <w:rFonts w:ascii="Cambria Math" w:eastAsiaTheme="minorEastAsia" w:hAnsi="Cambria Math" w:cs="Times New Roman"/>
+                </w:rPr>
+                <m:t>P</m:t>
+              </m:r>
+              <m:d>
+                <m:dPr>
+                  <m:ctrlPr>
+                    <w:rPr>
+                      <w:rFonts w:ascii="Cambria Math" w:eastAsiaTheme="minorEastAsia" w:hAnsi="Cambria Math" w:cs="Times New Roman"/>
+                      <w:i/>
+                    </w:rPr>
+                  </m:ctrlPr>
+                </m:dPr>
+                <m:e>
+                  <m:r>
+                    <w:rPr>
+                      <w:rFonts w:ascii="Cambria Math" w:eastAsiaTheme="minorEastAsia" w:hAnsi="Cambria Math" w:cs="Times New Roman"/>
+                    </w:rPr>
+                    <m:t>d</m:t>
+                  </m:r>
+                </m:e>
+              </m:d>
+            </m:num>
+            <m:den>
+              <m:r>
+                <w:rPr>
+                  <w:rFonts w:ascii="Cambria Math" w:eastAsiaTheme="minorEastAsia" w:hAnsi="Cambria Math" w:cs="Times New Roman"/>
+                  <w:strike/>
+                </w:rPr>
+                <m:t>P</m:t>
+              </m:r>
+              <m:d>
+                <m:dPr>
+                  <m:ctrlPr>
+                    <w:rPr>
+                      <w:rFonts w:ascii="Cambria Math" w:eastAsiaTheme="minorEastAsia" w:hAnsi="Cambria Math" w:cs="Times New Roman"/>
+                      <w:i/>
+                      <w:strike/>
+                    </w:rPr>
+                  </m:ctrlPr>
+                </m:dPr>
+                <m:e>
+                  <m:r>
+                    <w:rPr>
+                      <w:rFonts w:ascii="Cambria Math" w:eastAsiaTheme="minorEastAsia" w:hAnsi="Cambria Math" w:cs="Times New Roman"/>
+                      <w:strike/>
+                    </w:rPr>
+                    <m:t>t</m:t>
+                  </m:r>
+                </m:e>
+              </m:d>
+            </m:den>
+          </m:f>
+          <m:r>
+            <w:rPr>
+              <w:rFonts w:ascii="Cambria Math" w:eastAsiaTheme="minorEastAsia" w:hAnsi="Cambria Math" w:cs="Times New Roman"/>
+            </w:rPr>
+            <m:t xml:space="preserve"> </m:t>
+          </m:r>
+          <m:r>
+            <w:rPr>
+              <w:rFonts w:ascii="Cambria Math" w:eastAsiaTheme="minorEastAsia" w:hAnsi="Cambria Math" w:cs="Times New Roman"/>
+            </w:rPr>
+            <m:t>+</m:t>
+          </m:r>
+          <m:r>
+            <w:rPr>
+              <w:rFonts w:ascii="Cambria Math" w:eastAsiaTheme="minorEastAsia" w:hAnsi="Cambria Math" w:cs="Times New Roman"/>
+            </w:rPr>
+            <m:t xml:space="preserve"> </m:t>
+          </m:r>
+          <m:f>
+            <m:fPr>
+              <m:ctrlPr>
+                <w:rPr>
+                  <w:rFonts w:ascii="Cambria Math" w:eastAsiaTheme="minorEastAsia" w:hAnsi="Cambria Math" w:cs="Times New Roman"/>
+                  <w:i/>
+                </w:rPr>
+              </m:ctrlPr>
+            </m:fPr>
+            <m:num>
+              <m:r>
+                <w:rPr>
+                  <w:rFonts w:ascii="Cambria Math" w:eastAsiaTheme="minorEastAsia" w:hAnsi="Cambria Math" w:cs="Times New Roman"/>
+                </w:rPr>
+                <m:t>P</m:t>
+              </m:r>
+              <m:d>
+                <m:dPr>
+                  <m:ctrlPr>
+                    <w:rPr>
+                      <w:rFonts w:ascii="Cambria Math" w:eastAsiaTheme="minorEastAsia" w:hAnsi="Cambria Math" w:cs="Times New Roman"/>
+                      <w:i/>
+                    </w:rPr>
+                  </m:ctrlPr>
+                </m:dPr>
+                <m:e>
+                  <m:r>
+                    <w:rPr>
+                      <w:rFonts w:ascii="Cambria Math" w:eastAsiaTheme="minorEastAsia" w:hAnsi="Cambria Math" w:cs="Times New Roman"/>
+                    </w:rPr>
+                    <m:t>t</m:t>
+                  </m:r>
+                </m:e>
+                <m:e>
+                  <m:r>
+                    <w:rPr>
+                      <w:rFonts w:ascii="Cambria Math" w:eastAsiaTheme="minorEastAsia" w:hAnsi="Cambria Math" w:cs="Times New Roman"/>
+                    </w:rPr>
+                    <m:t>¬d</m:t>
+                  </m:r>
+                </m:e>
+              </m:d>
+              <m:r>
+                <w:rPr>
+                  <w:rFonts w:ascii="Cambria Math" w:eastAsiaTheme="minorEastAsia" w:hAnsi="Cambria Math" w:cs="Times New Roman"/>
+                </w:rPr>
+                <m:t>P(¬d)</m:t>
+              </m:r>
+            </m:num>
+            <m:den>
+              <m:r>
+                <w:rPr>
+                  <w:rFonts w:ascii="Cambria Math" w:eastAsiaTheme="minorEastAsia" w:hAnsi="Cambria Math" w:cs="Times New Roman"/>
+                  <w:strike/>
+                </w:rPr>
+                <m:t>P(t)</m:t>
+              </m:r>
+            </m:den>
+          </m:f>
+        </m:oMath>
+      </m:oMathPara>
     </w:p>
     <w:p>
       <w:pPr>
         <w:jc w:val="both"/>
         <w:rPr>
-          <w:rFonts w:ascii="Times New Roman" w:hAnsi="Times New Roman" w:cs="Times New Roman"/>
-        </w:rPr>
-      </w:pPr>
-      <w:r>
-        <w:rPr>
-          <w:rFonts w:ascii="Times New Roman" w:hAnsi="Times New Roman" w:cs="Times New Roman"/>
-        </w:rPr>
-        <w:t xml:space="preserve">This next task involved a probability computation based on a Bayesian Network structure which describes the relationship between the variables involved in this </w:t>
-      </w:r>
-      <w:proofErr w:type="gramStart"/>
-      <w:r>
-        <w:rPr>
-          <w:rFonts w:ascii="Times New Roman" w:hAnsi="Times New Roman" w:cs="Times New Roman"/>
-        </w:rPr>
-        <w:t>particular system</w:t>
-      </w:r>
-      <w:proofErr w:type="gramEnd"/>
-      <w:r>
-        <w:rPr>
-          <w:rFonts w:ascii="Times New Roman" w:hAnsi="Times New Roman" w:cs="Times New Roman"/>
-        </w:rPr>
-        <w:t>. T</w:t>
-      </w:r>
-      <w:bookmarkStart w:id="0" w:name="_GoBack"/>
-      <w:bookmarkEnd w:id="0"/>
-      <w:r>
-        <w:rPr>
-          <w:rFonts w:ascii="Times New Roman" w:hAnsi="Times New Roman" w:cs="Times New Roman"/>
-        </w:rPr>
-        <w:t>his can be observed in the figure below:</w:t>
-      </w:r>
+          <w:rFonts w:ascii="Times New Roman" w:eastAsiaTheme="minorEastAsia" w:hAnsi="Times New Roman" w:cs="Times New Roman"/>
+        </w:rPr>
+      </w:pPr>
+      <m:oMathPara>
+        <m:oMath>
+          <m:r>
+            <w:rPr>
+              <w:rFonts w:ascii="Cambria Math" w:eastAsiaTheme="minorEastAsia" w:hAnsi="Cambria Math" w:cs="Times New Roman"/>
+            </w:rPr>
+            <m:t xml:space="preserve">  P</m:t>
+          </m:r>
+          <m:d>
+            <m:dPr>
+              <m:ctrlPr>
+                <w:rPr>
+                  <w:rFonts w:ascii="Cambria Math" w:eastAsiaTheme="minorEastAsia" w:hAnsi="Cambria Math" w:cs="Times New Roman"/>
+                  <w:i/>
+                </w:rPr>
+              </m:ctrlPr>
+            </m:dPr>
+            <m:e>
+              <m:r>
+                <w:rPr>
+                  <w:rFonts w:ascii="Cambria Math" w:eastAsiaTheme="minorEastAsia" w:hAnsi="Cambria Math" w:cs="Times New Roman"/>
+                </w:rPr>
+                <m:t>t</m:t>
+              </m:r>
+            </m:e>
+          </m:d>
+          <m:r>
+            <w:rPr>
+              <w:rFonts w:ascii="Cambria Math" w:eastAsiaTheme="minorEastAsia" w:hAnsi="Cambria Math" w:cs="Times New Roman"/>
+            </w:rPr>
+            <m:t>=P</m:t>
+          </m:r>
+          <m:d>
+            <m:dPr>
+              <m:ctrlPr>
+                <w:rPr>
+                  <w:rFonts w:ascii="Cambria Math" w:eastAsiaTheme="minorEastAsia" w:hAnsi="Cambria Math" w:cs="Times New Roman"/>
+                  <w:i/>
+                </w:rPr>
+              </m:ctrlPr>
+            </m:dPr>
+            <m:e>
+              <m:r>
+                <w:rPr>
+                  <w:rFonts w:ascii="Cambria Math" w:eastAsiaTheme="minorEastAsia" w:hAnsi="Cambria Math" w:cs="Times New Roman"/>
+                </w:rPr>
+                <m:t>t</m:t>
+              </m:r>
+            </m:e>
+            <m:e>
+              <m:r>
+                <w:rPr>
+                  <w:rFonts w:ascii="Cambria Math" w:eastAsiaTheme="minorEastAsia" w:hAnsi="Cambria Math" w:cs="Times New Roman"/>
+                </w:rPr>
+                <m:t>d</m:t>
+              </m:r>
+            </m:e>
+          </m:d>
+          <m:r>
+            <w:rPr>
+              <w:rFonts w:ascii="Cambria Math" w:eastAsiaTheme="minorEastAsia" w:hAnsi="Cambria Math" w:cs="Times New Roman"/>
+            </w:rPr>
+            <m:t>P</m:t>
+          </m:r>
+          <m:d>
+            <m:dPr>
+              <m:ctrlPr>
+                <w:rPr>
+                  <w:rFonts w:ascii="Cambria Math" w:eastAsiaTheme="minorEastAsia" w:hAnsi="Cambria Math" w:cs="Times New Roman"/>
+                  <w:i/>
+                </w:rPr>
+              </m:ctrlPr>
+            </m:dPr>
+            <m:e>
+              <m:r>
+                <w:rPr>
+                  <w:rFonts w:ascii="Cambria Math" w:eastAsiaTheme="minorEastAsia" w:hAnsi="Cambria Math" w:cs="Times New Roman"/>
+                </w:rPr>
+                <m:t>d</m:t>
+              </m:r>
+            </m:e>
+          </m:d>
+          <m:r>
+            <w:rPr>
+              <w:rFonts w:ascii="Cambria Math" w:eastAsiaTheme="minorEastAsia" w:hAnsi="Cambria Math" w:cs="Times New Roman"/>
+            </w:rPr>
+            <m:t xml:space="preserve"> </m:t>
+          </m:r>
+          <m:r>
+            <w:rPr>
+              <w:rFonts w:ascii="Cambria Math" w:eastAsiaTheme="minorEastAsia" w:hAnsi="Cambria Math" w:cs="Times New Roman"/>
+            </w:rPr>
+            <m:t>+</m:t>
+          </m:r>
+          <m:r>
+            <w:rPr>
+              <w:rFonts w:ascii="Cambria Math" w:eastAsiaTheme="minorEastAsia" w:hAnsi="Cambria Math" w:cs="Times New Roman"/>
+            </w:rPr>
+            <m:t xml:space="preserve"> </m:t>
+          </m:r>
+          <m:r>
+            <w:rPr>
+              <w:rFonts w:ascii="Cambria Math" w:eastAsiaTheme="minorEastAsia" w:hAnsi="Cambria Math" w:cs="Times New Roman"/>
+            </w:rPr>
+            <m:t>P</m:t>
+          </m:r>
+          <m:d>
+            <m:dPr>
+              <m:ctrlPr>
+                <w:rPr>
+                  <w:rFonts w:ascii="Cambria Math" w:eastAsiaTheme="minorEastAsia" w:hAnsi="Cambria Math" w:cs="Times New Roman"/>
+                  <w:i/>
+                </w:rPr>
+              </m:ctrlPr>
+            </m:dPr>
+            <m:e>
+              <m:r>
+                <w:rPr>
+                  <w:rFonts w:ascii="Cambria Math" w:eastAsiaTheme="minorEastAsia" w:hAnsi="Cambria Math" w:cs="Times New Roman"/>
+                </w:rPr>
+                <m:t>t</m:t>
+              </m:r>
+            </m:e>
+            <m:e>
+              <m:r>
+                <w:rPr>
+                  <w:rFonts w:ascii="Cambria Math" w:eastAsiaTheme="minorEastAsia" w:hAnsi="Cambria Math" w:cs="Times New Roman"/>
+                </w:rPr>
+                <m:t>¬d</m:t>
+              </m:r>
+            </m:e>
+          </m:d>
+          <m:r>
+            <w:rPr>
+              <w:rFonts w:ascii="Cambria Math" w:eastAsiaTheme="minorEastAsia" w:hAnsi="Cambria Math" w:cs="Times New Roman"/>
+            </w:rPr>
+            <m:t>P(¬d)</m:t>
+          </m:r>
+        </m:oMath>
+      </m:oMathPara>
     </w:p>
     <w:p>
       <w:pPr>
         <w:jc w:val="both"/>
         <w:rPr>
-          <w:rFonts w:ascii="Times New Roman" w:hAnsi="Times New Roman" w:cs="Times New Roman"/>
-        </w:rPr>
-      </w:pPr>
+          <w:rFonts w:ascii="Times New Roman" w:eastAsiaTheme="minorEastAsia" w:hAnsi="Times New Roman" w:cs="Times New Roman"/>
+        </w:rPr>
+      </w:pPr>
+      <w:r>
+        <w:rPr>
+          <w:rFonts w:ascii="Times New Roman" w:eastAsiaTheme="minorEastAsia" w:hAnsi="Times New Roman" w:cs="Times New Roman"/>
+        </w:rPr>
+        <w:t>As a consequence</w:t>
+      </w:r>
+      <w:r>
+        <w:rPr>
+          <w:rFonts w:ascii="Times New Roman" w:eastAsiaTheme="minorEastAsia" w:hAnsi="Times New Roman" w:cs="Times New Roman"/>
+        </w:rPr>
+        <w:t xml:space="preserve">, </w:t>
+      </w:r>
+      <w:r>
+        <w:rPr>
+          <w:rFonts w:ascii="Times New Roman" w:eastAsiaTheme="minorEastAsia" w:hAnsi="Times New Roman" w:cs="Times New Roman"/>
+        </w:rPr>
+        <w:t>the objective of estimating a probability value for the variable ‘</w:t>
+      </w:r>
+      <m:oMath>
+        <m:r>
+          <w:rPr>
+            <w:rFonts w:ascii="Cambria Math" w:hAnsi="Cambria Math" w:cs="Times New Roman"/>
+          </w:rPr>
+          <m:t>P</m:t>
+        </m:r>
+        <m:d>
+          <m:dPr>
+            <m:ctrlPr>
+              <w:rPr>
+                <w:rFonts w:ascii="Cambria Math" w:hAnsi="Cambria Math" w:cs="Times New Roman"/>
+                <w:i/>
+              </w:rPr>
+            </m:ctrlPr>
+          </m:dPr>
+          <m:e>
+            <m:r>
+              <w:rPr>
+                <w:rFonts w:ascii="Cambria Math" w:hAnsi="Cambria Math" w:cs="Times New Roman"/>
+              </w:rPr>
+              <m:t>t</m:t>
+            </m:r>
+          </m:e>
+        </m:d>
+      </m:oMath>
+      <w:r>
+        <w:rPr>
+          <w:rFonts w:ascii="Times New Roman" w:eastAsiaTheme="minorEastAsia" w:hAnsi="Times New Roman" w:cs="Times New Roman"/>
+        </w:rPr>
+        <w:t>’ has been completed, therefore this value can then be input back into the original Bayes Rule equation to estimate a final value which is indicative of the true value for the probability variable ‘</w:t>
+      </w:r>
+      <m:oMath>
+        <m:r>
+          <w:rPr>
+            <w:rFonts w:ascii="Cambria Math" w:hAnsi="Cambria Math" w:cs="Times New Roman"/>
+          </w:rPr>
+          <m:t>P</m:t>
+        </m:r>
+        <m:d>
+          <m:dPr>
+            <m:ctrlPr>
+              <w:rPr>
+                <w:rFonts w:ascii="Cambria Math" w:hAnsi="Cambria Math" w:cs="Times New Roman"/>
+                <w:i/>
+              </w:rPr>
+            </m:ctrlPr>
+          </m:dPr>
+          <m:e>
+            <m:r>
+              <w:rPr>
+                <w:rFonts w:ascii="Cambria Math" w:hAnsi="Cambria Math" w:cs="Times New Roman"/>
+              </w:rPr>
+              <m:t>d|t</m:t>
+            </m:r>
+          </m:e>
+        </m:d>
+      </m:oMath>
+      <w:r>
+        <w:rPr>
+          <w:rFonts w:ascii="Times New Roman" w:eastAsiaTheme="minorEastAsia" w:hAnsi="Times New Roman" w:cs="Times New Roman"/>
+        </w:rPr>
+        <w:t xml:space="preserve">’. Overall, the solution for this task has been adapted such that the program will prompt </w:t>
+      </w:r>
+      <w:r>
+        <w:rPr>
+          <w:rFonts w:ascii="Times New Roman" w:eastAsiaTheme="minorEastAsia" w:hAnsi="Times New Roman" w:cs="Times New Roman"/>
+        </w:rPr>
+        <w:t xml:space="preserve">the user to input the initial probability values for </w:t>
+      </w:r>
+      <w:r>
+        <w:rPr>
+          <w:rFonts w:ascii="Times New Roman" w:eastAsiaTheme="minorEastAsia" w:hAnsi="Times New Roman" w:cs="Times New Roman"/>
+        </w:rPr>
+        <w:t>‘</w:t>
+      </w:r>
+      <m:oMath>
+        <m:r>
+          <w:rPr>
+            <w:rFonts w:ascii="Cambria Math" w:hAnsi="Cambria Math" w:cs="Times New Roman"/>
+          </w:rPr>
+          <m:t>P(d)</m:t>
+        </m:r>
+      </m:oMath>
+      <w:r>
+        <w:rPr>
+          <w:rFonts w:ascii="Times New Roman" w:eastAsiaTheme="minorEastAsia" w:hAnsi="Times New Roman" w:cs="Times New Roman"/>
+        </w:rPr>
+        <w:t>’</w:t>
+      </w:r>
+      <w:r>
+        <w:rPr>
+          <w:rFonts w:ascii="Times New Roman" w:hAnsi="Times New Roman" w:cs="Times New Roman"/>
+        </w:rPr>
+        <w:t>,</w:t>
+      </w:r>
+      <w:r>
+        <w:rPr>
+          <w:rFonts w:ascii="Times New Roman" w:hAnsi="Times New Roman" w:cs="Times New Roman"/>
+        </w:rPr>
+        <w:t xml:space="preserve"> ‘</w:t>
+      </w:r>
+      <m:oMath>
+        <m:r>
+          <w:rPr>
+            <w:rFonts w:ascii="Cambria Math" w:hAnsi="Cambria Math" w:cs="Times New Roman"/>
+          </w:rPr>
+          <m:t>P(t|d)</m:t>
+        </m:r>
+      </m:oMath>
+      <w:r>
+        <w:rPr>
+          <w:rFonts w:ascii="Times New Roman" w:eastAsiaTheme="minorEastAsia" w:hAnsi="Times New Roman" w:cs="Times New Roman"/>
+        </w:rPr>
+        <w:t>’</w:t>
+      </w:r>
+      <w:r>
+        <w:rPr>
+          <w:rFonts w:ascii="Times New Roman" w:eastAsiaTheme="minorEastAsia" w:hAnsi="Times New Roman" w:cs="Times New Roman"/>
+        </w:rPr>
+        <w:t xml:space="preserve"> and</w:t>
+      </w:r>
+      <w:r>
+        <w:rPr>
+          <w:rFonts w:ascii="Times New Roman" w:eastAsiaTheme="minorEastAsia" w:hAnsi="Times New Roman" w:cs="Times New Roman"/>
+        </w:rPr>
+        <w:t xml:space="preserve"> ‘</w:t>
+      </w:r>
+      <m:oMath>
+        <m:r>
+          <w:rPr>
+            <w:rFonts w:ascii="Cambria Math" w:hAnsi="Cambria Math" w:cs="Times New Roman"/>
+          </w:rPr>
+          <m:t>P(¬t|¬d)</m:t>
+        </m:r>
+      </m:oMath>
+      <w:r>
+        <w:rPr>
+          <w:rFonts w:ascii="Times New Roman" w:eastAsiaTheme="minorEastAsia" w:hAnsi="Times New Roman" w:cs="Times New Roman"/>
+        </w:rPr>
+        <w:t>’</w:t>
+      </w:r>
+      <w:r>
+        <w:rPr>
+          <w:rFonts w:ascii="Times New Roman" w:eastAsiaTheme="minorEastAsia" w:hAnsi="Times New Roman" w:cs="Times New Roman"/>
+        </w:rPr>
+        <w:t xml:space="preserve"> on each iteration that the program runs, so a different result can be easily generated on each iteration if desired.</w:t>
+      </w:r>
     </w:p>
     <w:p>
       <w:pPr>
         <w:jc w:val="both"/>
         <w:rPr>
-          <w:rFonts w:ascii="Times New Roman" w:hAnsi="Times New Roman" w:cs="Times New Roman"/>
-        </w:rPr>
-      </w:pPr>
+          <w:rFonts w:ascii="Times New Roman" w:eastAsiaTheme="minorEastAsia" w:hAnsi="Times New Roman" w:cs="Times New Roman"/>
+          <w:b/>
+        </w:rPr>
+      </w:pPr>
+      <w:r>
+        <w:rPr>
+          <w:rFonts w:ascii="Times New Roman" w:hAnsi="Times New Roman" w:cs="Times New Roman"/>
+          <w:b/>
+        </w:rPr>
+        <w:lastRenderedPageBreak/>
+        <w:t>Task 1.B</w:t>
+      </w:r>
     </w:p>
     <w:p>
       <w:pPr>
@@ -538,785 +1872,2147 @@
           <w:rFonts w:ascii="Times New Roman" w:hAnsi="Times New Roman" w:cs="Times New Roman"/>
         </w:rPr>
       </w:pPr>
+      <w:r>
+        <w:rPr>
+          <w:rFonts w:ascii="Times New Roman" w:hAnsi="Times New Roman" w:cs="Times New Roman"/>
+        </w:rPr>
+        <w:t xml:space="preserve">This next task involved a burglary problem which was provided in the form of a Bayesian </w:t>
+      </w:r>
+      <w:r>
+        <w:rPr>
+          <w:rFonts w:ascii="Times New Roman" w:hAnsi="Times New Roman" w:cs="Times New Roman"/>
+        </w:rPr>
+        <w:t>n</w:t>
+      </w:r>
+      <w:r>
+        <w:rPr>
+          <w:rFonts w:ascii="Times New Roman" w:hAnsi="Times New Roman" w:cs="Times New Roman"/>
+        </w:rPr>
+        <w:t xml:space="preserve">etwork which </w:t>
+      </w:r>
+      <w:r>
+        <w:rPr>
+          <w:rFonts w:ascii="Times New Roman" w:hAnsi="Times New Roman" w:cs="Times New Roman"/>
+        </w:rPr>
+        <w:t xml:space="preserve">features a series of </w:t>
+      </w:r>
+      <w:r>
+        <w:rPr>
+          <w:rFonts w:ascii="Times New Roman" w:hAnsi="Times New Roman" w:cs="Times New Roman"/>
+        </w:rPr>
+        <w:t>events which could potentially occur</w:t>
+      </w:r>
+      <w:r>
+        <w:rPr>
+          <w:rFonts w:ascii="Times New Roman" w:hAnsi="Times New Roman" w:cs="Times New Roman"/>
+        </w:rPr>
+        <w:t xml:space="preserve"> in the system. The system in question features a total of five variables: ‘</w:t>
+      </w:r>
+      <w:r>
+        <w:rPr>
+          <w:rFonts w:ascii="Times New Roman" w:hAnsi="Times New Roman" w:cs="Times New Roman"/>
+          <w:i/>
+        </w:rPr>
+        <w:t>B</w:t>
+      </w:r>
+      <w:r>
+        <w:rPr>
+          <w:rFonts w:ascii="Times New Roman" w:hAnsi="Times New Roman" w:cs="Times New Roman"/>
+        </w:rPr>
+        <w:t>’ – there is a burglary, ‘</w:t>
+      </w:r>
+      <w:r>
+        <w:rPr>
+          <w:rFonts w:ascii="Times New Roman" w:hAnsi="Times New Roman" w:cs="Times New Roman"/>
+          <w:i/>
+        </w:rPr>
+        <w:t>E</w:t>
+      </w:r>
+      <w:r>
+        <w:rPr>
+          <w:rFonts w:ascii="Times New Roman" w:hAnsi="Times New Roman" w:cs="Times New Roman"/>
+        </w:rPr>
+        <w:t>’ – there is an earthquake, ‘</w:t>
+      </w:r>
+      <w:r>
+        <w:rPr>
+          <w:rFonts w:ascii="Times New Roman" w:hAnsi="Times New Roman" w:cs="Times New Roman"/>
+          <w:i/>
+        </w:rPr>
+        <w:t>A</w:t>
+      </w:r>
+      <w:r>
+        <w:rPr>
+          <w:rFonts w:ascii="Times New Roman" w:hAnsi="Times New Roman" w:cs="Times New Roman"/>
+        </w:rPr>
+        <w:t>’ – the alarm went off, ‘</w:t>
+      </w:r>
+      <w:r>
+        <w:rPr>
+          <w:rFonts w:ascii="Times New Roman" w:hAnsi="Times New Roman" w:cs="Times New Roman"/>
+          <w:i/>
+        </w:rPr>
+        <w:t>J</w:t>
+      </w:r>
+      <w:r>
+        <w:rPr>
+          <w:rFonts w:ascii="Times New Roman" w:hAnsi="Times New Roman" w:cs="Times New Roman"/>
+        </w:rPr>
+        <w:t>’ – John called and ‘</w:t>
+      </w:r>
+      <w:r>
+        <w:rPr>
+          <w:rFonts w:ascii="Times New Roman" w:hAnsi="Times New Roman" w:cs="Times New Roman"/>
+          <w:i/>
+        </w:rPr>
+        <w:t>M</w:t>
+      </w:r>
+      <w:r>
+        <w:rPr>
+          <w:rFonts w:ascii="Times New Roman" w:hAnsi="Times New Roman" w:cs="Times New Roman"/>
+        </w:rPr>
+        <w:t>’ – Mary called. However,</w:t>
+      </w:r>
+      <w:r>
+        <w:rPr>
+          <w:rFonts w:ascii="Times New Roman" w:hAnsi="Times New Roman" w:cs="Times New Roman"/>
+        </w:rPr>
+        <w:t xml:space="preserve"> </w:t>
+      </w:r>
+      <w:r>
+        <w:rPr>
+          <w:rFonts w:ascii="Times New Roman" w:hAnsi="Times New Roman" w:cs="Times New Roman"/>
+        </w:rPr>
+        <w:t xml:space="preserve">the conditional probability table for each variable is unknown and therefore </w:t>
+      </w:r>
+      <w:r>
+        <w:rPr>
+          <w:rFonts w:ascii="Times New Roman" w:hAnsi="Times New Roman" w:cs="Times New Roman"/>
+        </w:rPr>
+        <w:t xml:space="preserve">the direct probability </w:t>
+      </w:r>
+      <w:r>
+        <w:rPr>
+          <w:rFonts w:ascii="Times New Roman" w:hAnsi="Times New Roman" w:cs="Times New Roman"/>
+        </w:rPr>
+        <w:t>for each possible value within the domain size of each variable is unknown.</w:t>
+      </w:r>
     </w:p>
     <w:p>
       <w:pPr>
-        <w:rPr>
-          <w:rFonts w:ascii="Times New Roman" w:hAnsi="Times New Roman" w:cs="Times New Roman"/>
-          <w:b/>
-        </w:rPr>
-      </w:pPr>
-      <w:r>
-        <w:rPr>
-          <w:rFonts w:ascii="Times New Roman" w:hAnsi="Times New Roman" w:cs="Times New Roman"/>
-          <w:b/>
-        </w:rPr>
-        <w:t>Task 2</w:t>
+        <w:jc w:val="both"/>
+        <w:rPr>
+          <w:rFonts w:ascii="Times New Roman" w:hAnsi="Times New Roman" w:cs="Times New Roman"/>
+        </w:rPr>
+      </w:pPr>
+      <w:r>
+        <w:rPr>
+          <w:rFonts w:ascii="Times New Roman" w:hAnsi="Times New Roman" w:cs="Times New Roman"/>
+        </w:rPr>
+        <w:t>As a result, the first objective</w:t>
+      </w:r>
+      <w:r>
+        <w:rPr>
+          <w:rFonts w:ascii="Times New Roman" w:hAnsi="Times New Roman" w:cs="Times New Roman"/>
+        </w:rPr>
+        <w:t xml:space="preserve"> to be handled is acquiring an appropriate conditional probability table which can be argued to accurately describe the probability distributions involved in each variable for all possible cases. To accomplish this, a technique called parameter learning can be used for the purpose of </w:t>
+      </w:r>
+      <w:r>
+        <w:rPr>
+          <w:rFonts w:ascii="Times New Roman" w:hAnsi="Times New Roman" w:cs="Times New Roman"/>
+        </w:rPr>
+        <w:t xml:space="preserve">using a sample input dataset to learn about </w:t>
+      </w:r>
+      <w:r>
+        <w:rPr>
+          <w:rFonts w:ascii="Times New Roman" w:hAnsi="Times New Roman" w:cs="Times New Roman"/>
+        </w:rPr>
+        <w:t xml:space="preserve">the </w:t>
+      </w:r>
+      <w:r>
+        <w:rPr>
+          <w:rFonts w:ascii="Times New Roman" w:hAnsi="Times New Roman" w:cs="Times New Roman"/>
+        </w:rPr>
+        <w:t xml:space="preserve">data </w:t>
+      </w:r>
+      <w:r>
+        <w:rPr>
+          <w:rFonts w:ascii="Times New Roman" w:hAnsi="Times New Roman" w:cs="Times New Roman"/>
+        </w:rPr>
+        <w:t xml:space="preserve">distributions within </w:t>
+      </w:r>
+      <w:r>
+        <w:rPr>
+          <w:rFonts w:ascii="Times New Roman" w:hAnsi="Times New Roman" w:cs="Times New Roman"/>
+        </w:rPr>
+        <w:t>the</w:t>
+      </w:r>
+      <w:r>
+        <w:rPr>
+          <w:rFonts w:ascii="Times New Roman" w:hAnsi="Times New Roman" w:cs="Times New Roman"/>
+        </w:rPr>
+        <w:t xml:space="preserve"> Bayesian network for each variable</w:t>
+      </w:r>
+      <w:r>
+        <w:rPr>
+          <w:rFonts w:ascii="Times New Roman" w:hAnsi="Times New Roman" w:cs="Times New Roman"/>
+        </w:rPr>
+        <w:t>, which in turn can effectively be used as the probability values contained within the conditional probability tables.</w:t>
+      </w:r>
+      <w:r>
+        <w:rPr>
+          <w:rFonts w:ascii="Times New Roman" w:hAnsi="Times New Roman" w:cs="Times New Roman"/>
+        </w:rPr>
+        <w:t xml:space="preserve"> </w:t>
       </w:r>
     </w:p>
     <w:p>
       <w:pPr>
-        <w:rPr>
-          <w:rFonts w:ascii="Times New Roman" w:hAnsi="Times New Roman" w:cs="Times New Roman"/>
-        </w:rPr>
-      </w:pPr>
-      <w:r>
-        <w:rPr>
-          <w:rFonts w:ascii="Times New Roman" w:hAnsi="Times New Roman" w:cs="Times New Roman"/>
-        </w:rPr>
-        <w:t>-Introduce the case problem</w:t>
+        <w:jc w:val="both"/>
+        <w:rPr>
+          <w:rFonts w:ascii="Times New Roman" w:hAnsi="Times New Roman" w:cs="Times New Roman"/>
+        </w:rPr>
+      </w:pPr>
+      <w:r>
+        <w:rPr>
+          <w:rFonts w:ascii="Times New Roman" w:hAnsi="Times New Roman" w:cs="Times New Roman"/>
+        </w:rPr>
+        <w:t>Specifically, this was achieved by employing the maximum likelihood estimation algorithm</w:t>
+      </w:r>
+      <w:r>
+        <w:rPr>
+          <w:rFonts w:ascii="Times New Roman" w:hAnsi="Times New Roman" w:cs="Times New Roman"/>
+        </w:rPr>
+        <w:t>, t</w:t>
+      </w:r>
+      <w:r>
+        <w:rPr>
+          <w:rFonts w:ascii="Times New Roman" w:hAnsi="Times New Roman" w:cs="Times New Roman"/>
+        </w:rPr>
+        <w:t>his system contains alternate versions of the maximum likelihood estimation algorithm depending on how many variables are being considered by the algorithm</w:t>
+      </w:r>
+      <w:r>
+        <w:rPr>
+          <w:rFonts w:ascii="Times New Roman" w:hAnsi="Times New Roman" w:cs="Times New Roman"/>
+        </w:rPr>
+        <w:t xml:space="preserve">. The function for calculating the maximum likelihood estimation for one variable operates by iterating through the all of the data observations contained within the input dataset and counting the total </w:t>
+      </w:r>
+      <w:r>
+        <w:rPr>
+          <w:rFonts w:ascii="Times New Roman" w:hAnsi="Times New Roman" w:cs="Times New Roman"/>
+        </w:rPr>
+        <w:t>amount of instances that each possible</w:t>
+      </w:r>
+      <w:r>
+        <w:rPr>
+          <w:rFonts w:ascii="Times New Roman" w:hAnsi="Times New Roman" w:cs="Times New Roman"/>
+        </w:rPr>
+        <w:t xml:space="preserve"> unique</w:t>
+      </w:r>
+      <w:r>
+        <w:rPr>
+          <w:rFonts w:ascii="Times New Roman" w:hAnsi="Times New Roman" w:cs="Times New Roman"/>
+        </w:rPr>
+        <w:t xml:space="preserve"> value appears</w:t>
+      </w:r>
+      <w:r>
+        <w:rPr>
+          <w:rFonts w:ascii="Times New Roman" w:hAnsi="Times New Roman" w:cs="Times New Roman"/>
+        </w:rPr>
+        <w:t xml:space="preserve"> in each variable. For example, the system that was developed features a variable called ‘</w:t>
+      </w:r>
+      <w:r>
+        <w:rPr>
+          <w:rFonts w:ascii="Times New Roman" w:hAnsi="Times New Roman" w:cs="Times New Roman"/>
+          <w:i/>
+        </w:rPr>
+        <w:t>B</w:t>
+      </w:r>
+      <w:r>
+        <w:rPr>
+          <w:rFonts w:ascii="Times New Roman" w:hAnsi="Times New Roman" w:cs="Times New Roman"/>
+        </w:rPr>
+        <w:t>’ or ‘</w:t>
+      </w:r>
+      <w:r>
+        <w:rPr>
+          <w:rFonts w:ascii="Times New Roman" w:hAnsi="Times New Roman" w:cs="Times New Roman"/>
+          <w:i/>
+        </w:rPr>
+        <w:t>Burglary</w:t>
+      </w:r>
+      <w:r>
+        <w:rPr>
+          <w:rFonts w:ascii="Times New Roman" w:hAnsi="Times New Roman" w:cs="Times New Roman"/>
+        </w:rPr>
+        <w:t>’, which in turn contains two possible values: True or False. At the outcome of this, this count value would then be input into the numerator of the maximum likelihood estimation formula</w:t>
+      </w:r>
+      <w:r>
+        <w:rPr>
+          <w:rFonts w:ascii="Times New Roman" w:hAnsi="Times New Roman" w:cs="Times New Roman"/>
+        </w:rPr>
+        <w:t xml:space="preserve">, thus the estimated probability distribution value would be calculated by total count of a particular variable value </w:t>
+      </w:r>
+      <w:r>
+        <w:rPr>
+          <w:rFonts w:ascii="Times New Roman" w:hAnsi="Times New Roman" w:cs="Times New Roman"/>
+        </w:rPr>
+        <w:t xml:space="preserve">with an addition of one </w:t>
+      </w:r>
+      <w:r>
+        <w:rPr>
+          <w:rFonts w:ascii="Times New Roman" w:hAnsi="Times New Roman" w:cs="Times New Roman"/>
+        </w:rPr>
+        <w:t>divided by the number of observations within the dataset plus the domain size of the variable</w:t>
+      </w:r>
+      <w:r>
+        <w:rPr>
+          <w:rFonts w:ascii="Times New Roman" w:hAnsi="Times New Roman" w:cs="Times New Roman"/>
+        </w:rPr>
+        <w:t>, the size of which is indicative of the total number of unique values that are contained in a variable.</w:t>
+      </w:r>
+      <w:r>
+        <w:rPr>
+          <w:rFonts w:ascii="Times New Roman" w:hAnsi="Times New Roman" w:cs="Times New Roman"/>
+        </w:rPr>
+        <w:t xml:space="preserve"> </w:t>
+      </w:r>
+      <w:r>
+        <w:rPr>
+          <w:rFonts w:ascii="Times New Roman" w:hAnsi="Times New Roman" w:cs="Times New Roman"/>
+        </w:rPr>
+        <w:t>The formula for this version of the maximum likelihood estimation is defined below:</w:t>
       </w:r>
     </w:p>
     <w:p>
       <w:pPr>
-        <w:rPr>
-          <w:rFonts w:ascii="Times New Roman" w:hAnsi="Times New Roman" w:cs="Times New Roman"/>
-        </w:rPr>
-      </w:pPr>
-      <w:r>
-        <w:rPr>
-          <w:rFonts w:ascii="Times New Roman" w:hAnsi="Times New Roman" w:cs="Times New Roman"/>
-        </w:rPr>
-        <w:t xml:space="preserve">A Markov model can be considered as a stochastic, statistical model which can be utilised for modelling randomly changing systems. For example, the Markov </w:t>
-      </w:r>
-      <w:r>
-        <w:rPr>
-          <w:rFonts w:ascii="Times New Roman" w:hAnsi="Times New Roman" w:cs="Times New Roman"/>
-        </w:rPr>
-        <w:t>C</w:t>
-      </w:r>
-      <w:r>
-        <w:rPr>
-          <w:rFonts w:ascii="Times New Roman" w:hAnsi="Times New Roman" w:cs="Times New Roman"/>
-        </w:rPr>
-        <w:t xml:space="preserve">hain model models the system state with a random variable which is assumed to change as time passes, where it is assumed that the probability distribution for the system only adheres to a dependency on the probability distribution observed in the previous state. However, the system presented with this task merely provides </w:t>
-      </w:r>
-      <w:r>
-        <w:rPr>
-          <w:rFonts w:ascii="Times New Roman" w:hAnsi="Times New Roman" w:cs="Times New Roman"/>
-        </w:rPr>
-        <w:t>the emission distribution, transition distribution and the initial starting state probability which is assumed to be equiprobable. Th</w:t>
-      </w:r>
-      <w:r>
-        <w:rPr>
-          <w:rFonts w:ascii="Times New Roman" w:hAnsi="Times New Roman" w:cs="Times New Roman"/>
-        </w:rPr>
-        <w:t xml:space="preserve">is in turn presents the implication that </w:t>
-      </w:r>
-      <w:r>
-        <w:rPr>
-          <w:rFonts w:ascii="Times New Roman" w:hAnsi="Times New Roman" w:cs="Times New Roman"/>
-        </w:rPr>
-        <w:t xml:space="preserve">while </w:t>
-      </w:r>
-      <w:r>
-        <w:rPr>
-          <w:rFonts w:ascii="Times New Roman" w:hAnsi="Times New Roman" w:cs="Times New Roman"/>
-        </w:rPr>
-        <w:t xml:space="preserve">this system </w:t>
-      </w:r>
-      <w:r>
-        <w:rPr>
-          <w:rFonts w:ascii="Times New Roman" w:hAnsi="Times New Roman" w:cs="Times New Roman"/>
-        </w:rPr>
-        <w:t>has observations related to the system state,</w:t>
-      </w:r>
-      <w:r>
-        <w:rPr>
-          <w:rFonts w:ascii="Times New Roman" w:hAnsi="Times New Roman" w:cs="Times New Roman"/>
-        </w:rPr>
-        <w:t xml:space="preserve"> </w:t>
-      </w:r>
-      <w:r>
-        <w:rPr>
-          <w:rFonts w:ascii="Times New Roman" w:hAnsi="Times New Roman" w:cs="Times New Roman"/>
-        </w:rPr>
-        <w:t xml:space="preserve">the </w:t>
-      </w:r>
-      <w:r>
-        <w:rPr>
-          <w:rFonts w:ascii="Times New Roman" w:hAnsi="Times New Roman" w:cs="Times New Roman"/>
-        </w:rPr>
-        <w:t xml:space="preserve">state sequence and some of the system state sequence is hidden, thus the Markov chain model can be argued to not be an appropriate methodology for this </w:t>
-      </w:r>
-      <w:proofErr w:type="gramStart"/>
-      <w:r>
-        <w:rPr>
-          <w:rFonts w:ascii="Times New Roman" w:hAnsi="Times New Roman" w:cs="Times New Roman"/>
-        </w:rPr>
-        <w:t>particular system</w:t>
-      </w:r>
-      <w:proofErr w:type="gramEnd"/>
-      <w:r>
-        <w:rPr>
-          <w:rFonts w:ascii="Times New Roman" w:hAnsi="Times New Roman" w:cs="Times New Roman"/>
-        </w:rPr>
-        <w:t xml:space="preserve">. In contrast, a Hidden Markov Model </w:t>
-      </w:r>
-      <w:r>
-        <w:rPr>
-          <w:rFonts w:ascii="Times New Roman" w:hAnsi="Times New Roman" w:cs="Times New Roman"/>
-        </w:rPr>
-        <w:t xml:space="preserve">operates </w:t>
-      </w:r>
-      <w:proofErr w:type="gramStart"/>
-      <w:r>
-        <w:rPr>
-          <w:rFonts w:ascii="Times New Roman" w:hAnsi="Times New Roman" w:cs="Times New Roman"/>
-        </w:rPr>
-        <w:t>similar to</w:t>
-      </w:r>
-      <w:proofErr w:type="gramEnd"/>
-      <w:r>
-        <w:rPr>
-          <w:rFonts w:ascii="Times New Roman" w:hAnsi="Times New Roman" w:cs="Times New Roman"/>
-        </w:rPr>
-        <w:t xml:space="preserve"> a Markov Chain model</w:t>
-      </w:r>
-      <w:r>
-        <w:rPr>
-          <w:rFonts w:ascii="Times New Roman" w:hAnsi="Times New Roman" w:cs="Times New Roman"/>
-        </w:rPr>
-        <w:t xml:space="preserve"> but for a system where the </w:t>
-      </w:r>
-      <w:r>
-        <w:rPr>
-          <w:rFonts w:ascii="Times New Roman" w:hAnsi="Times New Roman" w:cs="Times New Roman"/>
-        </w:rPr>
-        <w:t xml:space="preserve">observations are </w:t>
-      </w:r>
-      <w:r>
-        <w:rPr>
-          <w:rFonts w:ascii="Times New Roman" w:hAnsi="Times New Roman" w:cs="Times New Roman"/>
-        </w:rPr>
-        <w:t>partially observable</w:t>
-      </w:r>
-      <w:r>
-        <w:rPr>
-          <w:rFonts w:ascii="Times New Roman" w:hAnsi="Times New Roman" w:cs="Times New Roman"/>
-        </w:rPr>
-        <w:t xml:space="preserve"> and contain </w:t>
-      </w:r>
-      <w:r>
-        <w:rPr>
-          <w:rFonts w:ascii="Times New Roman" w:hAnsi="Times New Roman" w:cs="Times New Roman"/>
-        </w:rPr>
-        <w:t xml:space="preserve">hidden states. The Hidden Markov Model operates under the belief that each state in the system has a probability distribution relative to </w:t>
-      </w:r>
-      <w:r>
-        <w:rPr>
-          <w:rFonts w:ascii="Times New Roman" w:hAnsi="Times New Roman" w:cs="Times New Roman"/>
-        </w:rPr>
-        <w:lastRenderedPageBreak/>
-        <w:t>the possible output values, and therefore the sequence of output values can be used to determine more information about the system state sequence.</w:t>
-      </w:r>
+        <w:jc w:val="both"/>
+        <w:rPr>
+          <w:rFonts w:ascii="Times New Roman" w:eastAsiaTheme="minorEastAsia" w:hAnsi="Times New Roman" w:cs="Times New Roman"/>
+        </w:rPr>
+      </w:pPr>
+      <m:oMathPara>
+        <m:oMath>
+          <m:r>
+            <w:rPr>
+              <w:rFonts w:ascii="Cambria Math" w:hAnsi="Cambria Math"/>
+            </w:rPr>
+            <m:t>P</m:t>
+          </m:r>
+          <m:d>
+            <m:dPr>
+              <m:ctrlPr>
+                <w:rPr>
+                  <w:rFonts w:ascii="Cambria Math" w:hAnsi="Cambria Math"/>
+                  <w:i/>
+                </w:rPr>
+              </m:ctrlPr>
+            </m:dPr>
+            <m:e>
+              <m:r>
+                <w:rPr>
+                  <w:rFonts w:ascii="Cambria Math" w:hAnsi="Cambria Math"/>
+                </w:rPr>
+                <m:t>X=x</m:t>
+              </m:r>
+            </m:e>
+          </m:d>
+          <m:r>
+            <w:rPr>
+              <w:rFonts w:ascii="Cambria Math" w:hAnsi="Cambria Math"/>
+            </w:rPr>
+            <m:t xml:space="preserve">= </m:t>
+          </m:r>
+          <m:f>
+            <m:fPr>
+              <m:ctrlPr>
+                <w:rPr>
+                  <w:rFonts w:ascii="Cambria Math" w:hAnsi="Cambria Math"/>
+                  <w:i/>
+                </w:rPr>
+              </m:ctrlPr>
+            </m:fPr>
+            <m:num>
+              <m:r>
+                <w:rPr>
+                  <w:rFonts w:ascii="Cambria Math" w:hAnsi="Cambria Math"/>
+                </w:rPr>
+                <m:t>count</m:t>
+              </m:r>
+              <m:d>
+                <m:dPr>
+                  <m:ctrlPr>
+                    <w:rPr>
+                      <w:rFonts w:ascii="Cambria Math" w:hAnsi="Cambria Math"/>
+                      <w:i/>
+                    </w:rPr>
+                  </m:ctrlPr>
+                </m:dPr>
+                <m:e>
+                  <m:r>
+                    <w:rPr>
+                      <w:rFonts w:ascii="Cambria Math" w:hAnsi="Cambria Math"/>
+                    </w:rPr>
+                    <m:t>x</m:t>
+                  </m:r>
+                </m:e>
+              </m:d>
+              <m:r>
+                <w:rPr>
+                  <w:rFonts w:ascii="Cambria Math" w:hAnsi="Cambria Math"/>
+                </w:rPr>
+                <m:t>+1</m:t>
+              </m:r>
+            </m:num>
+            <m:den>
+              <m:r>
+                <w:rPr>
+                  <w:rFonts w:ascii="Cambria Math" w:hAnsi="Cambria Math"/>
+                </w:rPr>
+                <m:t>count</m:t>
+              </m:r>
+              <m:d>
+                <m:dPr>
+                  <m:ctrlPr>
+                    <w:rPr>
+                      <w:rFonts w:ascii="Cambria Math" w:hAnsi="Cambria Math"/>
+                      <w:i/>
+                    </w:rPr>
+                  </m:ctrlPr>
+                </m:dPr>
+                <m:e>
+                  <m:r>
+                    <w:rPr>
+                      <w:rFonts w:ascii="Cambria Math" w:hAnsi="Cambria Math"/>
+                    </w:rPr>
+                    <m:t>X</m:t>
+                  </m:r>
+                </m:e>
+              </m:d>
+              <m:r>
+                <w:rPr>
+                  <w:rFonts w:ascii="Cambria Math" w:hAnsi="Cambria Math"/>
+                </w:rPr>
+                <m:t>+</m:t>
+              </m:r>
+              <m:d>
+                <m:dPr>
+                  <m:begChr m:val="|"/>
+                  <m:endChr m:val="|"/>
+                  <m:ctrlPr>
+                    <w:rPr>
+                      <w:rFonts w:ascii="Cambria Math" w:hAnsi="Cambria Math"/>
+                      <w:i/>
+                    </w:rPr>
+                  </m:ctrlPr>
+                </m:dPr>
+                <m:e>
+                  <m:r>
+                    <w:rPr>
+                      <w:rFonts w:ascii="Cambria Math" w:hAnsi="Cambria Math"/>
+                    </w:rPr>
+                    <m:t>X</m:t>
+                  </m:r>
+                </m:e>
+              </m:d>
+            </m:den>
+          </m:f>
+          <m:r>
+            <w:rPr>
+              <w:rFonts w:ascii="Cambria Math" w:hAnsi="Cambria Math"/>
+            </w:rPr>
+            <m:t xml:space="preserve"> </m:t>
+          </m:r>
+        </m:oMath>
+      </m:oMathPara>
     </w:p>
     <w:p>
       <w:pPr>
-        <w:rPr>
-          <w:rFonts w:ascii="Times New Roman" w:hAnsi="Times New Roman" w:cs="Times New Roman"/>
-        </w:rPr>
-      </w:pPr>
-      <w:r>
-        <w:rPr>
-          <w:rFonts w:ascii="Times New Roman" w:hAnsi="Times New Roman" w:cs="Times New Roman"/>
-        </w:rPr>
-        <w:t xml:space="preserve">To embody this concept into the design of the solution that was being developed, </w:t>
-      </w:r>
-      <w:r>
-        <w:rPr>
-          <w:rFonts w:ascii="Times New Roman" w:hAnsi="Times New Roman" w:cs="Times New Roman"/>
-        </w:rPr>
-        <w:t>the system required more information about the emission probability distribution the user could desire at each new state within the sequence of states of the system being modelled.</w:t>
-      </w:r>
-      <w:r>
-        <w:rPr>
-          <w:rFonts w:ascii="Times New Roman" w:hAnsi="Times New Roman" w:cs="Times New Roman"/>
-        </w:rPr>
-        <w:t xml:space="preserve"> </w:t>
-      </w:r>
-      <w:r>
-        <w:rPr>
-          <w:rFonts w:ascii="Times New Roman" w:hAnsi="Times New Roman" w:cs="Times New Roman"/>
-        </w:rPr>
-        <w:t xml:space="preserve">This operates under a recursive loop which constantly requests for new user input during each </w:t>
-      </w:r>
-      <w:proofErr w:type="gramStart"/>
-      <w:r>
-        <w:rPr>
-          <w:rFonts w:ascii="Times New Roman" w:hAnsi="Times New Roman" w:cs="Times New Roman"/>
-        </w:rPr>
-        <w:t>iterations</w:t>
-      </w:r>
-      <w:proofErr w:type="gramEnd"/>
-      <w:r>
-        <w:rPr>
-          <w:rFonts w:ascii="Times New Roman" w:hAnsi="Times New Roman" w:cs="Times New Roman"/>
-        </w:rPr>
-        <w:t xml:space="preserve">, whereby the user is prompted to input an appropriate sequence of symbols from the vocabulary defined within the system, these being either: </w:t>
-      </w:r>
-      <w:r>
-        <w:rPr>
-          <w:rFonts w:ascii="Times New Roman" w:hAnsi="Times New Roman" w:cs="Times New Roman"/>
-        </w:rPr>
-        <w:t>“W</w:t>
-      </w:r>
-      <w:r>
-        <w:rPr>
-          <w:rFonts w:ascii="Times New Roman" w:hAnsi="Times New Roman" w:cs="Times New Roman"/>
-        </w:rPr>
-        <w:t>arm</w:t>
-      </w:r>
-      <w:r>
-        <w:rPr>
-          <w:rFonts w:ascii="Times New Roman" w:hAnsi="Times New Roman" w:cs="Times New Roman"/>
-        </w:rPr>
-        <w:t>”</w:t>
-      </w:r>
-      <w:r>
-        <w:rPr>
-          <w:rFonts w:ascii="Times New Roman" w:hAnsi="Times New Roman" w:cs="Times New Roman"/>
-        </w:rPr>
-        <w:t xml:space="preserve">, </w:t>
-      </w:r>
-      <w:r>
-        <w:rPr>
-          <w:rFonts w:ascii="Times New Roman" w:hAnsi="Times New Roman" w:cs="Times New Roman"/>
-        </w:rPr>
-        <w:t>“C</w:t>
-      </w:r>
-      <w:r>
-        <w:rPr>
-          <w:rFonts w:ascii="Times New Roman" w:hAnsi="Times New Roman" w:cs="Times New Roman"/>
-        </w:rPr>
-        <w:t>old</w:t>
-      </w:r>
-      <w:r>
-        <w:rPr>
-          <w:rFonts w:ascii="Times New Roman" w:hAnsi="Times New Roman" w:cs="Times New Roman"/>
-        </w:rPr>
-        <w:t>”</w:t>
-      </w:r>
-      <w:r>
-        <w:rPr>
-          <w:rFonts w:ascii="Times New Roman" w:hAnsi="Times New Roman" w:cs="Times New Roman"/>
-        </w:rPr>
-        <w:t xml:space="preserve">, </w:t>
-      </w:r>
-      <w:r>
-        <w:rPr>
-          <w:rFonts w:ascii="Times New Roman" w:hAnsi="Times New Roman" w:cs="Times New Roman"/>
-        </w:rPr>
-        <w:t>“H</w:t>
-      </w:r>
-      <w:r>
-        <w:rPr>
-          <w:rFonts w:ascii="Times New Roman" w:hAnsi="Times New Roman" w:cs="Times New Roman"/>
-        </w:rPr>
-        <w:t>ot</w:t>
-      </w:r>
-      <w:r>
-        <w:rPr>
-          <w:rFonts w:ascii="Times New Roman" w:hAnsi="Times New Roman" w:cs="Times New Roman"/>
-        </w:rPr>
-        <w:t>”</w:t>
-      </w:r>
-      <w:r>
-        <w:rPr>
-          <w:rFonts w:ascii="Times New Roman" w:hAnsi="Times New Roman" w:cs="Times New Roman"/>
-        </w:rPr>
-        <w:t xml:space="preserve">, </w:t>
-      </w:r>
-      <w:r>
-        <w:rPr>
-          <w:rFonts w:ascii="Times New Roman" w:hAnsi="Times New Roman" w:cs="Times New Roman"/>
-        </w:rPr>
-        <w:t>“F</w:t>
-      </w:r>
-      <w:r>
-        <w:rPr>
-          <w:rFonts w:ascii="Times New Roman" w:hAnsi="Times New Roman" w:cs="Times New Roman"/>
-        </w:rPr>
-        <w:t>reezing</w:t>
-      </w:r>
-      <w:r>
-        <w:rPr>
-          <w:rFonts w:ascii="Times New Roman" w:hAnsi="Times New Roman" w:cs="Times New Roman"/>
-        </w:rPr>
-        <w:t>”</w:t>
-      </w:r>
-      <w:r>
-        <w:rPr>
-          <w:rFonts w:ascii="Times New Roman" w:hAnsi="Times New Roman" w:cs="Times New Roman"/>
-        </w:rPr>
-        <w:t xml:space="preserve">. </w:t>
-      </w:r>
-      <w:r>
-        <w:rPr>
-          <w:rFonts w:ascii="Times New Roman" w:hAnsi="Times New Roman" w:cs="Times New Roman"/>
-        </w:rPr>
-        <w:t>The input received from the user will refer to a series of possible emission probability distributions that are known and pre-set in the system</w:t>
-      </w:r>
-      <w:r>
-        <w:rPr>
-          <w:rFonts w:ascii="Times New Roman" w:hAnsi="Times New Roman" w:cs="Times New Roman"/>
-        </w:rPr>
-        <w:t>.</w:t>
+        <w:jc w:val="both"/>
+        <w:rPr>
+          <w:rFonts w:ascii="Times New Roman" w:eastAsiaTheme="minorEastAsia" w:hAnsi="Times New Roman" w:cs="Times New Roman"/>
+        </w:rPr>
+      </w:pPr>
+      <w:r>
+        <w:rPr>
+          <w:rFonts w:ascii="Times New Roman" w:eastAsiaTheme="minorEastAsia" w:hAnsi="Times New Roman" w:cs="Times New Roman"/>
+        </w:rPr>
+        <w:t>Similarly, this maximum likelihood function can be applied for instances where there may be more than one variable involved in the Bayesian network, such as ‘</w:t>
+      </w:r>
+      <m:oMath>
+        <m:r>
+          <w:rPr>
+            <w:rFonts w:ascii="Cambria Math" w:eastAsiaTheme="minorEastAsia" w:hAnsi="Cambria Math" w:cs="Times New Roman"/>
+          </w:rPr>
+          <m:t>P(x|y)</m:t>
+        </m:r>
+      </m:oMath>
+      <w:r>
+        <w:rPr>
+          <w:rFonts w:ascii="Times New Roman" w:eastAsiaTheme="minorEastAsia" w:hAnsi="Times New Roman" w:cs="Times New Roman"/>
+        </w:rPr>
+        <w:t>’.</w:t>
+      </w:r>
+      <w:r>
+        <w:rPr>
+          <w:rFonts w:ascii="Times New Roman" w:eastAsiaTheme="minorEastAsia" w:hAnsi="Times New Roman" w:cs="Times New Roman"/>
+        </w:rPr>
+        <w:t xml:space="preserve"> In this case, all instances where the values of variables ‘</w:t>
+      </w:r>
+      <w:r>
+        <w:rPr>
+          <w:rFonts w:ascii="Times New Roman" w:eastAsiaTheme="minorEastAsia" w:hAnsi="Times New Roman" w:cs="Times New Roman"/>
+          <w:i/>
+        </w:rPr>
+        <w:t>x</w:t>
+      </w:r>
+      <w:r>
+        <w:rPr>
+          <w:rFonts w:ascii="Times New Roman" w:eastAsiaTheme="minorEastAsia" w:hAnsi="Times New Roman" w:cs="Times New Roman"/>
+        </w:rPr>
+        <w:t>’ and ‘</w:t>
+      </w:r>
+      <w:r>
+        <w:rPr>
+          <w:rFonts w:ascii="Times New Roman" w:eastAsiaTheme="minorEastAsia" w:hAnsi="Times New Roman" w:cs="Times New Roman"/>
+          <w:i/>
+        </w:rPr>
+        <w:t>y</w:t>
+      </w:r>
+      <w:r>
+        <w:rPr>
+          <w:rFonts w:ascii="Times New Roman" w:eastAsiaTheme="minorEastAsia" w:hAnsi="Times New Roman" w:cs="Times New Roman"/>
+        </w:rPr>
+        <w:t>’ equal to true would be counted together and input into the numerator of the formula</w:t>
+      </w:r>
+      <w:r>
+        <w:rPr>
+          <w:rFonts w:ascii="Times New Roman" w:eastAsiaTheme="minorEastAsia" w:hAnsi="Times New Roman" w:cs="Times New Roman"/>
+        </w:rPr>
+        <w:t xml:space="preserve"> with an addition of one. In contrast however, </w:t>
+      </w:r>
+      <w:r>
+        <w:rPr>
+          <w:rFonts w:ascii="Times New Roman" w:eastAsiaTheme="minorEastAsia" w:hAnsi="Times New Roman" w:cs="Times New Roman"/>
+        </w:rPr>
+        <w:t xml:space="preserve">the total count of these values </w:t>
+      </w:r>
+      <w:r>
+        <w:rPr>
+          <w:rFonts w:ascii="Times New Roman" w:eastAsiaTheme="minorEastAsia" w:hAnsi="Times New Roman" w:cs="Times New Roman"/>
+        </w:rPr>
+        <w:t>is</w:t>
+      </w:r>
+      <w:r>
+        <w:rPr>
+          <w:rFonts w:ascii="Times New Roman" w:eastAsiaTheme="minorEastAsia" w:hAnsi="Times New Roman" w:cs="Times New Roman"/>
+        </w:rPr>
+        <w:t xml:space="preserve"> then divided by the total instances a value of the evidence variable appears plus the domain size of the query variable</w:t>
+      </w:r>
+      <w:r>
+        <w:rPr>
+          <w:rFonts w:ascii="Times New Roman" w:eastAsiaTheme="minorEastAsia" w:hAnsi="Times New Roman" w:cs="Times New Roman"/>
+        </w:rPr>
+        <w:t>. The formula for the two-variable alteration of the maximum likelihood function can be observed below:</w:t>
       </w:r>
     </w:p>
     <w:p>
       <w:pPr>
-        <w:autoSpaceDE w:val="0"/>
-        <w:autoSpaceDN w:val="0"/>
-        <w:adjustRightInd w:val="0"/>
-        <w:spacing w:after="0" w:line="240" w:lineRule="auto"/>
-        <w:rPr>
-          <w:rFonts w:ascii="Courier New" w:hAnsi="Courier New" w:cs="Courier New"/>
-          <w:color w:val="000000"/>
-          <w:sz w:val="20"/>
-          <w:szCs w:val="20"/>
-        </w:rPr>
-      </w:pPr>
+        <w:jc w:val="both"/>
+        <w:rPr>
+          <w:rFonts w:ascii="Times New Roman" w:eastAsiaTheme="minorEastAsia" w:hAnsi="Times New Roman" w:cs="Times New Roman"/>
+        </w:rPr>
+      </w:pPr>
+      <m:oMathPara>
+        <m:oMath>
+          <m:r>
+            <w:rPr>
+              <w:rFonts w:ascii="Cambria Math" w:hAnsi="Cambria Math"/>
+            </w:rPr>
+            <m:t>P</m:t>
+          </m:r>
+          <m:d>
+            <m:dPr>
+              <m:ctrlPr>
+                <w:rPr>
+                  <w:rFonts w:ascii="Cambria Math" w:hAnsi="Cambria Math"/>
+                  <w:i/>
+                </w:rPr>
+              </m:ctrlPr>
+            </m:dPr>
+            <m:e>
+              <m:r>
+                <w:rPr>
+                  <w:rFonts w:ascii="Cambria Math" w:hAnsi="Cambria Math"/>
+                </w:rPr>
+                <m:t>x|y</m:t>
+              </m:r>
+            </m:e>
+          </m:d>
+          <m:r>
+            <w:rPr>
+              <w:rFonts w:ascii="Cambria Math" w:hAnsi="Cambria Math"/>
+            </w:rPr>
+            <m:t xml:space="preserve">= </m:t>
+          </m:r>
+          <m:f>
+            <m:fPr>
+              <m:ctrlPr>
+                <w:rPr>
+                  <w:rFonts w:ascii="Cambria Math" w:hAnsi="Cambria Math"/>
+                  <w:i/>
+                </w:rPr>
+              </m:ctrlPr>
+            </m:fPr>
+            <m:num>
+              <m:r>
+                <w:rPr>
+                  <w:rFonts w:ascii="Cambria Math" w:hAnsi="Cambria Math"/>
+                </w:rPr>
+                <m:t>count</m:t>
+              </m:r>
+              <m:d>
+                <m:dPr>
+                  <m:ctrlPr>
+                    <w:rPr>
+                      <w:rFonts w:ascii="Cambria Math" w:hAnsi="Cambria Math"/>
+                      <w:i/>
+                    </w:rPr>
+                  </m:ctrlPr>
+                </m:dPr>
+                <m:e>
+                  <m:r>
+                    <w:rPr>
+                      <w:rFonts w:ascii="Cambria Math" w:hAnsi="Cambria Math"/>
+                    </w:rPr>
+                    <m:t>x|y</m:t>
+                  </m:r>
+                </m:e>
+              </m:d>
+              <m:r>
+                <w:rPr>
+                  <w:rFonts w:ascii="Cambria Math" w:hAnsi="Cambria Math"/>
+                </w:rPr>
+                <m:t>+1</m:t>
+              </m:r>
+            </m:num>
+            <m:den>
+              <m:r>
+                <w:rPr>
+                  <w:rFonts w:ascii="Cambria Math" w:hAnsi="Cambria Math"/>
+                </w:rPr>
+                <m:t>count</m:t>
+              </m:r>
+              <m:d>
+                <m:dPr>
+                  <m:ctrlPr>
+                    <w:rPr>
+                      <w:rFonts w:ascii="Cambria Math" w:hAnsi="Cambria Math"/>
+                      <w:i/>
+                    </w:rPr>
+                  </m:ctrlPr>
+                </m:dPr>
+                <m:e>
+                  <m:r>
+                    <w:rPr>
+                      <w:rFonts w:ascii="Cambria Math" w:hAnsi="Cambria Math"/>
+                    </w:rPr>
+                    <m:t>y</m:t>
+                  </m:r>
+                </m:e>
+              </m:d>
+              <m:r>
+                <w:rPr>
+                  <w:rFonts w:ascii="Cambria Math" w:hAnsi="Cambria Math"/>
+                </w:rPr>
+                <m:t>+</m:t>
+              </m:r>
+              <m:d>
+                <m:dPr>
+                  <m:begChr m:val="|"/>
+                  <m:endChr m:val="|"/>
+                  <m:ctrlPr>
+                    <w:rPr>
+                      <w:rFonts w:ascii="Cambria Math" w:hAnsi="Cambria Math"/>
+                      <w:i/>
+                    </w:rPr>
+                  </m:ctrlPr>
+                </m:dPr>
+                <m:e>
+                  <m:r>
+                    <w:rPr>
+                      <w:rFonts w:ascii="Cambria Math" w:hAnsi="Cambria Math"/>
+                    </w:rPr>
+                    <m:t>X</m:t>
+                  </m:r>
+                </m:e>
+              </m:d>
+            </m:den>
+          </m:f>
+          <m:r>
+            <w:rPr>
+              <w:rFonts w:ascii="Cambria Math" w:hAnsi="Cambria Math"/>
+            </w:rPr>
+            <m:t xml:space="preserve"> </m:t>
+          </m:r>
+        </m:oMath>
+      </m:oMathPara>
     </w:p>
     <w:p>
       <w:pPr>
-        <w:autoSpaceDE w:val="0"/>
-        <w:autoSpaceDN w:val="0"/>
-        <w:adjustRightInd w:val="0"/>
-        <w:spacing w:after="0" w:line="240" w:lineRule="auto"/>
-        <w:rPr>
-          <w:rFonts w:ascii="Courier New" w:hAnsi="Courier New" w:cs="Courier New"/>
-          <w:sz w:val="24"/>
-          <w:szCs w:val="24"/>
-        </w:rPr>
-      </w:pPr>
-      <w:r>
-        <w:rPr>
-          <w:rFonts w:ascii="Courier New" w:hAnsi="Courier New" w:cs="Courier New"/>
-          <w:color w:val="000000"/>
-          <w:sz w:val="20"/>
-          <w:szCs w:val="20"/>
-        </w:rPr>
-        <w:t>warm = [0.45,0.00</w:t>
-      </w:r>
-      <w:r>
-        <w:rPr>
-          <w:rFonts w:ascii="Courier New" w:hAnsi="Courier New" w:cs="Courier New"/>
-          <w:color w:val="000000"/>
-          <w:sz w:val="20"/>
-          <w:szCs w:val="20"/>
-        </w:rPr>
-        <w:tab/>
-      </w:r>
-      <w:r>
-        <w:rPr>
-          <w:rFonts w:ascii="Courier New" w:hAnsi="Courier New" w:cs="Courier New"/>
-          <w:color w:val="000000"/>
-          <w:sz w:val="20"/>
-          <w:szCs w:val="20"/>
-        </w:rPr>
-        <w:tab/>
+        <w:jc w:val="both"/>
+        <w:rPr>
+          <w:rFonts w:ascii="Times New Roman" w:eastAsiaTheme="minorEastAsia" w:hAnsi="Times New Roman" w:cs="Times New Roman"/>
+        </w:rPr>
+      </w:pPr>
+      <w:r>
+        <w:rPr>
+          <w:rFonts w:ascii="Times New Roman" w:eastAsiaTheme="minorEastAsia" w:hAnsi="Times New Roman" w:cs="Times New Roman"/>
+        </w:rPr>
+        <w:t>Furthermore, this algorithm was also adapted to consider cases where there are three variables involved</w:t>
+      </w:r>
+      <w:r>
+        <w:rPr>
+          <w:rFonts w:ascii="Times New Roman" w:eastAsiaTheme="minorEastAsia" w:hAnsi="Times New Roman" w:cs="Times New Roman"/>
+        </w:rPr>
+        <w:t xml:space="preserve">, </w:t>
+      </w:r>
+      <w:r>
+        <w:rPr>
+          <w:rFonts w:ascii="Times New Roman" w:eastAsiaTheme="minorEastAsia" w:hAnsi="Times New Roman" w:cs="Times New Roman"/>
+        </w:rPr>
+        <w:t>for example ‘</w:t>
+      </w:r>
+      <m:oMath>
+        <m:r>
+          <w:rPr>
+            <w:rFonts w:ascii="Cambria Math" w:hAnsi="Cambria Math"/>
+          </w:rPr>
+          <m:t>P</m:t>
+        </m:r>
+        <m:d>
+          <m:dPr>
+            <m:ctrlPr>
+              <w:rPr>
+                <w:rFonts w:ascii="Cambria Math" w:hAnsi="Cambria Math"/>
+                <w:i/>
+              </w:rPr>
+            </m:ctrlPr>
+          </m:dPr>
+          <m:e>
+            <m:r>
+              <w:rPr>
+                <w:rFonts w:ascii="Cambria Math" w:hAnsi="Cambria Math"/>
+              </w:rPr>
+              <m:t>x|y,z</m:t>
+            </m:r>
+          </m:e>
+        </m:d>
+      </m:oMath>
+      <w:r>
+        <w:rPr>
+          <w:rFonts w:ascii="Times New Roman" w:eastAsiaTheme="minorEastAsia" w:hAnsi="Times New Roman" w:cs="Times New Roman"/>
+        </w:rPr>
+        <w:t>’.</w:t>
+      </w:r>
+      <w:r>
+        <w:rPr>
+          <w:rFonts w:ascii="Times New Roman" w:eastAsiaTheme="minorEastAsia" w:hAnsi="Times New Roman" w:cs="Times New Roman"/>
+        </w:rPr>
         <w:t xml:space="preserve"> </w:t>
       </w:r>
       <w:r>
         <w:rPr>
-          <w:rFonts w:ascii="Courier New" w:hAnsi="Courier New" w:cs="Courier New"/>
-          <w:color w:val="000000"/>
-          <w:sz w:val="20"/>
-          <w:szCs w:val="20"/>
-        </w:rPr>
-        <w:t>cold = [0.45,0.00</w:t>
+          <w:rFonts w:ascii="Times New Roman" w:eastAsiaTheme="minorEastAsia" w:hAnsi="Times New Roman" w:cs="Times New Roman"/>
+        </w:rPr>
+        <w:t>This version of the maximum likelihood estimation algorithm operates similarly to the case where two variables might be considered by the algorithm, where instead the third new variable is simply added as an additional evidence variable in the numerator and denominator of the formula. As a result, only instances where variables ‘</w:t>
+      </w:r>
+      <w:r>
+        <w:rPr>
+          <w:rFonts w:ascii="Times New Roman" w:eastAsiaTheme="minorEastAsia" w:hAnsi="Times New Roman" w:cs="Times New Roman"/>
+          <w:i/>
+        </w:rPr>
+        <w:t>x</w:t>
+      </w:r>
+      <w:r>
+        <w:rPr>
+          <w:rFonts w:ascii="Times New Roman" w:eastAsiaTheme="minorEastAsia" w:hAnsi="Times New Roman" w:cs="Times New Roman"/>
+        </w:rPr>
+        <w:t>’, ‘</w:t>
+      </w:r>
+      <w:r>
+        <w:rPr>
+          <w:rFonts w:ascii="Times New Roman" w:eastAsiaTheme="minorEastAsia" w:hAnsi="Times New Roman" w:cs="Times New Roman"/>
+          <w:i/>
+        </w:rPr>
+        <w:t>y</w:t>
+      </w:r>
+      <w:r>
+        <w:rPr>
+          <w:rFonts w:ascii="Times New Roman" w:eastAsiaTheme="minorEastAsia" w:hAnsi="Times New Roman" w:cs="Times New Roman"/>
+        </w:rPr>
+        <w:t>’ and ‘</w:t>
+      </w:r>
+      <w:r>
+        <w:rPr>
+          <w:rFonts w:ascii="Times New Roman" w:eastAsiaTheme="minorEastAsia" w:hAnsi="Times New Roman" w:cs="Times New Roman"/>
+          <w:i/>
+        </w:rPr>
+        <w:t>z</w:t>
+      </w:r>
+      <w:r>
+        <w:rPr>
+          <w:rFonts w:ascii="Times New Roman" w:eastAsiaTheme="minorEastAsia" w:hAnsi="Times New Roman" w:cs="Times New Roman"/>
+        </w:rPr>
+        <w:t>’ are equal to a value within the variable are counted, for example in this case all instances where variables ‘</w:t>
+      </w:r>
+      <w:r>
+        <w:rPr>
+          <w:rFonts w:ascii="Times New Roman" w:eastAsiaTheme="minorEastAsia" w:hAnsi="Times New Roman" w:cs="Times New Roman"/>
+          <w:i/>
+        </w:rPr>
+        <w:t>x</w:t>
+      </w:r>
+      <w:r>
+        <w:rPr>
+          <w:rFonts w:ascii="Times New Roman" w:eastAsiaTheme="minorEastAsia" w:hAnsi="Times New Roman" w:cs="Times New Roman"/>
+        </w:rPr>
+        <w:t>’, ‘</w:t>
+      </w:r>
+      <w:r>
+        <w:rPr>
+          <w:rFonts w:ascii="Times New Roman" w:eastAsiaTheme="minorEastAsia" w:hAnsi="Times New Roman" w:cs="Times New Roman"/>
+          <w:i/>
+        </w:rPr>
+        <w:t>y</w:t>
+      </w:r>
+      <w:r>
+        <w:rPr>
+          <w:rFonts w:ascii="Times New Roman" w:eastAsiaTheme="minorEastAsia" w:hAnsi="Times New Roman" w:cs="Times New Roman"/>
+        </w:rPr>
+        <w:t>’ and ‘</w:t>
+      </w:r>
+      <w:r>
+        <w:rPr>
+          <w:rFonts w:ascii="Times New Roman" w:eastAsiaTheme="minorEastAsia" w:hAnsi="Times New Roman" w:cs="Times New Roman"/>
+          <w:i/>
+        </w:rPr>
+        <w:t>z</w:t>
+      </w:r>
+      <w:r>
+        <w:rPr>
+          <w:rFonts w:ascii="Times New Roman" w:eastAsiaTheme="minorEastAsia" w:hAnsi="Times New Roman" w:cs="Times New Roman"/>
+        </w:rPr>
+        <w:t xml:space="preserve">’ equal to true would be counted by the function. This is then divided by </w:t>
+      </w:r>
+      <w:r>
+        <w:rPr>
+          <w:rFonts w:ascii="Times New Roman" w:eastAsiaTheme="minorEastAsia" w:hAnsi="Times New Roman" w:cs="Times New Roman"/>
+        </w:rPr>
+        <w:t>the total count of instances where only the evidence variables, ‘</w:t>
+      </w:r>
+      <w:r>
+        <w:rPr>
+          <w:rFonts w:ascii="Times New Roman" w:eastAsiaTheme="minorEastAsia" w:hAnsi="Times New Roman" w:cs="Times New Roman"/>
+          <w:i/>
+        </w:rPr>
+        <w:t>y</w:t>
+      </w:r>
+      <w:r>
+        <w:rPr>
+          <w:rFonts w:ascii="Times New Roman" w:eastAsiaTheme="minorEastAsia" w:hAnsi="Times New Roman" w:cs="Times New Roman"/>
+        </w:rPr>
+        <w:t>’ and ‘</w:t>
+      </w:r>
+      <w:r>
+        <w:rPr>
+          <w:rFonts w:ascii="Times New Roman" w:eastAsiaTheme="minorEastAsia" w:hAnsi="Times New Roman" w:cs="Times New Roman"/>
+          <w:i/>
+        </w:rPr>
+        <w:t>z</w:t>
+      </w:r>
+      <w:r>
+        <w:rPr>
+          <w:rFonts w:ascii="Times New Roman" w:eastAsiaTheme="minorEastAsia" w:hAnsi="Times New Roman" w:cs="Times New Roman"/>
+        </w:rPr>
+        <w:t xml:space="preserve">’, are equal to the same conditional value plus the domain size of the query variable. This can be represented in the three-variable formula below: </w:t>
       </w:r>
     </w:p>
     <w:p>
       <w:pPr>
-        <w:autoSpaceDE w:val="0"/>
-        <w:autoSpaceDN w:val="0"/>
-        <w:adjustRightInd w:val="0"/>
-        <w:spacing w:after="0" w:line="240" w:lineRule="auto"/>
-        <w:rPr>
-          <w:rFonts w:ascii="Courier New" w:hAnsi="Courier New" w:cs="Courier New"/>
-          <w:sz w:val="24"/>
-          <w:szCs w:val="24"/>
-        </w:rPr>
-      </w:pPr>
-      <w:r>
-        <w:rPr>
-          <w:rFonts w:ascii="Courier New" w:hAnsi="Courier New" w:cs="Courier New"/>
-          <w:color w:val="000000"/>
-          <w:sz w:val="20"/>
-          <w:szCs w:val="20"/>
-        </w:rPr>
-        <w:t xml:space="preserve">        0.00,0.05] </w:t>
-      </w:r>
-      <w:r>
-        <w:rPr>
-          <w:rFonts w:ascii="Courier New" w:hAnsi="Courier New" w:cs="Courier New"/>
-          <w:color w:val="000000"/>
-          <w:sz w:val="20"/>
-          <w:szCs w:val="20"/>
-        </w:rPr>
-        <w:tab/>
-      </w:r>
-      <w:r>
-        <w:rPr>
-          <w:rFonts w:ascii="Courier New" w:hAnsi="Courier New" w:cs="Courier New"/>
-          <w:color w:val="000000"/>
-          <w:sz w:val="20"/>
-          <w:szCs w:val="20"/>
-        </w:rPr>
-        <w:t xml:space="preserve"> </w:t>
-      </w:r>
-      <w:r>
-        <w:rPr>
-          <w:rFonts w:ascii="Courier New" w:hAnsi="Courier New" w:cs="Courier New"/>
-          <w:color w:val="000000"/>
-          <w:sz w:val="20"/>
-          <w:szCs w:val="20"/>
-        </w:rPr>
-        <w:tab/>
-        <w:t xml:space="preserve">   </w:t>
-      </w:r>
-      <w:r>
-        <w:rPr>
-          <w:rFonts w:ascii="Courier New" w:hAnsi="Courier New" w:cs="Courier New"/>
-          <w:color w:val="000000"/>
-          <w:sz w:val="20"/>
-          <w:szCs w:val="20"/>
-        </w:rPr>
-        <w:t>0.00,0.05]</w:t>
-      </w:r>
+        <w:jc w:val="both"/>
+        <w:rPr>
+          <w:rFonts w:ascii="Times New Roman" w:eastAsiaTheme="minorEastAsia" w:hAnsi="Times New Roman" w:cs="Times New Roman"/>
+        </w:rPr>
+      </w:pPr>
+      <m:oMathPara>
+        <m:oMath>
+          <m:r>
+            <w:rPr>
+              <w:rFonts w:ascii="Cambria Math" w:hAnsi="Cambria Math"/>
+            </w:rPr>
+            <m:t>P</m:t>
+          </m:r>
+          <m:d>
+            <m:dPr>
+              <m:ctrlPr>
+                <w:rPr>
+                  <w:rFonts w:ascii="Cambria Math" w:hAnsi="Cambria Math"/>
+                  <w:i/>
+                </w:rPr>
+              </m:ctrlPr>
+            </m:dPr>
+            <m:e>
+              <m:r>
+                <w:rPr>
+                  <w:rFonts w:ascii="Cambria Math" w:hAnsi="Cambria Math"/>
+                </w:rPr>
+                <m:t>x|y,z</m:t>
+              </m:r>
+            </m:e>
+          </m:d>
+          <m:r>
+            <w:rPr>
+              <w:rFonts w:ascii="Cambria Math" w:hAnsi="Cambria Math"/>
+            </w:rPr>
+            <m:t xml:space="preserve">= </m:t>
+          </m:r>
+          <m:f>
+            <m:fPr>
+              <m:ctrlPr>
+                <w:rPr>
+                  <w:rFonts w:ascii="Cambria Math" w:hAnsi="Cambria Math"/>
+                  <w:i/>
+                </w:rPr>
+              </m:ctrlPr>
+            </m:fPr>
+            <m:num>
+              <m:r>
+                <w:rPr>
+                  <w:rFonts w:ascii="Cambria Math" w:hAnsi="Cambria Math"/>
+                </w:rPr>
+                <m:t>count</m:t>
+              </m:r>
+              <m:d>
+                <m:dPr>
+                  <m:ctrlPr>
+                    <w:rPr>
+                      <w:rFonts w:ascii="Cambria Math" w:hAnsi="Cambria Math"/>
+                      <w:i/>
+                    </w:rPr>
+                  </m:ctrlPr>
+                </m:dPr>
+                <m:e>
+                  <m:r>
+                    <w:rPr>
+                      <w:rFonts w:ascii="Cambria Math" w:hAnsi="Cambria Math"/>
+                    </w:rPr>
+                    <m:t>x|y,z</m:t>
+                  </m:r>
+                </m:e>
+              </m:d>
+              <m:r>
+                <w:rPr>
+                  <w:rFonts w:ascii="Cambria Math" w:hAnsi="Cambria Math"/>
+                </w:rPr>
+                <m:t>+1</m:t>
+              </m:r>
+            </m:num>
+            <m:den>
+              <m:r>
+                <w:rPr>
+                  <w:rFonts w:ascii="Cambria Math" w:hAnsi="Cambria Math"/>
+                </w:rPr>
+                <m:t>count</m:t>
+              </m:r>
+              <m:d>
+                <m:dPr>
+                  <m:ctrlPr>
+                    <w:rPr>
+                      <w:rFonts w:ascii="Cambria Math" w:hAnsi="Cambria Math"/>
+                      <w:i/>
+                    </w:rPr>
+                  </m:ctrlPr>
+                </m:dPr>
+                <m:e>
+                  <m:r>
+                    <w:rPr>
+                      <w:rFonts w:ascii="Cambria Math" w:hAnsi="Cambria Math"/>
+                    </w:rPr>
+                    <m:t>y,z</m:t>
+                  </m:r>
+                </m:e>
+              </m:d>
+              <m:r>
+                <w:rPr>
+                  <w:rFonts w:ascii="Cambria Math" w:hAnsi="Cambria Math"/>
+                </w:rPr>
+                <m:t>+</m:t>
+              </m:r>
+              <m:d>
+                <m:dPr>
+                  <m:begChr m:val="|"/>
+                  <m:endChr m:val="|"/>
+                  <m:ctrlPr>
+                    <w:rPr>
+                      <w:rFonts w:ascii="Cambria Math" w:hAnsi="Cambria Math"/>
+                      <w:i/>
+                    </w:rPr>
+                  </m:ctrlPr>
+                </m:dPr>
+                <m:e>
+                  <m:r>
+                    <w:rPr>
+                      <w:rFonts w:ascii="Cambria Math" w:hAnsi="Cambria Math"/>
+                    </w:rPr>
+                    <m:t>X</m:t>
+                  </m:r>
+                </m:e>
+              </m:d>
+            </m:den>
+          </m:f>
+          <m:r>
+            <w:rPr>
+              <w:rFonts w:ascii="Cambria Math" w:hAnsi="Cambria Math"/>
+            </w:rPr>
+            <m:t xml:space="preserve"> </m:t>
+          </m:r>
+        </m:oMath>
+      </m:oMathPara>
     </w:p>
     <w:p>
       <w:pPr>
-        <w:autoSpaceDE w:val="0"/>
-        <w:autoSpaceDN w:val="0"/>
-        <w:adjustRightInd w:val="0"/>
-        <w:spacing w:after="0" w:line="240" w:lineRule="auto"/>
-        <w:rPr>
-          <w:rFonts w:ascii="Courier New" w:hAnsi="Courier New" w:cs="Courier New"/>
-          <w:sz w:val="24"/>
-          <w:szCs w:val="24"/>
-        </w:rPr>
-      </w:pPr>
-      <w:r>
-        <w:rPr>
-          <w:rFonts w:ascii="Courier New" w:hAnsi="Courier New" w:cs="Courier New"/>
-          <w:color w:val="000000"/>
-          <w:sz w:val="20"/>
-          <w:szCs w:val="20"/>
-        </w:rPr>
-        <w:t>hot = [0.05,0.0</w:t>
-      </w:r>
-      <w:r>
-        <w:rPr>
-          <w:rFonts w:ascii="Courier New" w:hAnsi="Courier New" w:cs="Courier New"/>
-          <w:color w:val="000000"/>
-          <w:sz w:val="20"/>
-          <w:szCs w:val="20"/>
-        </w:rPr>
-        <w:t>0</w:t>
-      </w:r>
-      <w:r>
-        <w:rPr>
-          <w:rFonts w:ascii="Courier New" w:hAnsi="Courier New" w:cs="Courier New"/>
-          <w:color w:val="000000"/>
-          <w:sz w:val="20"/>
-          <w:szCs w:val="20"/>
-        </w:rPr>
-        <w:tab/>
-      </w:r>
-      <w:r>
-        <w:rPr>
-          <w:rFonts w:ascii="Courier New" w:hAnsi="Courier New" w:cs="Courier New"/>
-          <w:color w:val="000000"/>
-          <w:sz w:val="20"/>
-          <w:szCs w:val="20"/>
-        </w:rPr>
-        <w:tab/>
-      </w:r>
-      <w:r>
-        <w:rPr>
-          <w:rFonts w:ascii="Courier New" w:hAnsi="Courier New" w:cs="Courier New"/>
-          <w:color w:val="000000"/>
-          <w:sz w:val="20"/>
-          <w:szCs w:val="20"/>
-        </w:rPr>
-        <w:t xml:space="preserve"> </w:t>
-      </w:r>
-      <w:r>
-        <w:rPr>
-          <w:rFonts w:ascii="Courier New" w:hAnsi="Courier New" w:cs="Courier New"/>
-          <w:color w:val="000000"/>
-          <w:sz w:val="20"/>
-          <w:szCs w:val="20"/>
-        </w:rPr>
-        <w:t>freezing = [0.05,0.0</w:t>
-      </w:r>
-      <w:r>
-        <w:rPr>
-          <w:rFonts w:ascii="Courier New" w:hAnsi="Courier New" w:cs="Courier New"/>
-          <w:color w:val="000000"/>
-          <w:sz w:val="20"/>
-          <w:szCs w:val="20"/>
-        </w:rPr>
-        <w:t>0</w:t>
+        <w:jc w:val="both"/>
+        <w:rPr>
+          <w:rFonts w:ascii="Times New Roman" w:eastAsiaTheme="minorEastAsia" w:hAnsi="Times New Roman" w:cs="Times New Roman"/>
+        </w:rPr>
+      </w:pPr>
+      <w:r>
+        <w:rPr>
+          <w:rFonts w:ascii="Times New Roman" w:eastAsiaTheme="minorEastAsia" w:hAnsi="Times New Roman" w:cs="Times New Roman"/>
+        </w:rPr>
+        <w:lastRenderedPageBreak/>
+        <w:t xml:space="preserve">By utilising these three versions of the maximum likelihood estimation algorithm, it is subsequently possible to perform parameter estimation and estimate possibility distribution values for all the variables in the conditional probability table </w:t>
+      </w:r>
+      <w:r>
+        <w:rPr>
+          <w:rFonts w:ascii="Times New Roman" w:eastAsiaTheme="minorEastAsia" w:hAnsi="Times New Roman" w:cs="Times New Roman"/>
+        </w:rPr>
+        <w:t xml:space="preserve">based on the input dataset </w:t>
+      </w:r>
+      <w:r>
+        <w:rPr>
+          <w:rFonts w:ascii="Times New Roman" w:eastAsiaTheme="minorEastAsia" w:hAnsi="Times New Roman" w:cs="Times New Roman"/>
+        </w:rPr>
+        <w:t xml:space="preserve">in accordance to the Bayesian network structure. </w:t>
+      </w:r>
+      <w:r>
+        <w:rPr>
+          <w:rFonts w:ascii="Times New Roman" w:eastAsiaTheme="minorEastAsia" w:hAnsi="Times New Roman" w:cs="Times New Roman"/>
+        </w:rPr>
+        <w:t>With this, it is possible to estimate the probability values for all of the variables that will be considered as parameters for this particular Bayesian network which can subsequently be input into the next phase of the system architecture: the inference algorithm.</w:t>
       </w:r>
     </w:p>
     <w:p>
       <w:pPr>
-        <w:autoSpaceDE w:val="0"/>
-        <w:autoSpaceDN w:val="0"/>
-        <w:adjustRightInd w:val="0"/>
-        <w:spacing w:after="0" w:line="240" w:lineRule="auto"/>
-        <w:rPr>
-          <w:rFonts w:ascii="Courier New" w:hAnsi="Courier New" w:cs="Courier New"/>
-          <w:sz w:val="24"/>
-          <w:szCs w:val="24"/>
-        </w:rPr>
-      </w:pPr>
-      <w:r>
-        <w:rPr>
-          <w:rFonts w:ascii="Courier New" w:hAnsi="Courier New" w:cs="Courier New"/>
-          <w:color w:val="000000"/>
-          <w:sz w:val="20"/>
-          <w:szCs w:val="20"/>
-        </w:rPr>
-        <w:t xml:space="preserve">       0.</w:t>
-      </w:r>
-      <w:r>
-        <w:rPr>
-          <w:rFonts w:ascii="Courier New" w:hAnsi="Courier New" w:cs="Courier New"/>
-          <w:color w:val="000000"/>
-          <w:sz w:val="20"/>
-          <w:szCs w:val="20"/>
-        </w:rPr>
-        <w:t>0</w:t>
-      </w:r>
-      <w:r>
-        <w:rPr>
-          <w:rFonts w:ascii="Courier New" w:hAnsi="Courier New" w:cs="Courier New"/>
-          <w:color w:val="000000"/>
-          <w:sz w:val="20"/>
-          <w:szCs w:val="20"/>
-        </w:rPr>
-        <w:t>0,0.45]</w:t>
-      </w:r>
-      <w:r>
-        <w:rPr>
-          <w:rFonts w:ascii="Courier New" w:hAnsi="Courier New" w:cs="Courier New"/>
-          <w:color w:val="000000"/>
-          <w:sz w:val="20"/>
-          <w:szCs w:val="20"/>
-        </w:rPr>
-        <w:tab/>
-        <w:t xml:space="preserve">             </w:t>
-      </w:r>
-      <w:r>
-        <w:rPr>
-          <w:rFonts w:ascii="Courier New" w:hAnsi="Courier New" w:cs="Courier New"/>
-          <w:color w:val="000000"/>
-          <w:sz w:val="20"/>
-          <w:szCs w:val="20"/>
-        </w:rPr>
-        <w:tab/>
+        <w:jc w:val="both"/>
+        <w:rPr>
+          <w:rFonts w:ascii="Times New Roman" w:eastAsiaTheme="minorEastAsia" w:hAnsi="Times New Roman" w:cs="Times New Roman"/>
+        </w:rPr>
+      </w:pPr>
+      <w:r>
+        <w:rPr>
+          <w:rFonts w:ascii="Times New Roman" w:eastAsiaTheme="minorEastAsia" w:hAnsi="Times New Roman" w:cs="Times New Roman"/>
+        </w:rPr>
+        <w:t xml:space="preserve">The inference algorithm stage of the system involves the system capacity for deriving </w:t>
+      </w:r>
+      <w:r>
+        <w:rPr>
+          <w:rFonts w:ascii="Times New Roman" w:eastAsiaTheme="minorEastAsia" w:hAnsi="Times New Roman" w:cs="Times New Roman"/>
+        </w:rPr>
+        <w:t>new uncertain probabilities based on the known probabilities</w:t>
+      </w:r>
+      <w:r>
+        <w:rPr>
+          <w:rFonts w:ascii="Times New Roman" w:eastAsiaTheme="minorEastAsia" w:hAnsi="Times New Roman" w:cs="Times New Roman"/>
+        </w:rPr>
+        <w:t xml:space="preserve">, </w:t>
+      </w:r>
+      <w:r>
+        <w:rPr>
+          <w:rFonts w:ascii="Times New Roman" w:eastAsiaTheme="minorEastAsia" w:hAnsi="Times New Roman" w:cs="Times New Roman"/>
+        </w:rPr>
+        <w:t xml:space="preserve">Russel </w:t>
+      </w:r>
+      <w:r>
+        <w:rPr>
+          <w:rFonts w:ascii="Times New Roman" w:eastAsiaTheme="minorEastAsia" w:hAnsi="Times New Roman" w:cs="Times New Roman"/>
+        </w:rPr>
+        <w:t xml:space="preserve">and </w:t>
+      </w:r>
+      <w:proofErr w:type="spellStart"/>
+      <w:r>
+        <w:rPr>
+          <w:rFonts w:ascii="Times New Roman" w:eastAsiaTheme="minorEastAsia" w:hAnsi="Times New Roman" w:cs="Times New Roman"/>
+        </w:rPr>
+        <w:t>Norvig</w:t>
+      </w:r>
+      <w:proofErr w:type="spellEnd"/>
+      <w:r>
+        <w:rPr>
+          <w:rFonts w:ascii="Times New Roman" w:eastAsiaTheme="minorEastAsia" w:hAnsi="Times New Roman" w:cs="Times New Roman"/>
+        </w:rPr>
+        <w:t xml:space="preserve"> (</w:t>
+      </w:r>
+      <w:r>
+        <w:rPr>
+          <w:rFonts w:ascii="Times New Roman" w:eastAsiaTheme="minorEastAsia" w:hAnsi="Times New Roman" w:cs="Times New Roman"/>
+        </w:rPr>
+        <w:t>2003</w:t>
+      </w:r>
+      <w:r>
+        <w:rPr>
+          <w:rFonts w:ascii="Times New Roman" w:eastAsiaTheme="minorEastAsia" w:hAnsi="Times New Roman" w:cs="Times New Roman"/>
+        </w:rPr>
+        <w:t xml:space="preserve">) surmise that the task for a probabilistic inference system is to compute the posterior probability distributions for a set of query </w:t>
+      </w:r>
+      <w:r>
+        <w:rPr>
+          <w:rFonts w:ascii="Times New Roman" w:eastAsiaTheme="minorEastAsia" w:hAnsi="Times New Roman" w:cs="Times New Roman"/>
+        </w:rPr>
         <w:t xml:space="preserve"> </w:t>
       </w:r>
       <w:r>
         <w:rPr>
-          <w:rFonts w:ascii="Courier New" w:hAnsi="Courier New" w:cs="Courier New"/>
-          <w:color w:val="000000"/>
-          <w:sz w:val="20"/>
-          <w:szCs w:val="20"/>
-        </w:rPr>
-        <w:t>0.0</w:t>
-      </w:r>
-      <w:r>
-        <w:rPr>
-          <w:rFonts w:ascii="Courier New" w:hAnsi="Courier New" w:cs="Courier New"/>
-          <w:color w:val="000000"/>
-          <w:sz w:val="20"/>
-          <w:szCs w:val="20"/>
-        </w:rPr>
-        <w:t>0</w:t>
-      </w:r>
-      <w:r>
-        <w:rPr>
-          <w:rFonts w:ascii="Courier New" w:hAnsi="Courier New" w:cs="Courier New"/>
-          <w:color w:val="000000"/>
-          <w:sz w:val="20"/>
-          <w:szCs w:val="20"/>
-        </w:rPr>
-        <w:t>,0.45]</w:t>
+          <w:rFonts w:ascii="Times New Roman" w:eastAsiaTheme="minorEastAsia" w:hAnsi="Times New Roman" w:cs="Times New Roman"/>
+        </w:rPr>
+        <w:t xml:space="preserve">variables given an observed event describing the assignment of values for a set of evidence variables. </w:t>
+      </w:r>
+      <w:r>
+        <w:rPr>
+          <w:rFonts w:ascii="Times New Roman" w:eastAsiaTheme="minorEastAsia" w:hAnsi="Times New Roman" w:cs="Times New Roman"/>
+        </w:rPr>
+        <w:t>However, there are multiple methodologies for accomplishing the inference stage of the system,</w:t>
+      </w:r>
+      <w:r>
+        <w:rPr>
+          <w:rFonts w:ascii="Times New Roman" w:eastAsiaTheme="minorEastAsia" w:hAnsi="Times New Roman" w:cs="Times New Roman"/>
+        </w:rPr>
+        <w:t xml:space="preserve"> for example one approach would be to perform an exact inference methodology such as inference by enumeration.</w:t>
+      </w:r>
+      <w:r>
+        <w:rPr>
+          <w:rFonts w:ascii="Times New Roman" w:eastAsiaTheme="minorEastAsia" w:hAnsi="Times New Roman" w:cs="Times New Roman"/>
+        </w:rPr>
+        <w:t xml:space="preserve"> </w:t>
       </w:r>
     </w:p>
     <w:p>
       <w:pPr>
-        <w:autoSpaceDE w:val="0"/>
-        <w:autoSpaceDN w:val="0"/>
-        <w:adjustRightInd w:val="0"/>
-        <w:spacing w:after="0" w:line="240" w:lineRule="auto"/>
-        <w:rPr>
-          <w:rFonts w:ascii="Courier New" w:hAnsi="Courier New" w:cs="Courier New"/>
-          <w:sz w:val="24"/>
-          <w:szCs w:val="24"/>
-        </w:rPr>
-      </w:pPr>
+        <w:jc w:val="both"/>
+        <w:rPr>
+          <w:rFonts w:ascii="Times New Roman" w:eastAsiaTheme="minorEastAsia" w:hAnsi="Times New Roman" w:cs="Times New Roman"/>
+        </w:rPr>
+      </w:pPr>
+      <w:r>
+        <w:rPr>
+          <w:rFonts w:ascii="Times New Roman" w:eastAsiaTheme="minorEastAsia" w:hAnsi="Times New Roman" w:cs="Times New Roman"/>
+        </w:rPr>
+        <w:t>Conversely, the methodology selected to be implemented in the system being developed was the methodology entitled ‘rejection sampling’. This operates by first generating a sample for a possible prior probability of the variable, which is calculated by randomly selecting a number and comparing it to the probabilistic values that were previously generated for each variable involved</w:t>
+      </w:r>
+      <w:r>
+        <w:rPr>
+          <w:rFonts w:ascii="Times New Roman" w:eastAsiaTheme="minorEastAsia" w:hAnsi="Times New Roman" w:cs="Times New Roman"/>
+        </w:rPr>
+        <w:t xml:space="preserve"> in this Bayesian network through parameter learning. For example, in the case of the system being developed, the prior sample function should return a randomly selected value that could exist with the domain size of the ‘</w:t>
+      </w:r>
+      <w:r>
+        <w:rPr>
+          <w:rFonts w:ascii="Times New Roman" w:eastAsiaTheme="minorEastAsia" w:hAnsi="Times New Roman" w:cs="Times New Roman"/>
+          <w:i/>
+        </w:rPr>
+        <w:t xml:space="preserve">Mary </w:t>
+      </w:r>
+      <w:r>
+        <w:rPr>
+          <w:rFonts w:ascii="Times New Roman" w:eastAsiaTheme="minorEastAsia" w:hAnsi="Times New Roman" w:cs="Times New Roman"/>
+          <w:i/>
+        </w:rPr>
+        <w:t>called</w:t>
+      </w:r>
+      <w:r>
+        <w:rPr>
+          <w:rFonts w:ascii="Times New Roman" w:eastAsiaTheme="minorEastAsia" w:hAnsi="Times New Roman" w:cs="Times New Roman"/>
+        </w:rPr>
+        <w:t xml:space="preserve">’ </w:t>
+      </w:r>
+      <w:r>
+        <w:rPr>
+          <w:rFonts w:ascii="Times New Roman" w:eastAsiaTheme="minorEastAsia" w:hAnsi="Times New Roman" w:cs="Times New Roman"/>
+        </w:rPr>
+        <w:t>variable</w:t>
+      </w:r>
+      <w:r>
+        <w:rPr>
+          <w:rFonts w:ascii="Times New Roman" w:eastAsiaTheme="minorEastAsia" w:hAnsi="Times New Roman" w:cs="Times New Roman"/>
+        </w:rPr>
+        <w:t>, such as ‘</w:t>
+      </w:r>
+      <w:r>
+        <w:rPr>
+          <w:rFonts w:ascii="Times New Roman" w:eastAsiaTheme="minorEastAsia" w:hAnsi="Times New Roman" w:cs="Times New Roman"/>
+          <w:i/>
+        </w:rPr>
+        <w:t>+m</w:t>
+      </w:r>
+      <w:r>
+        <w:rPr>
+          <w:rFonts w:ascii="Times New Roman" w:eastAsiaTheme="minorEastAsia" w:hAnsi="Times New Roman" w:cs="Times New Roman"/>
+        </w:rPr>
+        <w:t>’ or ‘</w:t>
+      </w:r>
+      <w:r>
+        <w:rPr>
+          <w:rFonts w:ascii="Times New Roman" w:eastAsiaTheme="minorEastAsia" w:hAnsi="Times New Roman" w:cs="Times New Roman"/>
+          <w:i/>
+        </w:rPr>
+        <w:t>-m</w:t>
+      </w:r>
+      <w:r>
+        <w:rPr>
+          <w:rFonts w:ascii="Times New Roman" w:eastAsiaTheme="minorEastAsia" w:hAnsi="Times New Roman" w:cs="Times New Roman"/>
+        </w:rPr>
+        <w:t xml:space="preserve">’. The outcome of this is then sent to the main rejection sampling function, whereby the sample generated is compared </w:t>
+      </w:r>
+      <w:r>
+        <w:rPr>
+          <w:rFonts w:ascii="Times New Roman" w:eastAsiaTheme="minorEastAsia" w:hAnsi="Times New Roman" w:cs="Times New Roman"/>
+        </w:rPr>
+        <w:t xml:space="preserve">and checked to see if it is consistent </w:t>
+      </w:r>
+      <w:r>
+        <w:rPr>
+          <w:rFonts w:ascii="Times New Roman" w:eastAsiaTheme="minorEastAsia" w:hAnsi="Times New Roman" w:cs="Times New Roman"/>
+        </w:rPr>
+        <w:t xml:space="preserve">with the </w:t>
+      </w:r>
+      <w:r>
+        <w:rPr>
+          <w:rFonts w:ascii="Times New Roman" w:eastAsiaTheme="minorEastAsia" w:hAnsi="Times New Roman" w:cs="Times New Roman"/>
+        </w:rPr>
+        <w:t>conditional probability</w:t>
+      </w:r>
+      <w:r>
+        <w:rPr>
+          <w:rFonts w:ascii="Times New Roman" w:eastAsiaTheme="minorEastAsia" w:hAnsi="Times New Roman" w:cs="Times New Roman"/>
+        </w:rPr>
+        <w:t xml:space="preserve"> that is being queried by the user</w:t>
+      </w:r>
+      <w:r>
+        <w:rPr>
+          <w:rFonts w:ascii="Times New Roman" w:eastAsiaTheme="minorEastAsia" w:hAnsi="Times New Roman" w:cs="Times New Roman"/>
+        </w:rPr>
+        <w:t xml:space="preserve">. In the case of the variable </w:t>
+      </w:r>
+      <m:oMath>
+        <m:r>
+          <w:rPr>
+            <w:rFonts w:ascii="Cambria Math" w:hAnsi="Cambria Math"/>
+          </w:rPr>
+          <m:t>P</m:t>
+        </m:r>
+        <m:d>
+          <m:dPr>
+            <m:ctrlPr>
+              <w:rPr>
+                <w:rFonts w:ascii="Cambria Math" w:hAnsi="Cambria Math"/>
+                <w:i/>
+              </w:rPr>
+            </m:ctrlPr>
+          </m:dPr>
+          <m:e>
+            <m:r>
+              <w:rPr>
+                <w:rFonts w:ascii="Cambria Math" w:hAnsi="Cambria Math"/>
+              </w:rPr>
+              <m:t>b|j,m</m:t>
+            </m:r>
+          </m:e>
+        </m:d>
+      </m:oMath>
+      <w:r>
+        <w:rPr>
+          <w:rFonts w:ascii="Times New Roman" w:eastAsiaTheme="minorEastAsia" w:hAnsi="Times New Roman" w:cs="Times New Roman"/>
+        </w:rPr>
+        <w:t>, the function would first compare the evidence variables ‘</w:t>
+      </w:r>
+      <w:r>
+        <w:rPr>
+          <w:rFonts w:ascii="Times New Roman" w:eastAsiaTheme="minorEastAsia" w:hAnsi="Times New Roman" w:cs="Times New Roman"/>
+          <w:i/>
+        </w:rPr>
+        <w:t>+m</w:t>
+      </w:r>
+      <w:r>
+        <w:rPr>
+          <w:rFonts w:ascii="Times New Roman" w:eastAsiaTheme="minorEastAsia" w:hAnsi="Times New Roman" w:cs="Times New Roman"/>
+        </w:rPr>
+        <w:t>’ and ‘</w:t>
+      </w:r>
+      <w:r>
+        <w:rPr>
+          <w:rFonts w:ascii="Times New Roman" w:eastAsiaTheme="minorEastAsia" w:hAnsi="Times New Roman" w:cs="Times New Roman"/>
+          <w:i/>
+        </w:rPr>
+        <w:t>+j</w:t>
+      </w:r>
+      <w:r>
+        <w:rPr>
+          <w:rFonts w:ascii="Times New Roman" w:eastAsiaTheme="minorEastAsia" w:hAnsi="Times New Roman" w:cs="Times New Roman"/>
+        </w:rPr>
+        <w:t xml:space="preserve">’ and check if they are consistent with the prior sample that was randomly generated. If it is found that the </w:t>
+      </w:r>
+      <w:r>
+        <w:rPr>
+          <w:rFonts w:ascii="Times New Roman" w:eastAsiaTheme="minorEastAsia" w:hAnsi="Times New Roman" w:cs="Times New Roman"/>
+        </w:rPr>
+        <w:t xml:space="preserve">evidence of the </w:t>
+      </w:r>
+      <w:r>
+        <w:rPr>
+          <w:rFonts w:ascii="Times New Roman" w:eastAsiaTheme="minorEastAsia" w:hAnsi="Times New Roman" w:cs="Times New Roman"/>
+        </w:rPr>
+        <w:t>sample generated is consistent with</w:t>
+      </w:r>
+      <w:r>
+        <w:rPr>
+          <w:rFonts w:ascii="Times New Roman" w:eastAsiaTheme="minorEastAsia" w:hAnsi="Times New Roman" w:cs="Times New Roman"/>
+        </w:rPr>
+        <w:t xml:space="preserve"> the conditional probability in question</w:t>
+      </w:r>
+      <w:r>
+        <w:rPr>
+          <w:rFonts w:ascii="Times New Roman" w:eastAsiaTheme="minorEastAsia" w:hAnsi="Times New Roman" w:cs="Times New Roman"/>
+        </w:rPr>
+        <w:t>,</w:t>
+      </w:r>
+      <w:r>
+        <w:rPr>
+          <w:rFonts w:ascii="Times New Roman" w:eastAsiaTheme="minorEastAsia" w:hAnsi="Times New Roman" w:cs="Times New Roman"/>
+        </w:rPr>
+        <w:t xml:space="preserve"> then the rejection sampling algorithm counts the value contained within the query variable with respect to each possible value within the domain size of the variable. On the other hand, if the evidence variables within the sample are not consistent with the evidence variables contained within the conditional probability being calculated, then the sample is rejected. This algorithm continues to recursively iterate with different random prior samples being generated in each iteration until </w:t>
+      </w:r>
+      <w:r>
+        <w:rPr>
+          <w:rFonts w:ascii="Times New Roman" w:eastAsiaTheme="minorEastAsia" w:hAnsi="Times New Roman" w:cs="Times New Roman"/>
+        </w:rPr>
+        <w:t>the number of samples generated reach a total sample limit specified pre-set integer value of ‘</w:t>
+      </w:r>
+      <w:r>
+        <w:rPr>
+          <w:rFonts w:ascii="Times New Roman" w:eastAsiaTheme="minorEastAsia" w:hAnsi="Times New Roman" w:cs="Times New Roman"/>
+          <w:i/>
+        </w:rPr>
+        <w:t>N</w:t>
+      </w:r>
+      <w:r>
+        <w:rPr>
+          <w:rFonts w:ascii="Times New Roman" w:eastAsiaTheme="minorEastAsia" w:hAnsi="Times New Roman" w:cs="Times New Roman"/>
+        </w:rPr>
+        <w:t xml:space="preserve">’, thus a total count for the number of cases where the conditional probabilities </w:t>
+      </w:r>
+      <m:oMath>
+        <m:r>
+          <w:rPr>
+            <w:rFonts w:ascii="Cambria Math" w:hAnsi="Cambria Math"/>
+          </w:rPr>
+          <m:t>P</m:t>
+        </m:r>
+        <m:d>
+          <m:dPr>
+            <m:ctrlPr>
+              <w:rPr>
+                <w:rFonts w:ascii="Cambria Math" w:hAnsi="Cambria Math"/>
+                <w:i/>
+              </w:rPr>
+            </m:ctrlPr>
+          </m:dPr>
+          <m:e>
+            <m:r>
+              <w:rPr>
+                <w:rFonts w:ascii="Cambria Math" w:hAnsi="Cambria Math"/>
+              </w:rPr>
+              <m:t>b|j,m</m:t>
+            </m:r>
+          </m:e>
+        </m:d>
+      </m:oMath>
+      <w:r>
+        <w:rPr>
+          <w:rFonts w:ascii="Times New Roman" w:eastAsiaTheme="minorEastAsia" w:hAnsi="Times New Roman" w:cs="Times New Roman"/>
+        </w:rPr>
+        <w:t xml:space="preserve"> and </w:t>
+      </w:r>
+      <m:oMath>
+        <m:r>
+          <w:rPr>
+            <w:rFonts w:ascii="Cambria Math" w:hAnsi="Cambria Math"/>
+          </w:rPr>
+          <m:t>P</m:t>
+        </m:r>
+        <m:d>
+          <m:dPr>
+            <m:ctrlPr>
+              <w:rPr>
+                <w:rFonts w:ascii="Cambria Math" w:hAnsi="Cambria Math"/>
+                <w:i/>
+              </w:rPr>
+            </m:ctrlPr>
+          </m:dPr>
+          <m:e>
+            <m:r>
+              <w:rPr>
+                <w:rFonts w:ascii="Cambria Math" w:hAnsi="Cambria Math"/>
+              </w:rPr>
+              <m:t>¬b|j,m</m:t>
+            </m:r>
+          </m:e>
+        </m:d>
+      </m:oMath>
+      <w:r>
+        <w:rPr>
+          <w:rFonts w:ascii="Times New Roman" w:eastAsiaTheme="minorEastAsia" w:hAnsi="Times New Roman" w:cs="Times New Roman"/>
+        </w:rPr>
+        <w:t xml:space="preserve"> are true should be found. </w:t>
+      </w:r>
     </w:p>
     <w:p>
       <w:pPr>
-        <w:rPr>
-          <w:rFonts w:ascii="Times New Roman" w:hAnsi="Times New Roman" w:cs="Times New Roman"/>
-        </w:rPr>
-      </w:pPr>
-      <w:r>
-        <w:rPr>
-          <w:rFonts w:ascii="Times New Roman" w:hAnsi="Times New Roman" w:cs="Times New Roman"/>
-        </w:rPr>
-        <w:t xml:space="preserve">The emission probability distributions describe the raw probabilities </w:t>
-      </w:r>
-      <w:r>
-        <w:rPr>
-          <w:rFonts w:ascii="Times New Roman" w:hAnsi="Times New Roman" w:cs="Times New Roman"/>
-        </w:rPr>
-        <w:t xml:space="preserve">for each emission symbol being output. In contrast, the transition probability distributions describe the raw probabilities </w:t>
-      </w:r>
-      <w:r>
-        <w:rPr>
-          <w:rFonts w:ascii="Times New Roman" w:hAnsi="Times New Roman" w:cs="Times New Roman"/>
-        </w:rPr>
-        <w:t>of what the next state could be given the values that reside in the current state. However, as previously discussed, this system features hidden states which describe the operational status of the heater, these being either “ON” or “OFF”. Imperatively, the Hidden Markov model can be used to estimate the values of the hidden states through time as per sequence specified by the user</w:t>
-      </w:r>
-      <w:r>
-        <w:rPr>
-          <w:rFonts w:ascii="Times New Roman" w:hAnsi="Times New Roman" w:cs="Times New Roman"/>
-        </w:rPr>
-        <w:t>,</w:t>
-      </w:r>
-      <w:r>
-        <w:rPr>
-          <w:rFonts w:ascii="Times New Roman" w:hAnsi="Times New Roman" w:cs="Times New Roman"/>
-        </w:rPr>
-        <w:t xml:space="preserve"> based on the output probability distribution of the previous states. </w:t>
+        <w:jc w:val="both"/>
+        <w:rPr>
+          <w:rFonts w:ascii="Times New Roman" w:eastAsiaTheme="minorEastAsia" w:hAnsi="Times New Roman" w:cs="Times New Roman"/>
+        </w:rPr>
+      </w:pPr>
+      <w:r>
+        <w:rPr>
+          <w:rFonts w:ascii="Times New Roman" w:eastAsiaTheme="minorEastAsia" w:hAnsi="Times New Roman" w:cs="Times New Roman"/>
+        </w:rPr>
+        <w:t xml:space="preserve">The final objective of the inference phase of the system is </w:t>
+      </w:r>
+      <w:r>
+        <w:rPr>
+          <w:rFonts w:ascii="Times New Roman" w:eastAsiaTheme="minorEastAsia" w:hAnsi="Times New Roman" w:cs="Times New Roman"/>
+        </w:rPr>
+        <w:t xml:space="preserve">to normalise the conditional probability value based on the total counts observed in all cases of the query variable. A normalised probability refers to ensuring that the estimated probability values for all cases of a variable will sum to ‘1.0’, which otherwise implies that the final calculated probability distribution is an accurate representation for the conditional probability value. </w:t>
+      </w:r>
+      <w:r>
+        <w:rPr>
+          <w:rFonts w:ascii="Times New Roman" w:eastAsiaTheme="minorEastAsia" w:hAnsi="Times New Roman" w:cs="Times New Roman"/>
+        </w:rPr>
+        <w:t>The normalised probability is calculated by one divided by the sum of the counts for all of the unique values of the conditional variable multiplied by the individual count value for the conditional probability being estimated. This is represented in the formula below:</w:t>
       </w:r>
     </w:p>
     <w:p>
       <w:pPr>
-        <w:rPr>
-          <w:rFonts w:ascii="Times New Roman" w:hAnsi="Times New Roman" w:cs="Times New Roman"/>
-        </w:rPr>
-      </w:pPr>
-      <w:r>
-        <w:rPr>
-          <w:rFonts w:ascii="Times New Roman" w:hAnsi="Times New Roman" w:cs="Times New Roman"/>
-        </w:rPr>
-        <w:t xml:space="preserve">The Hidden Markov model fundamentally operates under two assumptions </w:t>
-      </w:r>
-      <w:proofErr w:type="gramStart"/>
-      <w:r>
-        <w:rPr>
-          <w:rFonts w:ascii="Times New Roman" w:hAnsi="Times New Roman" w:cs="Times New Roman"/>
-        </w:rPr>
-        <w:t>in regards to</w:t>
-      </w:r>
-      <w:proofErr w:type="gramEnd"/>
-      <w:r>
-        <w:rPr>
-          <w:rFonts w:ascii="Times New Roman" w:hAnsi="Times New Roman" w:cs="Times New Roman"/>
-        </w:rPr>
-        <w:t xml:space="preserve"> the data involved with the model, the first assumption being </w:t>
-      </w:r>
-      <w:r>
-        <w:rPr>
-          <w:rFonts w:ascii="Times New Roman" w:hAnsi="Times New Roman" w:cs="Times New Roman"/>
-        </w:rPr>
-        <w:t>the F</w:t>
-      </w:r>
-      <w:r>
-        <w:rPr>
-          <w:rFonts w:ascii="Times New Roman" w:hAnsi="Times New Roman" w:cs="Times New Roman"/>
-        </w:rPr>
-        <w:t>irst-</w:t>
-      </w:r>
-      <w:r>
-        <w:rPr>
-          <w:rFonts w:ascii="Times New Roman" w:hAnsi="Times New Roman" w:cs="Times New Roman"/>
-        </w:rPr>
-        <w:t>O</w:t>
-      </w:r>
-      <w:r>
-        <w:rPr>
-          <w:rFonts w:ascii="Times New Roman" w:hAnsi="Times New Roman" w:cs="Times New Roman"/>
-        </w:rPr>
-        <w:t>rder Markov</w:t>
-      </w:r>
-      <w:r>
-        <w:rPr>
-          <w:rFonts w:ascii="Times New Roman" w:hAnsi="Times New Roman" w:cs="Times New Roman"/>
-        </w:rPr>
-        <w:t xml:space="preserve"> Chain assumption. </w:t>
-      </w:r>
-      <w:r>
-        <w:rPr>
-          <w:rFonts w:ascii="Times New Roman" w:hAnsi="Times New Roman" w:cs="Times New Roman"/>
-        </w:rPr>
-        <w:t xml:space="preserve">This being that the next </w:t>
-      </w:r>
-      <w:r>
-        <w:rPr>
-          <w:rFonts w:ascii="Times New Roman" w:hAnsi="Times New Roman" w:cs="Times New Roman"/>
-        </w:rPr>
-        <w:t xml:space="preserve">step in the sequence of states depends on the current state only and none of the previous states. As a result, it can be assumed that the transition to the next </w:t>
-      </w:r>
-      <w:r>
-        <w:rPr>
-          <w:rFonts w:ascii="Times New Roman" w:hAnsi="Times New Roman" w:cs="Times New Roman"/>
-        </w:rPr>
-        <w:t>state will only depend o</w:t>
-      </w:r>
-      <w:r>
-        <w:rPr>
-          <w:rFonts w:ascii="Times New Roman" w:hAnsi="Times New Roman" w:cs="Times New Roman"/>
-        </w:rPr>
-        <w:t>n the state the system is currently in.</w:t>
-      </w:r>
+        <w:jc w:val="both"/>
+        <w:rPr>
+          <w:rFonts w:ascii="Times New Roman" w:eastAsiaTheme="minorEastAsia" w:hAnsi="Times New Roman" w:cs="Times New Roman"/>
+        </w:rPr>
+      </w:pPr>
+      <m:oMathPara>
+        <m:oMath>
+          <m:r>
+            <w:rPr>
+              <w:rFonts w:ascii="Cambria Math" w:eastAsiaTheme="minorEastAsia" w:hAnsi="Cambria Math" w:cs="Times New Roman"/>
+            </w:rPr>
+            <m:t xml:space="preserve">Normalise(n)= </m:t>
+          </m:r>
+          <m:f>
+            <m:fPr>
+              <m:ctrlPr>
+                <w:rPr>
+                  <w:rFonts w:ascii="Cambria Math" w:eastAsiaTheme="minorEastAsia" w:hAnsi="Cambria Math" w:cs="Times New Roman"/>
+                  <w:i/>
+                </w:rPr>
+              </m:ctrlPr>
+            </m:fPr>
+            <m:num>
+              <m:r>
+                <w:rPr>
+                  <w:rFonts w:ascii="Cambria Math" w:eastAsiaTheme="minorEastAsia" w:hAnsi="Cambria Math" w:cs="Times New Roman"/>
+                </w:rPr>
+                <m:t>1</m:t>
+              </m:r>
+            </m:num>
+            <m:den>
+              <m:r>
+                <w:rPr>
+                  <w:rFonts w:ascii="Cambria Math" w:eastAsiaTheme="minorEastAsia" w:hAnsi="Cambria Math" w:cs="Times New Roman"/>
+                </w:rPr>
+                <m:t>(count(n1)+count(n2))</m:t>
+              </m:r>
+            </m:den>
+          </m:f>
+          <m:r>
+            <w:rPr>
+              <w:rFonts w:ascii="Cambria Math" w:eastAsiaTheme="minorEastAsia" w:hAnsi="Cambria Math" w:cs="Times New Roman"/>
+            </w:rPr>
+            <m:t>*count(n1)</m:t>
+          </m:r>
+        </m:oMath>
+      </m:oMathPara>
     </w:p>
     <w:p>
       <w:pPr>
-        <w:rPr>
-          <w:rFonts w:ascii="Times New Roman" w:hAnsi="Times New Roman" w:cs="Times New Roman"/>
-          <w:highlight w:val="yellow"/>
-        </w:rPr>
-      </w:pPr>
-      <w:r>
-        <w:rPr>
-          <w:rFonts w:ascii="Times New Roman" w:hAnsi="Times New Roman" w:cs="Times New Roman"/>
-          <w:highlight w:val="yellow"/>
-        </w:rPr>
-        <w:t>Sensor Markov Assumption</w:t>
+        <w:jc w:val="both"/>
+        <w:rPr>
+          <w:rFonts w:ascii="Times New Roman" w:eastAsiaTheme="minorEastAsia" w:hAnsi="Times New Roman" w:cs="Times New Roman"/>
+        </w:rPr>
+      </w:pPr>
+      <w:r>
+        <w:rPr>
+          <w:rFonts w:ascii="Times New Roman" w:eastAsiaTheme="minorEastAsia" w:hAnsi="Times New Roman" w:cs="Times New Roman"/>
+        </w:rPr>
+        <w:t xml:space="preserve">Overall, the rejection sampling methodology provides </w:t>
+      </w:r>
+      <w:r>
+        <w:rPr>
+          <w:rFonts w:ascii="Times New Roman" w:eastAsiaTheme="minorEastAsia" w:hAnsi="Times New Roman" w:cs="Times New Roman"/>
+        </w:rPr>
+        <w:t xml:space="preserve">a means for calculating a consistent estimate of the true probability for an unknown conditional probability efficiently. In comparison to alternative methodologies, the rejection sampling methodology can be argued to be faster depending on the accuracy of the resulting conditional probability that is desired. For example, </w:t>
+      </w:r>
+      <w:r>
+        <w:rPr>
+          <w:rFonts w:ascii="Times New Roman" w:eastAsiaTheme="minorEastAsia" w:hAnsi="Times New Roman" w:cs="Times New Roman"/>
+        </w:rPr>
+        <w:t xml:space="preserve">as discussed by Russel and </w:t>
+      </w:r>
+      <w:proofErr w:type="spellStart"/>
+      <w:r>
+        <w:rPr>
+          <w:rFonts w:ascii="Times New Roman" w:eastAsiaTheme="minorEastAsia" w:hAnsi="Times New Roman" w:cs="Times New Roman"/>
+        </w:rPr>
+        <w:t>Norvig</w:t>
+      </w:r>
+      <w:proofErr w:type="spellEnd"/>
+      <w:r>
+        <w:rPr>
+          <w:rFonts w:ascii="Times New Roman" w:eastAsiaTheme="minorEastAsia" w:hAnsi="Times New Roman" w:cs="Times New Roman"/>
+        </w:rPr>
+        <w:t xml:space="preserve"> (2003),</w:t>
+      </w:r>
+      <w:r>
+        <w:rPr>
+          <w:rFonts w:ascii="Times New Roman" w:eastAsiaTheme="minorEastAsia" w:hAnsi="Times New Roman" w:cs="Times New Roman"/>
+        </w:rPr>
+        <w:t xml:space="preserve"> </w:t>
+      </w:r>
+      <w:r>
+        <w:rPr>
+          <w:rFonts w:ascii="Times New Roman" w:eastAsiaTheme="minorEastAsia" w:hAnsi="Times New Roman" w:cs="Times New Roman"/>
+        </w:rPr>
+        <w:t xml:space="preserve">a more accurate probability distribution which is justifiably closer to the ‘true’ probability distribution of the unknown conditional variable will require a larger </w:t>
+      </w:r>
+      <w:r>
+        <w:rPr>
+          <w:rFonts w:ascii="Times New Roman" w:eastAsiaTheme="minorEastAsia" w:hAnsi="Times New Roman" w:cs="Times New Roman"/>
+        </w:rPr>
+        <w:t>number</w:t>
+      </w:r>
+      <w:r>
+        <w:rPr>
+          <w:rFonts w:ascii="Times New Roman" w:eastAsiaTheme="minorEastAsia" w:hAnsi="Times New Roman" w:cs="Times New Roman"/>
+        </w:rPr>
+        <w:t xml:space="preserve"> of samples to be generated which in turn will require more time to compute</w:t>
+      </w:r>
+      <w:r>
+        <w:rPr>
+          <w:rFonts w:ascii="Times New Roman" w:eastAsiaTheme="minorEastAsia" w:hAnsi="Times New Roman" w:cs="Times New Roman"/>
+        </w:rPr>
+        <w:t>.</w:t>
+      </w:r>
+      <w:r>
+        <w:rPr>
+          <w:rFonts w:ascii="Times New Roman" w:eastAsiaTheme="minorEastAsia" w:hAnsi="Times New Roman" w:cs="Times New Roman"/>
+        </w:rPr>
+        <w:t xml:space="preserve"> </w:t>
+      </w:r>
+      <w:r>
+        <w:rPr>
+          <w:rFonts w:ascii="Times New Roman" w:eastAsiaTheme="minorEastAsia" w:hAnsi="Times New Roman" w:cs="Times New Roman"/>
+        </w:rPr>
+        <w:t>O</w:t>
+      </w:r>
+      <w:r>
+        <w:rPr>
+          <w:rFonts w:ascii="Times New Roman" w:eastAsiaTheme="minorEastAsia" w:hAnsi="Times New Roman" w:cs="Times New Roman"/>
+        </w:rPr>
+        <w:t xml:space="preserve">n the other </w:t>
+      </w:r>
+      <w:r>
+        <w:rPr>
+          <w:rFonts w:ascii="Times New Roman" w:eastAsiaTheme="minorEastAsia" w:hAnsi="Times New Roman" w:cs="Times New Roman"/>
+        </w:rPr>
+        <w:t>hand,</w:t>
+      </w:r>
+      <w:r>
+        <w:rPr>
+          <w:rFonts w:ascii="Times New Roman" w:eastAsiaTheme="minorEastAsia" w:hAnsi="Times New Roman" w:cs="Times New Roman"/>
+        </w:rPr>
+        <w:t xml:space="preserve"> if the system can be </w:t>
+      </w:r>
+      <w:r>
+        <w:rPr>
+          <w:rFonts w:ascii="Times New Roman" w:eastAsiaTheme="minorEastAsia" w:hAnsi="Times New Roman" w:cs="Times New Roman"/>
+        </w:rPr>
+        <w:lastRenderedPageBreak/>
+        <w:t xml:space="preserve">designed such that the accuracy is permitted to deviate an amount away from the ‘true’ probability distribution, then a smaller </w:t>
+      </w:r>
+      <w:r>
+        <w:rPr>
+          <w:rFonts w:ascii="Times New Roman" w:eastAsiaTheme="minorEastAsia" w:hAnsi="Times New Roman" w:cs="Times New Roman"/>
+        </w:rPr>
+        <w:t>number</w:t>
+      </w:r>
+      <w:r>
+        <w:rPr>
+          <w:rFonts w:ascii="Times New Roman" w:eastAsiaTheme="minorEastAsia" w:hAnsi="Times New Roman" w:cs="Times New Roman"/>
+        </w:rPr>
+        <w:t xml:space="preserve"> of samples can be generated which in turn will provide a much faster solution. </w:t>
       </w:r>
     </w:p>
     <w:p>
       <w:pPr>
-        <w:rPr>
-          <w:rFonts w:ascii="Times New Roman" w:hAnsi="Times New Roman" w:cs="Times New Roman"/>
-        </w:rPr>
-      </w:pPr>
+        <w:jc w:val="both"/>
+        <w:rPr>
+          <w:rFonts w:ascii="Times New Roman" w:eastAsiaTheme="minorEastAsia" w:hAnsi="Times New Roman" w:cs="Times New Roman"/>
+        </w:rPr>
+      </w:pPr>
+      <w:r>
+        <w:rPr>
+          <w:rFonts w:ascii="Times New Roman" w:eastAsiaTheme="minorEastAsia" w:hAnsi="Times New Roman" w:cs="Times New Roman"/>
+        </w:rPr>
+        <w:t>-Compare with enumeration and likelihood estimation</w:t>
+      </w:r>
+      <w:r>
+        <w:rPr>
+          <w:rFonts w:ascii="Times New Roman" w:eastAsiaTheme="minorEastAsia" w:hAnsi="Times New Roman" w:cs="Times New Roman"/>
+        </w:rPr>
+        <w:t xml:space="preserve"> and justify</w:t>
+      </w:r>
+    </w:p>
+    <w:p>
+      <w:pPr>
+        <w:rPr>
+          <w:rFonts w:ascii="Times New Roman" w:hAnsi="Times New Roman" w:cs="Times New Roman"/>
+          <w:b/>
+        </w:rPr>
+      </w:pPr>
+      <w:r>
+        <w:rPr>
+          <w:rFonts w:ascii="Times New Roman" w:hAnsi="Times New Roman" w:cs="Times New Roman"/>
+          <w:b/>
+        </w:rPr>
+        <w:t>Task 2</w:t>
+      </w:r>
+    </w:p>
+    <w:p>
+      <w:pPr>
+        <w:jc w:val="both"/>
+        <w:rPr>
+          <w:rFonts w:ascii="Times New Roman" w:hAnsi="Times New Roman" w:cs="Times New Roman"/>
+        </w:rPr>
+      </w:pPr>
+      <w:r>
+        <w:rPr>
+          <w:rFonts w:ascii="Times New Roman" w:hAnsi="Times New Roman" w:cs="Times New Roman"/>
+        </w:rPr>
+        <w:t xml:space="preserve">A Markov model can be considered as a stochastic, statistical model which can be utilised for modelling randomly changing systems. For example, the Markov </w:t>
+      </w:r>
+      <w:r>
+        <w:rPr>
+          <w:rFonts w:ascii="Times New Roman" w:hAnsi="Times New Roman" w:cs="Times New Roman"/>
+        </w:rPr>
+        <w:t>C</w:t>
+      </w:r>
+      <w:r>
+        <w:rPr>
+          <w:rFonts w:ascii="Times New Roman" w:hAnsi="Times New Roman" w:cs="Times New Roman"/>
+        </w:rPr>
+        <w:t xml:space="preserve">hain model models the system state with a random variable which is assumed to change as time passes, where it is assumed that the probability distribution for the system only adheres to a dependency on the probability distribution observed in the previous state. However, the system presented with this task merely provides </w:t>
+      </w:r>
+      <w:r>
+        <w:rPr>
+          <w:rFonts w:ascii="Times New Roman" w:hAnsi="Times New Roman" w:cs="Times New Roman"/>
+        </w:rPr>
+        <w:t>the emission distribution, transition distribution and the initial starting state probability which is assumed to be equiprobable. Th</w:t>
+      </w:r>
+      <w:r>
+        <w:rPr>
+          <w:rFonts w:ascii="Times New Roman" w:hAnsi="Times New Roman" w:cs="Times New Roman"/>
+        </w:rPr>
+        <w:t xml:space="preserve">is in turn presents the implication that </w:t>
+      </w:r>
+      <w:r>
+        <w:rPr>
+          <w:rFonts w:ascii="Times New Roman" w:hAnsi="Times New Roman" w:cs="Times New Roman"/>
+        </w:rPr>
+        <w:t xml:space="preserve">while </w:t>
+      </w:r>
+      <w:r>
+        <w:rPr>
+          <w:rFonts w:ascii="Times New Roman" w:hAnsi="Times New Roman" w:cs="Times New Roman"/>
+        </w:rPr>
+        <w:t xml:space="preserve">this system </w:t>
+      </w:r>
+      <w:r>
+        <w:rPr>
+          <w:rFonts w:ascii="Times New Roman" w:hAnsi="Times New Roman" w:cs="Times New Roman"/>
+        </w:rPr>
+        <w:t>has observations related to the system state,</w:t>
+      </w:r>
+      <w:r>
+        <w:rPr>
+          <w:rFonts w:ascii="Times New Roman" w:hAnsi="Times New Roman" w:cs="Times New Roman"/>
+        </w:rPr>
+        <w:t xml:space="preserve"> </w:t>
+      </w:r>
+      <w:r>
+        <w:rPr>
+          <w:rFonts w:ascii="Times New Roman" w:hAnsi="Times New Roman" w:cs="Times New Roman"/>
+        </w:rPr>
+        <w:t xml:space="preserve">the </w:t>
+      </w:r>
+      <w:r>
+        <w:rPr>
+          <w:rFonts w:ascii="Times New Roman" w:hAnsi="Times New Roman" w:cs="Times New Roman"/>
+        </w:rPr>
+        <w:t xml:space="preserve">state sequence and some of the system state sequence is hidden, thus the Markov chain model can be argued to not be an appropriate methodology for this particular system. In contrast, a Hidden Markov Model </w:t>
+      </w:r>
+      <w:r>
+        <w:rPr>
+          <w:rFonts w:ascii="Times New Roman" w:hAnsi="Times New Roman" w:cs="Times New Roman"/>
+        </w:rPr>
+        <w:t>operates similar to a Markov Chain model</w:t>
+      </w:r>
+      <w:r>
+        <w:rPr>
+          <w:rFonts w:ascii="Times New Roman" w:hAnsi="Times New Roman" w:cs="Times New Roman"/>
+        </w:rPr>
+        <w:t xml:space="preserve"> but for a system where the </w:t>
+      </w:r>
+      <w:r>
+        <w:rPr>
+          <w:rFonts w:ascii="Times New Roman" w:hAnsi="Times New Roman" w:cs="Times New Roman"/>
+        </w:rPr>
+        <w:t xml:space="preserve">observations are </w:t>
+      </w:r>
+      <w:r>
+        <w:rPr>
+          <w:rFonts w:ascii="Times New Roman" w:hAnsi="Times New Roman" w:cs="Times New Roman"/>
+        </w:rPr>
+        <w:t>partially observable</w:t>
+      </w:r>
+      <w:r>
+        <w:rPr>
+          <w:rFonts w:ascii="Times New Roman" w:hAnsi="Times New Roman" w:cs="Times New Roman"/>
+        </w:rPr>
+        <w:t xml:space="preserve"> and contain </w:t>
+      </w:r>
+      <w:r>
+        <w:rPr>
+          <w:rFonts w:ascii="Times New Roman" w:hAnsi="Times New Roman" w:cs="Times New Roman"/>
+        </w:rPr>
+        <w:t>hidden states. The Hidden Markov Model operates under the belief that each state in the system has a probability distribution relative to the possible output values, and therefore the sequence of output values can be used to determine more information about the system state sequence.</w:t>
+      </w:r>
+    </w:p>
+    <w:p>
+      <w:pPr>
+        <w:jc w:val="both"/>
+        <w:rPr>
+          <w:rFonts w:ascii="Times New Roman" w:hAnsi="Times New Roman" w:cs="Times New Roman"/>
+        </w:rPr>
+      </w:pPr>
+      <w:r>
+        <w:rPr>
+          <w:rFonts w:ascii="Times New Roman" w:hAnsi="Times New Roman" w:cs="Times New Roman"/>
+        </w:rPr>
+        <w:t xml:space="preserve">To embody this concept into the design of the solution that was being developed, </w:t>
+      </w:r>
+      <w:r>
+        <w:rPr>
+          <w:rFonts w:ascii="Times New Roman" w:hAnsi="Times New Roman" w:cs="Times New Roman"/>
+        </w:rPr>
+        <w:t>the system required more information about the emission probability distribution the user could desire at each new state within the sequence of states of the system being modelled.</w:t>
+      </w:r>
+      <w:r>
+        <w:rPr>
+          <w:rFonts w:ascii="Times New Roman" w:hAnsi="Times New Roman" w:cs="Times New Roman"/>
+        </w:rPr>
+        <w:t xml:space="preserve"> </w:t>
+      </w:r>
+      <w:r>
+        <w:rPr>
+          <w:rFonts w:ascii="Times New Roman" w:hAnsi="Times New Roman" w:cs="Times New Roman"/>
+        </w:rPr>
+        <w:t xml:space="preserve">This operates under a recursive loop which constantly requests for new user input during each iterations, whereby the user is prompted to input an appropriate sequence of symbols from the vocabulary defined within the system, these being either: </w:t>
+      </w:r>
+      <w:r>
+        <w:rPr>
+          <w:rFonts w:ascii="Times New Roman" w:hAnsi="Times New Roman" w:cs="Times New Roman"/>
+        </w:rPr>
+        <w:t>“W</w:t>
+      </w:r>
+      <w:r>
+        <w:rPr>
+          <w:rFonts w:ascii="Times New Roman" w:hAnsi="Times New Roman" w:cs="Times New Roman"/>
+        </w:rPr>
+        <w:t>arm</w:t>
+      </w:r>
+      <w:r>
+        <w:rPr>
+          <w:rFonts w:ascii="Times New Roman" w:hAnsi="Times New Roman" w:cs="Times New Roman"/>
+        </w:rPr>
+        <w:t>”</w:t>
+      </w:r>
+      <w:r>
+        <w:rPr>
+          <w:rFonts w:ascii="Times New Roman" w:hAnsi="Times New Roman" w:cs="Times New Roman"/>
+        </w:rPr>
+        <w:t xml:space="preserve">, </w:t>
+      </w:r>
+      <w:r>
+        <w:rPr>
+          <w:rFonts w:ascii="Times New Roman" w:hAnsi="Times New Roman" w:cs="Times New Roman"/>
+        </w:rPr>
+        <w:t>“C</w:t>
+      </w:r>
+      <w:r>
+        <w:rPr>
+          <w:rFonts w:ascii="Times New Roman" w:hAnsi="Times New Roman" w:cs="Times New Roman"/>
+        </w:rPr>
+        <w:t>old</w:t>
+      </w:r>
+      <w:r>
+        <w:rPr>
+          <w:rFonts w:ascii="Times New Roman" w:hAnsi="Times New Roman" w:cs="Times New Roman"/>
+        </w:rPr>
+        <w:t>”</w:t>
+      </w:r>
+      <w:r>
+        <w:rPr>
+          <w:rFonts w:ascii="Times New Roman" w:hAnsi="Times New Roman" w:cs="Times New Roman"/>
+        </w:rPr>
+        <w:t xml:space="preserve">, </w:t>
+      </w:r>
+      <w:r>
+        <w:rPr>
+          <w:rFonts w:ascii="Times New Roman" w:hAnsi="Times New Roman" w:cs="Times New Roman"/>
+        </w:rPr>
+        <w:t>“H</w:t>
+      </w:r>
+      <w:r>
+        <w:rPr>
+          <w:rFonts w:ascii="Times New Roman" w:hAnsi="Times New Roman" w:cs="Times New Roman"/>
+        </w:rPr>
+        <w:t>ot</w:t>
+      </w:r>
+      <w:r>
+        <w:rPr>
+          <w:rFonts w:ascii="Times New Roman" w:hAnsi="Times New Roman" w:cs="Times New Roman"/>
+        </w:rPr>
+        <w:t>”</w:t>
+      </w:r>
+      <w:r>
+        <w:rPr>
+          <w:rFonts w:ascii="Times New Roman" w:hAnsi="Times New Roman" w:cs="Times New Roman"/>
+        </w:rPr>
+        <w:t xml:space="preserve">, </w:t>
+      </w:r>
+      <w:r>
+        <w:rPr>
+          <w:rFonts w:ascii="Times New Roman" w:hAnsi="Times New Roman" w:cs="Times New Roman"/>
+        </w:rPr>
+        <w:t>“F</w:t>
+      </w:r>
+      <w:r>
+        <w:rPr>
+          <w:rFonts w:ascii="Times New Roman" w:hAnsi="Times New Roman" w:cs="Times New Roman"/>
+        </w:rPr>
+        <w:t>reezing</w:t>
+      </w:r>
+      <w:r>
+        <w:rPr>
+          <w:rFonts w:ascii="Times New Roman" w:hAnsi="Times New Roman" w:cs="Times New Roman"/>
+        </w:rPr>
+        <w:t>”</w:t>
+      </w:r>
+      <w:r>
+        <w:rPr>
+          <w:rFonts w:ascii="Times New Roman" w:hAnsi="Times New Roman" w:cs="Times New Roman"/>
+        </w:rPr>
+        <w:t xml:space="preserve">. </w:t>
+      </w:r>
+      <w:r>
+        <w:rPr>
+          <w:rFonts w:ascii="Times New Roman" w:hAnsi="Times New Roman" w:cs="Times New Roman"/>
+        </w:rPr>
+        <w:t>The input received from the user will refer to a series of possible emission probability distributions that are known and pre-set in the system</w:t>
+      </w:r>
       <w:r>
         <w:rPr>
           <w:rFonts w:ascii="Times New Roman" w:hAnsi="Times New Roman" w:cs="Times New Roman"/>
         </w:rPr>
         <w:t>.</w:t>
+      </w:r>
+    </w:p>
+    <w:p>
+      <w:pPr>
+        <w:jc w:val="both"/>
+        <w:rPr>
+          <w:rFonts w:ascii="Times New Roman" w:hAnsi="Times New Roman" w:cs="Times New Roman"/>
+        </w:rPr>
+      </w:pPr>
+      <w:r>
+        <w:rPr>
+          <w:rFonts w:ascii="Times New Roman" w:hAnsi="Times New Roman" w:cs="Times New Roman"/>
+        </w:rPr>
+        <w:t xml:space="preserve">The emission probability distributions describe the raw probabilities </w:t>
+      </w:r>
+      <w:r>
+        <w:rPr>
+          <w:rFonts w:ascii="Times New Roman" w:hAnsi="Times New Roman" w:cs="Times New Roman"/>
+        </w:rPr>
+        <w:t xml:space="preserve">for each emission symbol being output. In contrast, the transition probability distributions describe the raw probabilities </w:t>
+      </w:r>
+      <w:r>
+        <w:rPr>
+          <w:rFonts w:ascii="Times New Roman" w:hAnsi="Times New Roman" w:cs="Times New Roman"/>
+        </w:rPr>
+        <w:t>of what the next state could be given the values that reside in the current state. However, as previously discussed, this system features hidden states which describe the operational status of the heater, these being either “ON” or “OFF”. Imperatively, the Hidden Markov model can be used to estimate the values of the hidden states through time as per sequence specified by the user</w:t>
+      </w:r>
+      <w:r>
+        <w:rPr>
+          <w:rFonts w:ascii="Times New Roman" w:hAnsi="Times New Roman" w:cs="Times New Roman"/>
+        </w:rPr>
+        <w:t>,</w:t>
+      </w:r>
+      <w:r>
+        <w:rPr>
+          <w:rFonts w:ascii="Times New Roman" w:hAnsi="Times New Roman" w:cs="Times New Roman"/>
+        </w:rPr>
+        <w:t xml:space="preserve"> based on the output probability distribution of the previous states. </w:t>
+      </w:r>
+    </w:p>
+    <w:p>
+      <w:pPr>
+        <w:jc w:val="both"/>
+        <w:rPr>
+          <w:rFonts w:ascii="Times New Roman" w:hAnsi="Times New Roman" w:cs="Times New Roman"/>
+        </w:rPr>
+      </w:pPr>
+      <w:r>
+        <w:rPr>
+          <w:rFonts w:ascii="Times New Roman" w:hAnsi="Times New Roman" w:cs="Times New Roman"/>
+        </w:rPr>
+        <w:t xml:space="preserve">The Hidden Markov model fundamentally operates under two assumptions in regards to the data involved with the model, the first assumption being </w:t>
+      </w:r>
+      <w:r>
+        <w:rPr>
+          <w:rFonts w:ascii="Times New Roman" w:hAnsi="Times New Roman" w:cs="Times New Roman"/>
+        </w:rPr>
+        <w:t>the F</w:t>
+      </w:r>
+      <w:r>
+        <w:rPr>
+          <w:rFonts w:ascii="Times New Roman" w:hAnsi="Times New Roman" w:cs="Times New Roman"/>
+        </w:rPr>
+        <w:t>irst-</w:t>
+      </w:r>
+      <w:r>
+        <w:rPr>
+          <w:rFonts w:ascii="Times New Roman" w:hAnsi="Times New Roman" w:cs="Times New Roman"/>
+        </w:rPr>
+        <w:t>O</w:t>
+      </w:r>
+      <w:r>
+        <w:rPr>
+          <w:rFonts w:ascii="Times New Roman" w:hAnsi="Times New Roman" w:cs="Times New Roman"/>
+        </w:rPr>
+        <w:t>rder Markov</w:t>
+      </w:r>
+      <w:r>
+        <w:rPr>
+          <w:rFonts w:ascii="Times New Roman" w:hAnsi="Times New Roman" w:cs="Times New Roman"/>
+        </w:rPr>
+        <w:t xml:space="preserve"> Chain assumption. </w:t>
+      </w:r>
+      <w:r>
+        <w:rPr>
+          <w:rFonts w:ascii="Times New Roman" w:hAnsi="Times New Roman" w:cs="Times New Roman"/>
+        </w:rPr>
+        <w:t xml:space="preserve">This being that the next </w:t>
+      </w:r>
+      <w:r>
+        <w:rPr>
+          <w:rFonts w:ascii="Times New Roman" w:hAnsi="Times New Roman" w:cs="Times New Roman"/>
+        </w:rPr>
+        <w:t xml:space="preserve">step in the sequence of states depends on the current state only and none of the previous states. As a result, it can be assumed that the transition to the next </w:t>
+      </w:r>
+      <w:r>
+        <w:rPr>
+          <w:rFonts w:ascii="Times New Roman" w:hAnsi="Times New Roman" w:cs="Times New Roman"/>
+        </w:rPr>
+        <w:t>state will only depend o</w:t>
+      </w:r>
+      <w:r>
+        <w:rPr>
+          <w:rFonts w:ascii="Times New Roman" w:hAnsi="Times New Roman" w:cs="Times New Roman"/>
+        </w:rPr>
+        <w:t>n the state the system is currently in.</w:t>
+      </w:r>
+    </w:p>
+    <w:p>
+      <w:pPr>
+        <w:jc w:val="both"/>
+        <w:rPr>
+          <w:rFonts w:ascii="Times New Roman" w:hAnsi="Times New Roman" w:cs="Times New Roman"/>
+          <w:highlight w:val="yellow"/>
+        </w:rPr>
+      </w:pPr>
+      <w:r>
+        <w:rPr>
+          <w:rFonts w:ascii="Times New Roman" w:hAnsi="Times New Roman" w:cs="Times New Roman"/>
+          <w:highlight w:val="yellow"/>
+        </w:rPr>
+        <w:t>Sensor Markov Assumption</w:t>
+      </w:r>
+    </w:p>
+    <w:p>
+      <w:pPr>
+        <w:jc w:val="both"/>
+        <w:rPr>
+          <w:rFonts w:ascii="Times New Roman" w:hAnsi="Times New Roman" w:cs="Times New Roman"/>
+          <w:b/>
+        </w:rPr>
+      </w:pPr>
+      <w:r>
+        <w:rPr>
+          <w:rFonts w:ascii="Times New Roman" w:hAnsi="Times New Roman" w:cs="Times New Roman"/>
+          <w:b/>
+        </w:rPr>
+        <w:t>Conclusion</w:t>
+      </w:r>
+    </w:p>
+    <w:p>
+      <w:pPr>
+        <w:jc w:val="both"/>
+        <w:rPr>
+          <w:rFonts w:ascii="Times New Roman" w:hAnsi="Times New Roman" w:cs="Times New Roman"/>
+          <w:highlight w:val="yellow"/>
+        </w:rPr>
+      </w:pPr>
+    </w:p>
+    <w:p>
+      <w:pPr>
+        <w:jc w:val="both"/>
+        <w:rPr>
+          <w:rFonts w:ascii="Times New Roman" w:hAnsi="Times New Roman" w:cs="Times New Roman"/>
+          <w:highlight w:val="yellow"/>
+        </w:rPr>
+      </w:pPr>
+    </w:p>
+    <w:p>
+      <w:pPr>
+        <w:jc w:val="both"/>
+        <w:rPr>
+          <w:rFonts w:ascii="Times New Roman" w:hAnsi="Times New Roman" w:cs="Times New Roman"/>
+          <w:b/>
+        </w:rPr>
+      </w:pPr>
+      <w:r>
+        <w:rPr>
+          <w:rFonts w:ascii="Times New Roman" w:hAnsi="Times New Roman" w:cs="Times New Roman"/>
+          <w:b/>
+        </w:rPr>
+        <w:t>Reference List</w:t>
+      </w:r>
+    </w:p>
+    <w:p>
+      <w:pPr>
+        <w:jc w:val="both"/>
+        <w:rPr>
+          <w:rFonts w:ascii="Times New Roman" w:hAnsi="Times New Roman" w:cs="Times New Roman"/>
+        </w:rPr>
+      </w:pPr>
+      <w:r>
+        <w:rPr>
+          <w:rFonts w:ascii="Times New Roman" w:hAnsi="Times New Roman" w:cs="Times New Roman"/>
+        </w:rPr>
+        <w:t xml:space="preserve">Russel, S.J. and </w:t>
+      </w:r>
+      <w:proofErr w:type="spellStart"/>
+      <w:r>
+        <w:rPr>
+          <w:rFonts w:ascii="Times New Roman" w:hAnsi="Times New Roman" w:cs="Times New Roman"/>
+        </w:rPr>
+        <w:t>Norvig</w:t>
+      </w:r>
+      <w:proofErr w:type="spellEnd"/>
+      <w:r>
+        <w:rPr>
+          <w:rFonts w:ascii="Times New Roman" w:hAnsi="Times New Roman" w:cs="Times New Roman"/>
+        </w:rPr>
+        <w:t xml:space="preserve">, P. (2003) </w:t>
+      </w:r>
+      <w:r>
+        <w:rPr>
+          <w:rFonts w:ascii="Times New Roman" w:hAnsi="Times New Roman" w:cs="Times New Roman"/>
+          <w:i/>
+        </w:rPr>
+        <w:t xml:space="preserve">Artificial </w:t>
+      </w:r>
+      <w:proofErr w:type="spellStart"/>
+      <w:r>
+        <w:rPr>
+          <w:rFonts w:ascii="Times New Roman" w:hAnsi="Times New Roman" w:cs="Times New Roman"/>
+          <w:i/>
+        </w:rPr>
+        <w:t>Intellgience</w:t>
+      </w:r>
+      <w:proofErr w:type="spellEnd"/>
+      <w:r>
+        <w:rPr>
+          <w:rFonts w:ascii="Times New Roman" w:hAnsi="Times New Roman" w:cs="Times New Roman"/>
+          <w:i/>
+        </w:rPr>
+        <w:t>: A Modern Approach,</w:t>
+      </w:r>
+      <w:r>
+        <w:rPr>
+          <w:rFonts w:ascii="Times New Roman" w:hAnsi="Times New Roman" w:cs="Times New Roman"/>
+        </w:rPr>
+        <w:t xml:space="preserve"> 2</w:t>
+      </w:r>
+      <w:r>
+        <w:rPr>
+          <w:rFonts w:ascii="Times New Roman" w:hAnsi="Times New Roman" w:cs="Times New Roman"/>
+          <w:vertAlign w:val="superscript"/>
+        </w:rPr>
+        <w:t>nd</w:t>
+      </w:r>
+      <w:r>
+        <w:rPr>
+          <w:rFonts w:ascii="Times New Roman" w:hAnsi="Times New Roman" w:cs="Times New Roman"/>
+        </w:rPr>
+        <w:t xml:space="preserve"> edition. New Jersey: Pearson Education Incorporated.</w:t>
       </w:r>
     </w:p>
     <w:sectPr>
-      <w:headerReference w:type="default" r:id="rId9"/>
-      <w:footerReference w:type="default" r:id="rId10"/>
       <w:pgSz w:w="11906" w:h="16838"/>
       <w:pgMar w:top="1440" w:right="1440" w:bottom="1440" w:left="1440" w:header="708" w:footer="708" w:gutter="0"/>
       <w:pgNumType w:start="1"/>
       <w:cols w:space="708"/>
-      <w:titlePg/>
       <w:docGrid w:linePitch="360"/>
     </w:sectPr>
   </w:body>
@@ -1411,7 +4107,7 @@
         <w:rFonts w:ascii="Times New Roman" w:hAnsi="Times New Roman" w:cs="Times New Roman"/>
         <w:noProof/>
       </w:rPr>
-      <w:t>3</w:t>
+      <w:t>1</w:t>
     </w:r>
     <w:r>
       <w:rPr>
@@ -2852,6 +5548,74 @@
       <w:szCs w:val="18"/>
     </w:rPr>
   </w:style>
+  <w:style w:type="character" w:styleId="CommentReference">
+    <w:name w:val="annotation reference"/>
+    <w:basedOn w:val="DefaultParagraphFont"/>
+    <w:uiPriority w:val="99"/>
+    <w:semiHidden/>
+    <w:unhideWhenUsed/>
+    <w:rsid w:val="00221DF8"/>
+    <w:rPr>
+      <w:sz w:val="16"/>
+      <w:szCs w:val="16"/>
+    </w:rPr>
+  </w:style>
+  <w:style w:type="paragraph" w:styleId="CommentText">
+    <w:name w:val="annotation text"/>
+    <w:basedOn w:val="Normal"/>
+    <w:link w:val="CommentTextChar"/>
+    <w:uiPriority w:val="99"/>
+    <w:semiHidden/>
+    <w:unhideWhenUsed/>
+    <w:rsid w:val="00221DF8"/>
+    <w:pPr>
+      <w:spacing w:line="240" w:lineRule="auto"/>
+    </w:pPr>
+    <w:rPr>
+      <w:sz w:val="20"/>
+      <w:szCs w:val="20"/>
+    </w:rPr>
+  </w:style>
+  <w:style w:type="character" w:customStyle="1" w:styleId="CommentTextChar">
+    <w:name w:val="Comment Text Char"/>
+    <w:basedOn w:val="DefaultParagraphFont"/>
+    <w:link w:val="CommentText"/>
+    <w:uiPriority w:val="99"/>
+    <w:semiHidden/>
+    <w:rsid w:val="00221DF8"/>
+    <w:rPr>
+      <w:sz w:val="20"/>
+      <w:szCs w:val="20"/>
+    </w:rPr>
+  </w:style>
+  <w:style w:type="paragraph" w:styleId="CommentSubject">
+    <w:name w:val="annotation subject"/>
+    <w:basedOn w:val="CommentText"/>
+    <w:next w:val="CommentText"/>
+    <w:link w:val="CommentSubjectChar"/>
+    <w:uiPriority w:val="99"/>
+    <w:semiHidden/>
+    <w:unhideWhenUsed/>
+    <w:rsid w:val="00221DF8"/>
+    <w:rPr>
+      <w:b/>
+      <w:bCs/>
+    </w:rPr>
+  </w:style>
+  <w:style w:type="character" w:customStyle="1" w:styleId="CommentSubjectChar">
+    <w:name w:val="Comment Subject Char"/>
+    <w:basedOn w:val="CommentTextChar"/>
+    <w:link w:val="CommentSubject"/>
+    <w:uiPriority w:val="99"/>
+    <w:semiHidden/>
+    <w:rsid w:val="00221DF8"/>
+    <w:rPr>
+      <w:b/>
+      <w:bCs/>
+      <w:sz w:val="20"/>
+      <w:szCs w:val="20"/>
+    </w:rPr>
+  </w:style>
 </w:styles>
 </file>
 
@@ -3155,7 +5919,7 @@
 </file>
 
 <file path=customXml/itemProps1.xml><?xml version="1.0" encoding="utf-8"?>
-<ds:datastoreItem xmlns:ds="http://schemas.openxmlformats.org/officeDocument/2006/customXml" ds:itemID="{2AFA34DA-515C-4107-8FDE-C013B33FCF0C}">
+<ds:datastoreItem xmlns:ds="http://schemas.openxmlformats.org/officeDocument/2006/customXml" ds:itemID="{E15A79C4-90D4-4CE4-939A-C2672D2115DB}">
   <ds:schemaRefs>
     <ds:schemaRef ds:uri="http://schemas.openxmlformats.org/officeDocument/2006/bibliography"/>
   </ds:schemaRefs>

</xml_diff>